<commit_message>
Version 0.0.0.1 (w/ html)
- Erased old table of content
- Fixed formatting
</commit_message>
<xml_diff>
--- a/Necessary Detective.docx
+++ b/Necessary Detective.docx
@@ -190,23 +190,8 @@
           <w:szCs w:val="56"/>
         </w:rPr>
       </w:pPr>
-    </w:p>
-    <w:p>
-      <w:pPr>
-        <w:rPr>
-          <w:rFonts w:ascii="Roboto" w:hAnsi="Roboto" w:cs="Cloud Light"/>
-          <w:sz w:val="24"/>
-          <w:szCs w:val="24"/>
-        </w:rPr>
-      </w:pPr>
-      <w:r>
-        <w:rPr>
-          <w:rFonts w:ascii="Roboto" w:hAnsi="Roboto" w:cs="Cloud Light"/>
-          <w:sz w:val="24"/>
-          <w:szCs w:val="24"/>
-        </w:rPr>
-        <w:tab/>
-      </w:r>
+      <w:bookmarkStart w:id="0" w:name="_GoBack"/>
+      <w:bookmarkEnd w:id="0"/>
     </w:p>
     <w:sdt>
       <w:sdtPr>
@@ -1768,1118 +1753,6 @@
     </w:sdt>
     <w:p>
       <w:pPr>
-        <w:pStyle w:val="ListParagraph"/>
-        <w:numPr>
-          <w:ilvl w:val="0"/>
-          <w:numId w:val="1"/>
-        </w:numPr>
-        <w:rPr>
-          <w:rFonts w:ascii="Roboto" w:hAnsi="Roboto" w:cs="Cloud Light"/>
-          <w:sz w:val="24"/>
-          <w:szCs w:val="24"/>
-        </w:rPr>
-      </w:pPr>
-      <w:r>
-        <w:rPr>
-          <w:rFonts w:ascii="Roboto" w:hAnsi="Roboto" w:cs="Cloud Light"/>
-          <w:sz w:val="24"/>
-          <w:szCs w:val="24"/>
-        </w:rPr>
-        <w:t>Lore</w:t>
-      </w:r>
-    </w:p>
-    <w:p>
-      <w:pPr>
-        <w:pStyle w:val="ListParagraph"/>
-        <w:ind w:left="360"/>
-        <w:rPr>
-          <w:rFonts w:ascii="Roboto" w:hAnsi="Roboto" w:cs="Cloud Light"/>
-          <w:sz w:val="24"/>
-          <w:szCs w:val="24"/>
-        </w:rPr>
-      </w:pPr>
-      <w:r>
-        <w:rPr>
-          <w:rFonts w:ascii="Roboto" w:hAnsi="Roboto" w:cs="Cloud Light"/>
-          <w:sz w:val="24"/>
-          <w:szCs w:val="24"/>
-        </w:rPr>
-        <w:t>1.1 Origin</w:t>
-      </w:r>
-    </w:p>
-    <w:p>
-      <w:pPr>
-        <w:pStyle w:val="ListParagraph"/>
-        <w:ind w:left="360"/>
-        <w:rPr>
-          <w:rFonts w:ascii="Roboto" w:hAnsi="Roboto" w:cs="Cloud Light"/>
-          <w:sz w:val="24"/>
-          <w:szCs w:val="24"/>
-        </w:rPr>
-      </w:pPr>
-      <w:r>
-        <w:rPr>
-          <w:rFonts w:ascii="Roboto" w:hAnsi="Roboto" w:cs="Cloud Light"/>
-          <w:sz w:val="24"/>
-          <w:szCs w:val="24"/>
-        </w:rPr>
-        <w:t>1.2 Politics</w:t>
-      </w:r>
-    </w:p>
-    <w:p>
-      <w:pPr>
-        <w:pStyle w:val="ListParagraph"/>
-        <w:ind w:left="357"/>
-        <w:rPr>
-          <w:rFonts w:ascii="Roboto" w:hAnsi="Roboto" w:cs="Cloud Light"/>
-          <w:sz w:val="24"/>
-          <w:szCs w:val="24"/>
-        </w:rPr>
-      </w:pPr>
-      <w:r>
-        <w:rPr>
-          <w:rFonts w:ascii="Roboto" w:hAnsi="Roboto" w:cs="Cloud Light"/>
-          <w:sz w:val="24"/>
-          <w:szCs w:val="24"/>
-        </w:rPr>
-        <w:tab/>
-      </w:r>
-      <w:bookmarkStart w:id="0" w:name="_Toc97718549"/>
-      <w:r>
-        <w:rPr>
-          <w:rFonts w:ascii="Roboto" w:hAnsi="Roboto" w:cs="Cloud Light"/>
-          <w:sz w:val="24"/>
-          <w:szCs w:val="24"/>
-        </w:rPr>
-        <w:t>1.2.1 Governing Structures</w:t>
-      </w:r>
-      <w:bookmarkEnd w:id="0"/>
-      <w:r>
-        <w:rPr>
-          <w:rFonts w:ascii="Roboto" w:hAnsi="Roboto" w:cs="Cloud Light"/>
-          <w:sz w:val="24"/>
-          <w:szCs w:val="24"/>
-        </w:rPr>
-        <w:t xml:space="preserve"> </w:t>
-      </w:r>
-    </w:p>
-    <w:p>
-      <w:pPr>
-        <w:pStyle w:val="ListParagraph"/>
-        <w:ind w:left="357"/>
-        <w:rPr>
-          <w:rFonts w:ascii="Roboto" w:hAnsi="Roboto" w:cs="Cloud Light"/>
-          <w:sz w:val="24"/>
-          <w:szCs w:val="24"/>
-        </w:rPr>
-      </w:pPr>
-      <w:r>
-        <w:rPr>
-          <w:rFonts w:ascii="Roboto" w:hAnsi="Roboto" w:cs="Cloud Light"/>
-          <w:sz w:val="24"/>
-          <w:szCs w:val="24"/>
-        </w:rPr>
-        <w:tab/>
-      </w:r>
-      <w:bookmarkStart w:id="1" w:name="_Toc97718550"/>
-      <w:r>
-        <w:rPr>
-          <w:rFonts w:ascii="Roboto" w:hAnsi="Roboto" w:cs="Cloud Light"/>
-          <w:sz w:val="24"/>
-          <w:szCs w:val="24"/>
-        </w:rPr>
-        <w:t>1.2.2</w:t>
-      </w:r>
-      <w:r>
-        <w:rPr>
-          <w:rFonts w:ascii="Roboto" w:hAnsi="Roboto" w:cs="Cloud Light"/>
-          <w:sz w:val="24"/>
-          <w:szCs w:val="24"/>
-        </w:rPr>
-        <w:t xml:space="preserve"> Notable Agencies</w:t>
-      </w:r>
-      <w:bookmarkEnd w:id="1"/>
-    </w:p>
-    <w:p>
-      <w:pPr>
-        <w:pStyle w:val="ListParagraph"/>
-        <w:ind w:left="357"/>
-        <w:rPr>
-          <w:rFonts w:ascii="Roboto" w:hAnsi="Roboto" w:cs="Cloud Light"/>
-          <w:sz w:val="24"/>
-          <w:szCs w:val="24"/>
-        </w:rPr>
-      </w:pPr>
-      <w:r>
-        <w:rPr>
-          <w:rFonts w:ascii="Roboto" w:hAnsi="Roboto" w:cs="Cloud Light"/>
-          <w:sz w:val="24"/>
-          <w:szCs w:val="24"/>
-        </w:rPr>
-        <w:tab/>
-      </w:r>
-      <w:bookmarkStart w:id="2" w:name="_Toc97718551"/>
-      <w:r>
-        <w:rPr>
-          <w:rFonts w:ascii="Roboto" w:hAnsi="Roboto" w:cs="Cloud Light"/>
-          <w:sz w:val="24"/>
-          <w:szCs w:val="24"/>
-        </w:rPr>
-        <w:t>1.2.3</w:t>
-      </w:r>
-      <w:r>
-        <w:rPr>
-          <w:rFonts w:ascii="Roboto" w:hAnsi="Roboto" w:cs="Cloud Light"/>
-          <w:sz w:val="24"/>
-          <w:szCs w:val="24"/>
-        </w:rPr>
-        <w:t xml:space="preserve"> State Agent</w:t>
-      </w:r>
-      <w:bookmarkEnd w:id="2"/>
-    </w:p>
-    <w:p>
-      <w:pPr>
-        <w:pStyle w:val="ListParagraph"/>
-        <w:ind w:left="360"/>
-        <w:rPr>
-          <w:rFonts w:ascii="Roboto" w:hAnsi="Roboto" w:cs="Cloud Light"/>
-          <w:sz w:val="24"/>
-          <w:szCs w:val="24"/>
-        </w:rPr>
-      </w:pPr>
-      <w:r>
-        <w:rPr>
-          <w:rFonts w:ascii="Roboto" w:hAnsi="Roboto" w:cs="Cloud Light"/>
-          <w:sz w:val="24"/>
-          <w:szCs w:val="24"/>
-        </w:rPr>
-        <w:tab/>
-        <w:t>1.2.4</w:t>
-      </w:r>
-      <w:r>
-        <w:rPr>
-          <w:rFonts w:ascii="Roboto" w:hAnsi="Roboto" w:cs="Cloud Light"/>
-          <w:sz w:val="24"/>
-          <w:szCs w:val="24"/>
-        </w:rPr>
-        <w:t xml:space="preserve"> </w:t>
-      </w:r>
-      <w:r>
-        <w:rPr>
-          <w:rFonts w:ascii="Roboto" w:hAnsi="Roboto" w:cs="Cloud Light"/>
-          <w:sz w:val="24"/>
-          <w:szCs w:val="24"/>
-        </w:rPr>
-        <w:t xml:space="preserve">Political </w:t>
-      </w:r>
-      <w:r>
-        <w:rPr>
-          <w:rFonts w:ascii="Roboto" w:hAnsi="Roboto" w:cs="Cloud Light"/>
-          <w:sz w:val="24"/>
-          <w:szCs w:val="24"/>
-        </w:rPr>
-        <w:t>Orientations &amp; Parties</w:t>
-      </w:r>
-    </w:p>
-    <w:p>
-      <w:pPr>
-        <w:pStyle w:val="ListParagraph"/>
-        <w:ind w:left="360"/>
-        <w:rPr>
-          <w:rFonts w:ascii="Roboto" w:hAnsi="Roboto" w:cs="Cloud Light"/>
-          <w:sz w:val="24"/>
-          <w:szCs w:val="24"/>
-        </w:rPr>
-      </w:pPr>
-      <w:r>
-        <w:rPr>
-          <w:rFonts w:ascii="Roboto" w:hAnsi="Roboto" w:cs="Cloud Light"/>
-          <w:sz w:val="24"/>
-          <w:szCs w:val="24"/>
-        </w:rPr>
-        <w:tab/>
-        <w:t>1.2.5 Economy</w:t>
-      </w:r>
-    </w:p>
-    <w:p>
-      <w:pPr>
-        <w:pStyle w:val="ListParagraph"/>
-        <w:ind w:left="360"/>
-        <w:rPr>
-          <w:rFonts w:ascii="Roboto" w:hAnsi="Roboto" w:cs="Cloud Light"/>
-          <w:sz w:val="24"/>
-          <w:szCs w:val="24"/>
-        </w:rPr>
-      </w:pPr>
-      <w:r>
-        <w:rPr>
-          <w:rFonts w:ascii="Roboto" w:hAnsi="Roboto" w:cs="Cloud Light"/>
-          <w:sz w:val="24"/>
-          <w:szCs w:val="24"/>
-        </w:rPr>
-        <w:tab/>
-        <w:t>1.2.6 Geography</w:t>
-      </w:r>
-    </w:p>
-    <w:p>
-      <w:pPr>
-        <w:pStyle w:val="ListParagraph"/>
-        <w:ind w:left="360"/>
-        <w:rPr>
-          <w:rFonts w:ascii="Roboto" w:hAnsi="Roboto" w:cs="Cloud Light"/>
-          <w:sz w:val="24"/>
-          <w:szCs w:val="24"/>
-        </w:rPr>
-      </w:pPr>
-      <w:r>
-        <w:rPr>
-          <w:rFonts w:ascii="Roboto" w:hAnsi="Roboto" w:cs="Cloud Light"/>
-          <w:sz w:val="24"/>
-          <w:szCs w:val="24"/>
-        </w:rPr>
-        <w:tab/>
-      </w:r>
-      <w:r>
-        <w:rPr>
-          <w:rFonts w:ascii="Roboto" w:hAnsi="Roboto" w:cs="Cloud Light"/>
-          <w:sz w:val="24"/>
-          <w:szCs w:val="24"/>
-        </w:rPr>
-        <w:tab/>
-        <w:t>1.2.6.1</w:t>
-      </w:r>
-      <w:r>
-        <w:rPr>
-          <w:rFonts w:ascii="Roboto" w:hAnsi="Roboto" w:cs="Cloud Light"/>
-          <w:sz w:val="24"/>
-          <w:szCs w:val="24"/>
-        </w:rPr>
-        <w:t xml:space="preserve"> </w:t>
-      </w:r>
-      <w:proofErr w:type="spellStart"/>
-      <w:r>
-        <w:rPr>
-          <w:rFonts w:ascii="Roboto" w:hAnsi="Roboto" w:cs="Cloud Light"/>
-          <w:sz w:val="24"/>
-          <w:szCs w:val="24"/>
-        </w:rPr>
-        <w:t>Dytika</w:t>
-      </w:r>
-      <w:proofErr w:type="spellEnd"/>
-      <w:r>
-        <w:rPr>
-          <w:rFonts w:ascii="Roboto" w:hAnsi="Roboto" w:cs="Cloud Light"/>
-          <w:sz w:val="24"/>
-          <w:szCs w:val="24"/>
-        </w:rPr>
-        <w:t xml:space="preserve"> (</w:t>
-      </w:r>
-      <w:r>
-        <w:rPr>
-          <w:rFonts w:ascii="Roboto" w:hAnsi="Roboto" w:cs="Cloud Light"/>
-          <w:b/>
-          <w:bCs/>
-          <w:sz w:val="24"/>
-          <w:szCs w:val="24"/>
-        </w:rPr>
-        <w:t>δ</w:t>
-      </w:r>
-      <w:r>
-        <w:rPr>
-          <w:rFonts w:ascii="Roboto" w:hAnsi="Roboto" w:cs="Cloud Light"/>
-          <w:sz w:val="24"/>
-          <w:szCs w:val="24"/>
-        </w:rPr>
-        <w:t xml:space="preserve"> </w:t>
-      </w:r>
-      <w:r>
-        <w:rPr>
-          <w:rFonts w:ascii="Roboto" w:hAnsi="Roboto" w:cs="Cloud Light"/>
-          <w:sz w:val="24"/>
-          <w:szCs w:val="24"/>
-        </w:rPr>
-        <w:t>province</w:t>
-      </w:r>
-      <w:r>
-        <w:rPr>
-          <w:rFonts w:ascii="Roboto" w:hAnsi="Roboto" w:cs="Cloud Light"/>
-          <w:sz w:val="24"/>
-          <w:szCs w:val="24"/>
-        </w:rPr>
-        <w:t>)</w:t>
-      </w:r>
-    </w:p>
-    <w:p>
-      <w:pPr>
-        <w:pStyle w:val="ListParagraph"/>
-        <w:ind w:left="360"/>
-        <w:rPr>
-          <w:rFonts w:ascii="Roboto" w:hAnsi="Roboto" w:cs="Cloud Light"/>
-          <w:sz w:val="24"/>
-          <w:szCs w:val="24"/>
-        </w:rPr>
-      </w:pPr>
-      <w:r>
-        <w:rPr>
-          <w:rFonts w:ascii="Roboto" w:hAnsi="Roboto" w:cs="Cloud Light"/>
-          <w:sz w:val="24"/>
-          <w:szCs w:val="24"/>
-        </w:rPr>
-        <w:tab/>
-      </w:r>
-      <w:r>
-        <w:rPr>
-          <w:rFonts w:ascii="Roboto" w:hAnsi="Roboto" w:cs="Cloud Light"/>
-          <w:sz w:val="24"/>
-          <w:szCs w:val="24"/>
-        </w:rPr>
-        <w:tab/>
-        <w:t>1.2.6.2</w:t>
-      </w:r>
-      <w:r>
-        <w:rPr>
-          <w:rFonts w:ascii="Roboto" w:hAnsi="Roboto" w:cs="Cloud Light"/>
-          <w:sz w:val="24"/>
-          <w:szCs w:val="24"/>
-        </w:rPr>
-        <w:t xml:space="preserve"> </w:t>
-      </w:r>
-      <w:proofErr w:type="spellStart"/>
-      <w:r>
-        <w:rPr>
-          <w:rFonts w:ascii="Roboto" w:hAnsi="Roboto" w:cs="Cloud Light"/>
-          <w:sz w:val="24"/>
-          <w:szCs w:val="24"/>
-        </w:rPr>
-        <w:t>Mesiao</w:t>
-      </w:r>
-      <w:proofErr w:type="spellEnd"/>
-      <w:r>
-        <w:rPr>
-          <w:rFonts w:ascii="Roboto" w:hAnsi="Roboto" w:cs="Cloud Light"/>
-          <w:sz w:val="24"/>
-          <w:szCs w:val="24"/>
-        </w:rPr>
-        <w:t xml:space="preserve"> (</w:t>
-      </w:r>
-      <w:r>
-        <w:rPr>
-          <w:rFonts w:ascii="Roboto" w:hAnsi="Roboto" w:cs="Cloud Light"/>
-          <w:b/>
-          <w:bCs/>
-          <w:sz w:val="24"/>
-          <w:szCs w:val="24"/>
-        </w:rPr>
-        <w:t>μ</w:t>
-      </w:r>
-      <w:r>
-        <w:rPr>
-          <w:rFonts w:ascii="Roboto" w:hAnsi="Roboto" w:cs="Cloud Light"/>
-          <w:sz w:val="24"/>
-          <w:szCs w:val="24"/>
-        </w:rPr>
-        <w:t xml:space="preserve"> province</w:t>
-      </w:r>
-      <w:r>
-        <w:rPr>
-          <w:rFonts w:ascii="Roboto" w:hAnsi="Roboto" w:cs="Cloud Light"/>
-          <w:sz w:val="24"/>
-          <w:szCs w:val="24"/>
-        </w:rPr>
-        <w:t>)</w:t>
-      </w:r>
-    </w:p>
-    <w:p>
-      <w:pPr>
-        <w:pStyle w:val="ListParagraph"/>
-        <w:ind w:left="360"/>
-        <w:rPr>
-          <w:rFonts w:ascii="Roboto" w:hAnsi="Roboto" w:cs="Cloud Light"/>
-          <w:sz w:val="24"/>
-          <w:szCs w:val="24"/>
-        </w:rPr>
-      </w:pPr>
-      <w:r>
-        <w:rPr>
-          <w:rFonts w:ascii="Roboto" w:hAnsi="Roboto" w:cs="Cloud Light"/>
-          <w:sz w:val="24"/>
-          <w:szCs w:val="24"/>
-        </w:rPr>
-        <w:tab/>
-      </w:r>
-      <w:r>
-        <w:rPr>
-          <w:rFonts w:ascii="Roboto" w:hAnsi="Roboto" w:cs="Cloud Light"/>
-          <w:sz w:val="24"/>
-          <w:szCs w:val="24"/>
-        </w:rPr>
-        <w:tab/>
-        <w:t>1.2.6.3</w:t>
-      </w:r>
-      <w:r>
-        <w:rPr>
-          <w:rFonts w:ascii="Roboto" w:hAnsi="Roboto" w:cs="Cloud Light"/>
-          <w:sz w:val="24"/>
-          <w:szCs w:val="24"/>
-        </w:rPr>
-        <w:t xml:space="preserve"> </w:t>
-      </w:r>
-      <w:proofErr w:type="spellStart"/>
-      <w:r>
-        <w:rPr>
-          <w:rFonts w:ascii="Roboto" w:hAnsi="Roboto" w:cs="Cloud Light"/>
-          <w:sz w:val="24"/>
-          <w:szCs w:val="24"/>
-        </w:rPr>
-        <w:t>Anatoli</w:t>
-      </w:r>
-      <w:proofErr w:type="spellEnd"/>
-      <w:r>
-        <w:rPr>
-          <w:rFonts w:ascii="Roboto" w:hAnsi="Roboto" w:cs="Cloud Light"/>
-          <w:sz w:val="24"/>
-          <w:szCs w:val="24"/>
-        </w:rPr>
-        <w:t xml:space="preserve"> (</w:t>
-      </w:r>
-      <w:r>
-        <w:rPr>
-          <w:rFonts w:ascii="Roboto" w:hAnsi="Roboto" w:cs="Cloud Light"/>
-          <w:b/>
-          <w:bCs/>
-          <w:sz w:val="24"/>
-          <w:szCs w:val="24"/>
-        </w:rPr>
-        <w:t>α</w:t>
-      </w:r>
-      <w:r>
-        <w:rPr>
-          <w:rFonts w:ascii="Roboto" w:hAnsi="Roboto" w:cs="Cloud Light"/>
-          <w:sz w:val="24"/>
-          <w:szCs w:val="24"/>
-        </w:rPr>
-        <w:t xml:space="preserve"> province</w:t>
-      </w:r>
-      <w:r>
-        <w:rPr>
-          <w:rFonts w:ascii="Roboto" w:hAnsi="Roboto" w:cs="Cloud Light"/>
-          <w:sz w:val="24"/>
-          <w:szCs w:val="24"/>
-        </w:rPr>
-        <w:t>)</w:t>
-      </w:r>
-    </w:p>
-    <w:p>
-      <w:pPr>
-        <w:pStyle w:val="ListParagraph"/>
-        <w:ind w:left="360"/>
-        <w:rPr>
-          <w:rFonts w:ascii="Roboto" w:hAnsi="Roboto" w:cs="Cloud Light"/>
-          <w:sz w:val="24"/>
-          <w:szCs w:val="24"/>
-        </w:rPr>
-      </w:pPr>
-      <w:r>
-        <w:rPr>
-          <w:rFonts w:ascii="Roboto" w:hAnsi="Roboto" w:cs="Cloud Light"/>
-          <w:sz w:val="24"/>
-          <w:szCs w:val="24"/>
-        </w:rPr>
-        <w:t>1.3 Cultures</w:t>
-      </w:r>
-    </w:p>
-    <w:p>
-      <w:pPr>
-        <w:pStyle w:val="ListParagraph"/>
-        <w:ind w:left="360"/>
-        <w:rPr>
-          <w:rFonts w:ascii="Roboto" w:hAnsi="Roboto" w:cs="Cloud Light"/>
-          <w:sz w:val="24"/>
-          <w:szCs w:val="24"/>
-        </w:rPr>
-      </w:pPr>
-      <w:r>
-        <w:rPr>
-          <w:rFonts w:ascii="Roboto" w:hAnsi="Roboto" w:cs="Cloud Light"/>
-          <w:sz w:val="24"/>
-          <w:szCs w:val="24"/>
-        </w:rPr>
-        <w:t>1</w:t>
-      </w:r>
-      <w:r>
-        <w:rPr>
-          <w:rFonts w:ascii="Roboto" w:hAnsi="Roboto" w:cs="Cloud Light"/>
-          <w:sz w:val="24"/>
-          <w:szCs w:val="24"/>
-        </w:rPr>
-        <w:t>.4 Notable Technologies</w:t>
-      </w:r>
-    </w:p>
-    <w:p>
-      <w:pPr>
-        <w:pStyle w:val="ListParagraph"/>
-        <w:ind w:left="360"/>
-        <w:rPr>
-          <w:rFonts w:ascii="Roboto" w:hAnsi="Roboto" w:cs="Cloud Light"/>
-          <w:sz w:val="24"/>
-          <w:szCs w:val="24"/>
-        </w:rPr>
-      </w:pPr>
-      <w:r>
-        <w:rPr>
-          <w:rFonts w:ascii="Roboto" w:hAnsi="Roboto" w:cs="Cloud Light"/>
-          <w:sz w:val="24"/>
-          <w:szCs w:val="24"/>
-        </w:rPr>
-        <w:t>1.5</w:t>
-      </w:r>
-      <w:r>
-        <w:rPr>
-          <w:rFonts w:ascii="Roboto" w:hAnsi="Roboto" w:cs="Cloud Light"/>
-          <w:sz w:val="24"/>
-          <w:szCs w:val="24"/>
-        </w:rPr>
-        <w:t xml:space="preserve"> Events</w:t>
-      </w:r>
-    </w:p>
-    <w:p>
-      <w:pPr>
-        <w:pStyle w:val="ListParagraph"/>
-        <w:numPr>
-          <w:ilvl w:val="0"/>
-          <w:numId w:val="1"/>
-        </w:numPr>
-        <w:rPr>
-          <w:rFonts w:ascii="Roboto" w:hAnsi="Roboto" w:cs="Cloud Light"/>
-          <w:sz w:val="24"/>
-          <w:szCs w:val="24"/>
-        </w:rPr>
-      </w:pPr>
-      <w:r>
-        <w:rPr>
-          <w:rFonts w:ascii="Roboto" w:hAnsi="Roboto" w:cs="Cloud Light"/>
-          <w:sz w:val="24"/>
-          <w:szCs w:val="24"/>
-        </w:rPr>
-        <w:lastRenderedPageBreak/>
-        <w:t>Characters</w:t>
-      </w:r>
-    </w:p>
-    <w:p>
-      <w:pPr>
-        <w:pStyle w:val="ListParagraph"/>
-        <w:ind w:left="357"/>
-        <w:rPr>
-          <w:rFonts w:ascii="Roboto" w:hAnsi="Roboto" w:cs="Cloud Light"/>
-          <w:sz w:val="24"/>
-          <w:szCs w:val="24"/>
-        </w:rPr>
-      </w:pPr>
-      <w:bookmarkStart w:id="3" w:name="_Toc97718552"/>
-      <w:bookmarkStart w:id="4" w:name="_Toc97721554"/>
-      <w:r>
-        <w:rPr>
-          <w:rFonts w:ascii="Roboto" w:hAnsi="Roboto" w:cs="Cloud Light"/>
-          <w:sz w:val="24"/>
-          <w:szCs w:val="24"/>
-        </w:rPr>
-        <w:t>2.1 Main Characters</w:t>
-      </w:r>
-      <w:bookmarkEnd w:id="3"/>
-      <w:bookmarkEnd w:id="4"/>
-    </w:p>
-    <w:p>
-      <w:pPr>
-        <w:pStyle w:val="ListParagraph"/>
-        <w:ind w:left="360"/>
-        <w:rPr>
-          <w:rFonts w:ascii="Roboto" w:hAnsi="Roboto" w:cs="Cloud Light"/>
-          <w:sz w:val="24"/>
-          <w:szCs w:val="24"/>
-        </w:rPr>
-      </w:pPr>
-      <w:r>
-        <w:rPr>
-          <w:rFonts w:ascii="Roboto" w:hAnsi="Roboto" w:cs="Cloud Light"/>
-          <w:sz w:val="24"/>
-          <w:szCs w:val="24"/>
-        </w:rPr>
-        <w:tab/>
-        <w:t>2.1.1 Protagonist</w:t>
-      </w:r>
-    </w:p>
-    <w:p>
-      <w:pPr>
-        <w:pStyle w:val="ListParagraph"/>
-        <w:ind w:left="360"/>
-        <w:rPr>
-          <w:rFonts w:ascii="Roboto" w:hAnsi="Roboto" w:cs="Cloud Light"/>
-          <w:sz w:val="24"/>
-          <w:szCs w:val="24"/>
-        </w:rPr>
-      </w:pPr>
-      <w:r>
-        <w:rPr>
-          <w:rFonts w:ascii="Roboto" w:hAnsi="Roboto" w:cs="Cloud Light"/>
-          <w:sz w:val="24"/>
-          <w:szCs w:val="24"/>
-        </w:rPr>
-        <w:tab/>
-        <w:t>2.1.2 Allies</w:t>
-      </w:r>
-    </w:p>
-    <w:p>
-      <w:pPr>
-        <w:pStyle w:val="ListParagraph"/>
-        <w:ind w:left="360"/>
-        <w:rPr>
-          <w:rFonts w:ascii="Roboto" w:hAnsi="Roboto" w:cs="Cloud Light"/>
-          <w:sz w:val="24"/>
-          <w:szCs w:val="24"/>
-        </w:rPr>
-      </w:pPr>
-      <w:r>
-        <w:rPr>
-          <w:rFonts w:ascii="Roboto" w:hAnsi="Roboto" w:cs="Cloud Light"/>
-          <w:sz w:val="24"/>
-          <w:szCs w:val="24"/>
-        </w:rPr>
-        <w:tab/>
-      </w:r>
-      <w:r>
-        <w:rPr>
-          <w:rFonts w:ascii="Roboto" w:hAnsi="Roboto" w:cs="Cloud Light"/>
-          <w:sz w:val="24"/>
-          <w:szCs w:val="24"/>
-        </w:rPr>
-        <w:tab/>
-        <w:t>2.1.2.1 Companion</w:t>
-      </w:r>
-    </w:p>
-    <w:p>
-      <w:pPr>
-        <w:pStyle w:val="ListParagraph"/>
-        <w:ind w:left="360"/>
-        <w:rPr>
-          <w:rFonts w:ascii="Roboto" w:hAnsi="Roboto" w:cs="Cloud Light"/>
-          <w:sz w:val="24"/>
-          <w:szCs w:val="24"/>
-        </w:rPr>
-      </w:pPr>
-      <w:r>
-        <w:rPr>
-          <w:rFonts w:ascii="Roboto" w:hAnsi="Roboto" w:cs="Cloud Light"/>
-          <w:sz w:val="24"/>
-          <w:szCs w:val="24"/>
-        </w:rPr>
-        <w:tab/>
-      </w:r>
-      <w:r>
-        <w:rPr>
-          <w:rFonts w:ascii="Roboto" w:hAnsi="Roboto" w:cs="Cloud Light"/>
-          <w:sz w:val="24"/>
-          <w:szCs w:val="24"/>
-        </w:rPr>
-        <w:tab/>
-        <w:t>2.1.2.2 Non-c</w:t>
-      </w:r>
-      <w:r>
-        <w:rPr>
-          <w:rFonts w:ascii="Roboto" w:hAnsi="Roboto" w:cs="Cloud Light"/>
-          <w:sz w:val="24"/>
-          <w:szCs w:val="24"/>
-        </w:rPr>
-        <w:t>ompanion</w:t>
-      </w:r>
-    </w:p>
-    <w:p>
-      <w:pPr>
-        <w:pStyle w:val="ListParagraph"/>
-        <w:ind w:left="360"/>
-        <w:rPr>
-          <w:rFonts w:ascii="Roboto" w:hAnsi="Roboto" w:cs="Cloud Light"/>
-          <w:sz w:val="24"/>
-          <w:szCs w:val="24"/>
-        </w:rPr>
-      </w:pPr>
-      <w:r>
-        <w:rPr>
-          <w:rFonts w:ascii="Roboto" w:hAnsi="Roboto" w:cs="Cloud Light"/>
-          <w:sz w:val="24"/>
-          <w:szCs w:val="24"/>
-        </w:rPr>
-        <w:tab/>
-      </w:r>
-      <w:r>
-        <w:rPr>
-          <w:rFonts w:ascii="Roboto" w:hAnsi="Roboto" w:cs="Cloud Light"/>
-          <w:sz w:val="24"/>
-          <w:szCs w:val="24"/>
-        </w:rPr>
-        <w:tab/>
-        <w:t>2.1.2.3 Love interests</w:t>
-      </w:r>
-    </w:p>
-    <w:p>
-      <w:pPr>
-        <w:pStyle w:val="ListParagraph"/>
-        <w:ind w:left="357"/>
-        <w:rPr>
-          <w:rFonts w:ascii="Roboto" w:hAnsi="Roboto" w:cs="Cloud Light"/>
-          <w:sz w:val="24"/>
-          <w:szCs w:val="24"/>
-        </w:rPr>
-      </w:pPr>
-      <w:r>
-        <w:rPr>
-          <w:rFonts w:ascii="Roboto" w:hAnsi="Roboto" w:cs="Cloud Light"/>
-          <w:sz w:val="24"/>
-          <w:szCs w:val="24"/>
-        </w:rPr>
-        <w:tab/>
-      </w:r>
-      <w:bookmarkStart w:id="5" w:name="_Toc97718553"/>
-      <w:bookmarkStart w:id="6" w:name="_Toc97721555"/>
-      <w:r>
-        <w:rPr>
-          <w:rFonts w:ascii="Roboto" w:hAnsi="Roboto" w:cs="Cloud Light"/>
-          <w:sz w:val="24"/>
-          <w:szCs w:val="24"/>
-        </w:rPr>
-        <w:t>2.1.3 Enemies</w:t>
-      </w:r>
-      <w:bookmarkEnd w:id="5"/>
-      <w:bookmarkEnd w:id="6"/>
-    </w:p>
-    <w:p>
-      <w:pPr>
-        <w:pStyle w:val="ListParagraph"/>
-        <w:ind w:left="360"/>
-        <w:rPr>
-          <w:rFonts w:ascii="Roboto" w:hAnsi="Roboto" w:cs="Cloud Light"/>
-          <w:sz w:val="24"/>
-          <w:szCs w:val="24"/>
-        </w:rPr>
-      </w:pPr>
-      <w:r>
-        <w:rPr>
-          <w:rFonts w:ascii="Roboto" w:hAnsi="Roboto" w:cs="Cloud Light"/>
-          <w:sz w:val="24"/>
-          <w:szCs w:val="24"/>
-        </w:rPr>
-        <w:t>2.2 Side Characters</w:t>
-      </w:r>
-    </w:p>
-    <w:p>
-      <w:pPr>
-        <w:pStyle w:val="ListParagraph"/>
-        <w:ind w:left="360"/>
-        <w:rPr>
-          <w:rFonts w:ascii="Roboto" w:hAnsi="Roboto" w:cs="Cloud Light"/>
-          <w:sz w:val="24"/>
-          <w:szCs w:val="24"/>
-        </w:rPr>
-      </w:pPr>
-      <w:r>
-        <w:rPr>
-          <w:rFonts w:ascii="Roboto" w:hAnsi="Roboto" w:cs="Cloud Light"/>
-          <w:sz w:val="24"/>
-          <w:szCs w:val="24"/>
-        </w:rPr>
-        <w:tab/>
-        <w:t>2.2.1 Quest-r</w:t>
-      </w:r>
-      <w:r>
-        <w:rPr>
-          <w:rFonts w:ascii="Roboto" w:hAnsi="Roboto" w:cs="Cloud Light"/>
-          <w:sz w:val="24"/>
-          <w:szCs w:val="24"/>
-        </w:rPr>
-        <w:t>elated</w:t>
-      </w:r>
-    </w:p>
-    <w:p>
-      <w:pPr>
-        <w:pStyle w:val="ListParagraph"/>
-        <w:ind w:left="360"/>
-        <w:rPr>
-          <w:rFonts w:ascii="Roboto" w:hAnsi="Roboto" w:cs="Cloud Light"/>
-          <w:sz w:val="24"/>
-          <w:szCs w:val="24"/>
-        </w:rPr>
-      </w:pPr>
-      <w:r>
-        <w:rPr>
-          <w:rFonts w:ascii="Roboto" w:hAnsi="Roboto" w:cs="Cloud Light"/>
-          <w:sz w:val="24"/>
-          <w:szCs w:val="24"/>
-        </w:rPr>
-        <w:tab/>
-      </w:r>
-      <w:r>
-        <w:rPr>
-          <w:rFonts w:ascii="Roboto" w:hAnsi="Roboto" w:cs="Cloud Light"/>
-          <w:sz w:val="24"/>
-          <w:szCs w:val="24"/>
-        </w:rPr>
-        <w:tab/>
-        <w:t>2.2.1.1 Main Quest</w:t>
-      </w:r>
-    </w:p>
-    <w:p>
-      <w:pPr>
-        <w:pStyle w:val="ListParagraph"/>
-        <w:ind w:left="360"/>
-        <w:rPr>
-          <w:rFonts w:ascii="Roboto" w:hAnsi="Roboto" w:cs="Cloud Light"/>
-          <w:sz w:val="24"/>
-          <w:szCs w:val="24"/>
-        </w:rPr>
-      </w:pPr>
-      <w:r>
-        <w:rPr>
-          <w:rFonts w:ascii="Roboto" w:hAnsi="Roboto" w:cs="Cloud Light"/>
-          <w:sz w:val="24"/>
-          <w:szCs w:val="24"/>
-        </w:rPr>
-        <w:tab/>
-      </w:r>
-      <w:r>
-        <w:rPr>
-          <w:rFonts w:ascii="Roboto" w:hAnsi="Roboto" w:cs="Cloud Light"/>
-          <w:sz w:val="24"/>
-          <w:szCs w:val="24"/>
-        </w:rPr>
-        <w:tab/>
-        <w:t>2.2.1.2 Side Quest</w:t>
-      </w:r>
-    </w:p>
-    <w:p>
-      <w:pPr>
-        <w:pStyle w:val="ListParagraph"/>
-        <w:ind w:left="360"/>
-        <w:rPr>
-          <w:rFonts w:ascii="Roboto" w:hAnsi="Roboto" w:cs="Cloud Light"/>
-          <w:sz w:val="24"/>
-          <w:szCs w:val="24"/>
-        </w:rPr>
-      </w:pPr>
-      <w:r>
-        <w:rPr>
-          <w:rFonts w:ascii="Roboto" w:hAnsi="Roboto" w:cs="Cloud Light"/>
-          <w:sz w:val="24"/>
-          <w:szCs w:val="24"/>
-        </w:rPr>
-        <w:tab/>
-        <w:t>2.2.2 Non-quest-r</w:t>
-      </w:r>
-      <w:r>
-        <w:rPr>
-          <w:rFonts w:ascii="Roboto" w:hAnsi="Roboto" w:cs="Cloud Light"/>
-          <w:sz w:val="24"/>
-          <w:szCs w:val="24"/>
-        </w:rPr>
-        <w:t>elated</w:t>
-      </w:r>
-    </w:p>
-    <w:p>
-      <w:pPr>
-        <w:pStyle w:val="ListParagraph"/>
-        <w:numPr>
-          <w:ilvl w:val="0"/>
-          <w:numId w:val="1"/>
-        </w:numPr>
-        <w:rPr>
-          <w:rFonts w:ascii="Roboto" w:hAnsi="Roboto" w:cs="Cloud Light"/>
-          <w:sz w:val="24"/>
-          <w:szCs w:val="24"/>
-        </w:rPr>
-      </w:pPr>
-      <w:r>
-        <w:rPr>
-          <w:rFonts w:ascii="Roboto" w:hAnsi="Roboto" w:cs="Cloud Light"/>
-          <w:sz w:val="24"/>
-          <w:szCs w:val="24"/>
-        </w:rPr>
-        <w:t>Story</w:t>
-      </w:r>
-    </w:p>
-    <w:p>
-      <w:pPr>
-        <w:pStyle w:val="ListParagraph"/>
-        <w:ind w:left="360"/>
-        <w:rPr>
-          <w:rFonts w:ascii="Roboto" w:hAnsi="Roboto" w:cs="Cloud Light"/>
-          <w:sz w:val="24"/>
-          <w:szCs w:val="24"/>
-        </w:rPr>
-      </w:pPr>
-      <w:r>
-        <w:rPr>
-          <w:rFonts w:ascii="Roboto" w:hAnsi="Roboto" w:cs="Cloud Light"/>
-          <w:sz w:val="24"/>
-          <w:szCs w:val="24"/>
-        </w:rPr>
-        <w:t>3.1 Main Quest</w:t>
-      </w:r>
-    </w:p>
-    <w:p>
-      <w:pPr>
-        <w:pStyle w:val="ListParagraph"/>
-        <w:ind w:left="360"/>
-        <w:rPr>
-          <w:rFonts w:ascii="Roboto" w:hAnsi="Roboto" w:cs="Cloud Light"/>
-          <w:sz w:val="24"/>
-          <w:szCs w:val="24"/>
-        </w:rPr>
-      </w:pPr>
-      <w:r>
-        <w:rPr>
-          <w:rFonts w:ascii="Roboto" w:hAnsi="Roboto" w:cs="Cloud Light"/>
-          <w:sz w:val="24"/>
-          <w:szCs w:val="24"/>
-        </w:rPr>
-        <w:t>3.2 Side Quest</w:t>
-      </w:r>
-    </w:p>
-    <w:p>
-      <w:pPr>
-        <w:pStyle w:val="ListParagraph"/>
-        <w:numPr>
-          <w:ilvl w:val="0"/>
-          <w:numId w:val="1"/>
-        </w:numPr>
-        <w:rPr>
-          <w:rFonts w:ascii="Roboto" w:hAnsi="Roboto" w:cs="Cloud Light"/>
-          <w:sz w:val="24"/>
-          <w:szCs w:val="24"/>
-        </w:rPr>
-      </w:pPr>
-      <w:r>
-        <w:rPr>
-          <w:rFonts w:ascii="Roboto" w:hAnsi="Roboto" w:cs="Cloud Light"/>
-          <w:sz w:val="24"/>
-          <w:szCs w:val="24"/>
-        </w:rPr>
-        <w:t>Consequences</w:t>
-      </w:r>
-    </w:p>
-    <w:p>
-      <w:pPr>
-        <w:pStyle w:val="ListParagraph"/>
-        <w:ind w:left="360"/>
-        <w:rPr>
-          <w:rFonts w:ascii="Roboto" w:hAnsi="Roboto" w:cs="Cloud Light"/>
-          <w:sz w:val="24"/>
-          <w:szCs w:val="24"/>
-        </w:rPr>
-      </w:pPr>
-      <w:r>
-        <w:rPr>
-          <w:rFonts w:ascii="Roboto" w:hAnsi="Roboto" w:cs="Cloud Light"/>
-          <w:sz w:val="24"/>
-          <w:szCs w:val="24"/>
-        </w:rPr>
-        <w:t>4</w:t>
-      </w:r>
-      <w:r>
-        <w:rPr>
-          <w:rFonts w:ascii="Roboto" w:hAnsi="Roboto" w:cs="Cloud Light"/>
-          <w:sz w:val="24"/>
-          <w:szCs w:val="24"/>
-        </w:rPr>
-        <w:t>.1 Main Quest</w:t>
-      </w:r>
-    </w:p>
-    <w:p>
-      <w:pPr>
-        <w:pStyle w:val="ListParagraph"/>
-        <w:ind w:left="360"/>
-        <w:rPr>
-          <w:rFonts w:ascii="Roboto" w:hAnsi="Roboto" w:cs="Cloud Light"/>
-          <w:sz w:val="24"/>
-          <w:szCs w:val="24"/>
-        </w:rPr>
-      </w:pPr>
-      <w:r>
-        <w:rPr>
-          <w:rFonts w:ascii="Roboto" w:hAnsi="Roboto" w:cs="Cloud Light"/>
-          <w:sz w:val="24"/>
-          <w:szCs w:val="24"/>
-        </w:rPr>
-        <w:t>4</w:t>
-      </w:r>
-      <w:r>
-        <w:rPr>
-          <w:rFonts w:ascii="Roboto" w:hAnsi="Roboto" w:cs="Cloud Light"/>
-          <w:sz w:val="24"/>
-          <w:szCs w:val="24"/>
-        </w:rPr>
-        <w:t>.2 Side Quest</w:t>
-      </w:r>
-    </w:p>
-    <w:p>
-      <w:pPr>
-        <w:pStyle w:val="ListParagraph"/>
-        <w:numPr>
-          <w:ilvl w:val="0"/>
-          <w:numId w:val="1"/>
-        </w:numPr>
-        <w:rPr>
-          <w:rFonts w:ascii="Roboto" w:hAnsi="Roboto" w:cs="Cloud Light"/>
-          <w:sz w:val="24"/>
-          <w:szCs w:val="24"/>
-        </w:rPr>
-      </w:pPr>
-      <w:r>
-        <w:rPr>
-          <w:rFonts w:ascii="Roboto" w:hAnsi="Roboto" w:cs="Cloud Light"/>
-          <w:sz w:val="24"/>
-          <w:szCs w:val="24"/>
-        </w:rPr>
-        <w:t>Gameplay</w:t>
-      </w:r>
-    </w:p>
-    <w:p>
-      <w:pPr>
-        <w:pStyle w:val="ListParagraph"/>
-        <w:ind w:left="360"/>
-        <w:rPr>
-          <w:rFonts w:ascii="Roboto" w:hAnsi="Roboto" w:cs="Cloud Light"/>
-          <w:sz w:val="24"/>
-          <w:szCs w:val="24"/>
-        </w:rPr>
-      </w:pPr>
-      <w:r>
-        <w:rPr>
-          <w:rFonts w:ascii="Roboto" w:hAnsi="Roboto" w:cs="Cloud Light"/>
-          <w:sz w:val="24"/>
-          <w:szCs w:val="24"/>
-        </w:rPr>
-        <w:t>5.1 Core Game</w:t>
-      </w:r>
-    </w:p>
-    <w:p>
-      <w:pPr>
-        <w:pStyle w:val="ListParagraph"/>
-        <w:ind w:left="360"/>
-        <w:rPr>
-          <w:rFonts w:ascii="Roboto" w:hAnsi="Roboto" w:cs="Cloud Light"/>
-          <w:sz w:val="24"/>
-          <w:szCs w:val="24"/>
-        </w:rPr>
-      </w:pPr>
-      <w:r>
-        <w:rPr>
-          <w:rFonts w:ascii="Roboto" w:hAnsi="Roboto" w:cs="Cloud Light"/>
-          <w:sz w:val="24"/>
-          <w:szCs w:val="24"/>
-        </w:rPr>
-        <w:t>5.2 Mini-game</w:t>
-      </w:r>
-    </w:p>
-    <w:p>
-      <w:pPr>
         <w:rPr>
           <w:rFonts w:ascii="Roboto" w:hAnsi="Roboto" w:cs="Cloud Light"/>
           <w:sz w:val="40"/>
@@ -2904,8 +1777,8 @@
       </w:r>
     </w:p>
     <w:p>
-      <w:bookmarkStart w:id="7" w:name="_Toc97718554"/>
-      <w:bookmarkStart w:id="8" w:name="_Toc97721556"/>
+      <w:bookmarkStart w:id="1" w:name="_Toc97718554"/>
+      <w:bookmarkStart w:id="2" w:name="_Toc97721556"/>
     </w:p>
     <w:p/>
     <w:p>
@@ -2923,8 +1796,12 @@
           <w:szCs w:val="48"/>
         </w:rPr>
       </w:pPr>
-      <w:bookmarkStart w:id="9" w:name="_Toc100488853"/>
-      <w:r>
+      <w:bookmarkStart w:id="3" w:name="_Toc100488853"/>
+    </w:p>
+    <w:p>
+      <w:pPr>
+        <w:pStyle w:val="Heading1"/>
+        <w:jc w:val="center"/>
         <w:rPr>
           <w:rStyle w:val="SubtleReference"/>
           <w:rFonts w:ascii="Roboto" w:eastAsiaTheme="minorHAnsi" w:hAnsi="Roboto" w:cs="Cloud Light"/>
@@ -2935,9 +1812,13 @@
           <w:sz w:val="40"/>
           <w:szCs w:val="48"/>
         </w:rPr>
-        <w:t>Macro-l</w:t>
-      </w:r>
-      <w:r>
+      </w:pPr>
+    </w:p>
+    <w:p/>
+    <w:p>
+      <w:pPr>
+        <w:pStyle w:val="Heading1"/>
+        <w:jc w:val="center"/>
         <w:rPr>
           <w:rStyle w:val="SubtleReference"/>
           <w:rFonts w:ascii="Roboto" w:eastAsiaTheme="minorHAnsi" w:hAnsi="Roboto" w:cs="Cloud Light"/>
@@ -2948,11 +1829,37 @@
           <w:sz w:val="40"/>
           <w:szCs w:val="48"/>
         </w:rPr>
+      </w:pPr>
+      <w:r>
+        <w:rPr>
+          <w:rStyle w:val="SubtleReference"/>
+          <w:rFonts w:ascii="Roboto" w:eastAsiaTheme="minorHAnsi" w:hAnsi="Roboto" w:cs="Cloud Light"/>
+          <w:b/>
+          <w:bCs/>
+          <w:smallCaps w:val="0"/>
+          <w:color w:val="auto"/>
+          <w:sz w:val="40"/>
+          <w:szCs w:val="48"/>
+        </w:rPr>
+        <w:lastRenderedPageBreak/>
+        <w:t>Macro-l</w:t>
+      </w:r>
+      <w:r>
+        <w:rPr>
+          <w:rStyle w:val="SubtleReference"/>
+          <w:rFonts w:ascii="Roboto" w:eastAsiaTheme="minorHAnsi" w:hAnsi="Roboto" w:cs="Cloud Light"/>
+          <w:b/>
+          <w:bCs/>
+          <w:smallCaps w:val="0"/>
+          <w:color w:val="auto"/>
+          <w:sz w:val="40"/>
+          <w:szCs w:val="48"/>
+        </w:rPr>
         <w:t>ore</w:t>
       </w:r>
-      <w:bookmarkEnd w:id="7"/>
-      <w:bookmarkEnd w:id="8"/>
-      <w:bookmarkEnd w:id="9"/>
+      <w:bookmarkEnd w:id="1"/>
+      <w:bookmarkEnd w:id="2"/>
+      <w:bookmarkEnd w:id="3"/>
     </w:p>
     <w:p>
       <w:pPr>
@@ -2965,7 +1872,7 @@
           <w:szCs w:val="44"/>
         </w:rPr>
       </w:pPr>
-      <w:bookmarkStart w:id="10" w:name="_Toc100488854"/>
+      <w:bookmarkStart w:id="4" w:name="_Toc100488854"/>
       <w:r>
         <w:rPr>
           <w:rFonts w:ascii="Roboto" w:hAnsi="Roboto"/>
@@ -2997,7 +1904,7 @@
         </w:rPr>
         <w:t>Epistimia</w:t>
       </w:r>
-      <w:bookmarkEnd w:id="10"/>
+      <w:bookmarkEnd w:id="4"/>
       <w:proofErr w:type="spellEnd"/>
     </w:p>
     <w:p>
@@ -3165,7 +2072,6 @@
           <w:sz w:val="28"/>
           <w:szCs w:val="36"/>
         </w:rPr>
-        <w:lastRenderedPageBreak/>
         <w:t xml:space="preserve">         When World War I ended, there was a surge in technological advancement. At the time, the United States saw an excellent opportunity to use the island as a testing ground. As a result of the meeting for Allies nations, all of them agreed to send personnel — primarily scientists, specialists, and military officers — to conduct experiments, with </w:t>
       </w:r>
       <w:r>
@@ -3364,7 +2270,16 @@
           <w:sz w:val="28"/>
           <w:szCs w:val="36"/>
         </w:rPr>
-        <w:t xml:space="preserve">         World War II began in 1939 and was the island's first major conflict. Japan and Italy — both former Allies turned Axis — commanded their citizens on the island to return and serve their country. The meeting was held again for the new Allies nations, and this time it lasted several days. Eventually, they decided to deport Axis citizens to their home countries by 1940. However, some citizens did not consent for many reasons, including their dissatisfaction with their leaders' decisions or the fact that they had already established a life on the island. Whatever the reason, the United States decided to assist them by granting them U.S. citizenship. This intervention exacerbated tensions and was one of the factors that led to Japan's attack on Pearl Harbor in 1941.</w:t>
+        <w:t xml:space="preserve">         World War II began in 1939 and was the island's first major conflict. Japan and Italy — both former Allies turned Axis — commanded their citizens on the island to return and serve their country. The meeting was held again for the new Allies nations, and this time it lasted several days. Eventually, they decided to deport Axis citizens to their home countries by 1940. However, some citizens did not consent for many reasons, including their dissatisfaction with their </w:t>
+      </w:r>
+      <w:r>
+        <w:rPr>
+          <w:rFonts w:ascii="Roboto" w:hAnsi="Roboto"/>
+          <w:sz w:val="28"/>
+          <w:szCs w:val="36"/>
+        </w:rPr>
+        <w:lastRenderedPageBreak/>
+        <w:t>leaders' decisions or the fact that they had already established a life on the island. Whatever the reason, the United States decided to assist them by granting them U.S. citizenship. This intervention exacerbated tensions and was one of the factors that led to Japan's attack on Pearl Harbor in 1941.</w:t>
       </w:r>
     </w:p>
     <w:p>
@@ -3464,26 +2379,316 @@
           <w:sz w:val="28"/>
           <w:szCs w:val="36"/>
         </w:rPr>
+        <w:t xml:space="preserve">         To keep the island's secrets and controversies hidden, the US ordered all personnel to stay and never leave for the rest of their lives. Although not everyone was pleased, the majority agreed to the project because of the unprecedented funding, high quality of life, and concern about losing the war. </w:t>
+      </w:r>
+    </w:p>
+    <w:p>
+      <w:pPr>
+        <w:ind w:firstLine="720"/>
+        <w:rPr>
+          <w:rFonts w:ascii="Roboto" w:hAnsi="Roboto"/>
+          <w:sz w:val="28"/>
+          <w:szCs w:val="36"/>
+        </w:rPr>
+      </w:pPr>
+      <w:r>
+        <w:rPr>
+          <w:rFonts w:ascii="Roboto" w:hAnsi="Roboto"/>
+          <w:sz w:val="28"/>
+          <w:szCs w:val="36"/>
+        </w:rPr>
+        <w:t>While the other project</w:t>
+      </w:r>
+      <w:r>
+        <w:rPr>
+          <w:rFonts w:ascii="Roboto" w:hAnsi="Roboto"/>
+          <w:sz w:val="28"/>
+          <w:szCs w:val="36"/>
+        </w:rPr>
+        <w:t>s</w:t>
+      </w:r>
+      <w:r>
+        <w:rPr>
+          <w:rFonts w:ascii="Roboto" w:hAnsi="Roboto"/>
+          <w:sz w:val="28"/>
+          <w:szCs w:val="36"/>
+        </w:rPr>
+        <w:t xml:space="preserve"> were still in their experimental stages, the anti-</w:t>
+      </w:r>
+      <w:r>
+        <w:rPr>
+          <w:rFonts w:ascii="Roboto" w:hAnsi="Roboto"/>
+          <w:sz w:val="28"/>
+          <w:szCs w:val="36"/>
+        </w:rPr>
+        <w:t>organic</w:t>
+      </w:r>
+      <w:r>
+        <w:rPr>
+          <w:rFonts w:ascii="Roboto" w:hAnsi="Roboto"/>
+          <w:sz w:val="28"/>
+          <w:szCs w:val="36"/>
+        </w:rPr>
+        <w:t xml:space="preserve"> barriers finally made it out of the lab and onto the battlefield near the end of 1943. The barrier demonstrates its worth by assisting the Allies in achieving victory on D-Day and beyond.</w:t>
+      </w:r>
+    </w:p>
+    <w:p>
+      <w:pPr>
+        <w:rPr>
+          <w:rFonts w:ascii="Roboto" w:hAnsi="Roboto"/>
+          <w:sz w:val="28"/>
+          <w:szCs w:val="36"/>
+        </w:rPr>
+      </w:pPr>
+      <w:r>
+        <w:rPr>
+          <w:rFonts w:ascii="Roboto" w:hAnsi="Roboto"/>
+          <w:sz w:val="28"/>
+          <w:szCs w:val="36"/>
+        </w:rPr>
+        <w:tab/>
+      </w:r>
+      <w:r>
+        <w:rPr>
+          <w:rFonts w:ascii="Roboto" w:hAnsi="Roboto"/>
+          <w:sz w:val="28"/>
+          <w:szCs w:val="36"/>
+        </w:rPr>
+        <w:t xml:space="preserve">Following the tragic events of </w:t>
+      </w:r>
+      <w:r>
+        <w:rPr>
+          <w:rFonts w:ascii="Roboto" w:hAnsi="Roboto"/>
+          <w:sz w:val="28"/>
+          <w:szCs w:val="36"/>
+        </w:rPr>
+        <w:t>the atomic bombings of Hiroshima and Nagasaki</w:t>
+      </w:r>
+      <w:r>
+        <w:rPr>
+          <w:rFonts w:ascii="Roboto" w:hAnsi="Roboto"/>
+          <w:sz w:val="28"/>
+          <w:szCs w:val="36"/>
+        </w:rPr>
+        <w:t xml:space="preserve">, a riot emerged throughout the territory, led by the Japanese and pacifists. The rioters accused the United States of being too cruel and demanded that they </w:t>
+      </w:r>
+      <w:r>
+        <w:rPr>
+          <w:rFonts w:ascii="Roboto" w:hAnsi="Roboto"/>
+          <w:sz w:val="28"/>
+          <w:szCs w:val="36"/>
+        </w:rPr>
+        <w:t>depart</w:t>
+      </w:r>
+      <w:r>
+        <w:rPr>
+          <w:rFonts w:ascii="Roboto" w:hAnsi="Roboto"/>
+          <w:sz w:val="28"/>
+          <w:szCs w:val="36"/>
+        </w:rPr>
+        <w:t xml:space="preserve"> the territory immediately. The riot lasted for weeks before being put down by </w:t>
+      </w:r>
+      <w:r>
+        <w:rPr>
+          <w:rFonts w:ascii="Roboto" w:hAnsi="Roboto"/>
+          <w:sz w:val="28"/>
+          <w:szCs w:val="36"/>
+        </w:rPr>
+        <w:t>the United States</w:t>
+      </w:r>
+      <w:r>
+        <w:rPr>
+          <w:rFonts w:ascii="Roboto" w:hAnsi="Roboto"/>
+          <w:sz w:val="28"/>
+          <w:szCs w:val="36"/>
+        </w:rPr>
+        <w:t xml:space="preserve"> forces, resulting in numerous casualties and injuries.</w:t>
+      </w:r>
+    </w:p>
+    <w:p>
+      <w:pPr>
+        <w:ind w:firstLine="720"/>
+        <w:rPr>
+          <w:rFonts w:ascii="Roboto" w:hAnsi="Roboto"/>
+          <w:sz w:val="28"/>
+          <w:szCs w:val="36"/>
+        </w:rPr>
+      </w:pPr>
+      <w:r>
+        <w:rPr>
+          <w:rFonts w:ascii="Roboto" w:hAnsi="Roboto"/>
+          <w:sz w:val="28"/>
+          <w:szCs w:val="36"/>
+        </w:rPr>
+        <w:t xml:space="preserve">To deescalate the situation, the </w:t>
+      </w:r>
+      <w:r>
+        <w:rPr>
+          <w:rFonts w:ascii="Roboto" w:hAnsi="Roboto"/>
+          <w:sz w:val="28"/>
+          <w:szCs w:val="36"/>
+        </w:rPr>
+        <w:t>United States</w:t>
+      </w:r>
+      <w:r>
+        <w:rPr>
+          <w:rFonts w:ascii="Roboto" w:hAnsi="Roboto"/>
+          <w:sz w:val="28"/>
+          <w:szCs w:val="36"/>
+        </w:rPr>
+        <w:t xml:space="preserve"> reached an agreement with </w:t>
+      </w:r>
+      <w:proofErr w:type="spellStart"/>
+      <w:r>
+        <w:rPr>
+          <w:rFonts w:ascii="Roboto" w:hAnsi="Roboto"/>
+          <w:sz w:val="28"/>
+          <w:szCs w:val="36"/>
+        </w:rPr>
+        <w:t>Epistimia's</w:t>
+      </w:r>
+      <w:proofErr w:type="spellEnd"/>
+      <w:r>
+        <w:rPr>
+          <w:rFonts w:ascii="Roboto" w:hAnsi="Roboto"/>
+          <w:sz w:val="28"/>
+          <w:szCs w:val="36"/>
+        </w:rPr>
+        <w:t xml:space="preserve"> representative, Dr. Bentley Parr, on the following: </w:t>
+      </w:r>
+    </w:p>
+    <w:p>
+      <w:pPr>
+        <w:rPr>
+          <w:rFonts w:ascii="Roboto" w:hAnsi="Roboto"/>
+          <w:sz w:val="28"/>
+          <w:szCs w:val="36"/>
+        </w:rPr>
+      </w:pPr>
+      <w:r>
+        <w:rPr>
+          <w:rFonts w:ascii="Roboto" w:hAnsi="Roboto"/>
+          <w:sz w:val="28"/>
+          <w:szCs w:val="36"/>
+        </w:rPr>
+        <w:t>[</w:t>
+      </w:r>
+      <w:r>
+        <w:rPr>
+          <w:rFonts w:ascii="Roboto" w:hAnsi="Roboto"/>
+          <w:sz w:val="28"/>
+          <w:szCs w:val="36"/>
+        </w:rPr>
+        <w:t>Excerpt</w:t>
+      </w:r>
+      <w:r>
+        <w:rPr>
+          <w:rFonts w:ascii="Roboto" w:hAnsi="Roboto"/>
+          <w:sz w:val="28"/>
+          <w:szCs w:val="36"/>
+        </w:rPr>
+        <w:t xml:space="preserve"> from “</w:t>
+      </w:r>
+      <w:r>
+        <w:rPr>
+          <w:rFonts w:ascii="Roboto" w:hAnsi="Roboto"/>
+          <w:sz w:val="28"/>
+          <w:szCs w:val="36"/>
+        </w:rPr>
+        <w:t xml:space="preserve">The </w:t>
+      </w:r>
+      <w:proofErr w:type="spellStart"/>
+      <w:r>
+        <w:rPr>
+          <w:rFonts w:ascii="Roboto" w:hAnsi="Roboto"/>
+          <w:sz w:val="28"/>
+          <w:szCs w:val="36"/>
+        </w:rPr>
+        <w:t>Epistimia</w:t>
+      </w:r>
+      <w:proofErr w:type="spellEnd"/>
+      <w:r>
+        <w:rPr>
+          <w:rFonts w:ascii="Roboto" w:hAnsi="Roboto"/>
+          <w:sz w:val="28"/>
+          <w:szCs w:val="36"/>
+        </w:rPr>
+        <w:t xml:space="preserve"> Contract of 1945"]</w:t>
+      </w:r>
+    </w:p>
+    <w:p>
+      <w:pPr>
+        <w:rPr>
+          <w:rFonts w:ascii="Roboto" w:hAnsi="Roboto"/>
+          <w:sz w:val="28"/>
+          <w:szCs w:val="36"/>
+        </w:rPr>
+      </w:pPr>
+      <w:r>
+        <w:rPr>
+          <w:rFonts w:ascii="Roboto" w:hAnsi="Roboto"/>
+          <w:sz w:val="28"/>
+          <w:szCs w:val="36"/>
+        </w:rPr>
+        <w:t xml:space="preserve">1. </w:t>
+      </w:r>
+      <w:r>
+        <w:rPr>
+          <w:rFonts w:ascii="Roboto" w:hAnsi="Roboto"/>
+          <w:sz w:val="28"/>
+          <w:szCs w:val="36"/>
+        </w:rPr>
+        <w:t xml:space="preserve">No individual (with </w:t>
+      </w:r>
+      <w:r>
+        <w:rPr>
+          <w:rFonts w:ascii="Roboto" w:hAnsi="Roboto"/>
+          <w:sz w:val="28"/>
+          <w:szCs w:val="36"/>
+        </w:rPr>
+        <w:t>exception</w:t>
+      </w:r>
+      <w:r>
+        <w:rPr>
+          <w:rFonts w:ascii="Roboto" w:hAnsi="Roboto"/>
+          <w:sz w:val="28"/>
+          <w:szCs w:val="36"/>
+        </w:rPr>
+        <w:t>s</w:t>
+      </w:r>
+      <w:r>
+        <w:rPr>
+          <w:rFonts w:ascii="Roboto" w:hAnsi="Roboto"/>
+          <w:sz w:val="28"/>
+          <w:szCs w:val="36"/>
+        </w:rPr>
+        <w:t>, see number 7) is permitted to leave the island’s designated perimeter.</w:t>
+      </w:r>
+    </w:p>
+    <w:p>
+      <w:pPr>
+        <w:rPr>
+          <w:rFonts w:ascii="Roboto" w:hAnsi="Roboto"/>
+          <w:sz w:val="28"/>
+          <w:szCs w:val="36"/>
+        </w:rPr>
+      </w:pPr>
+      <w:r>
+        <w:rPr>
+          <w:rFonts w:ascii="Roboto" w:hAnsi="Roboto"/>
+          <w:sz w:val="28"/>
+          <w:szCs w:val="36"/>
+        </w:rPr>
         <w:lastRenderedPageBreak/>
-        <w:t xml:space="preserve">         To keep the island's secrets and controversies hidden, the US ordered all personnel to stay and never leave for the rest of their lives. Although not everyone was pleased, the majority agreed to the project because of the unprecedented funding, high quality of life, and concern about losing the war. </w:t>
-      </w:r>
-    </w:p>
-    <w:p>
-      <w:pPr>
-        <w:ind w:firstLine="720"/>
-        <w:rPr>
-          <w:rFonts w:ascii="Roboto" w:hAnsi="Roboto"/>
-          <w:sz w:val="28"/>
-          <w:szCs w:val="36"/>
-        </w:rPr>
-      </w:pPr>
-      <w:r>
-        <w:rPr>
-          <w:rFonts w:ascii="Roboto" w:hAnsi="Roboto"/>
-          <w:sz w:val="28"/>
-          <w:szCs w:val="36"/>
-        </w:rPr>
-        <w:t>While the other project</w:t>
+        <w:t>2. No individual (with</w:t>
+      </w:r>
+      <w:r>
+        <w:rPr>
+          <w:rFonts w:ascii="Roboto" w:hAnsi="Roboto"/>
+          <w:sz w:val="28"/>
+          <w:szCs w:val="36"/>
+        </w:rPr>
+        <w:t xml:space="preserve"> exception</w:t>
       </w:r>
       <w:r>
         <w:rPr>
@@ -3499,7 +2704,65 @@
           <w:sz w:val="28"/>
           <w:szCs w:val="36"/>
         </w:rPr>
-        <w:t xml:space="preserve"> were still in their experimental stages, the anti-</w:t>
+        <w:t>, see number 7) is permitted to disclose information related to the island to anybody who is not authorized (for more details, read the attached document “Management and Authorization</w:t>
+      </w:r>
+      <w:r>
+        <w:rPr>
+          <w:rFonts w:ascii="Roboto" w:hAnsi="Roboto"/>
+          <w:sz w:val="28"/>
+          <w:szCs w:val="36"/>
+        </w:rPr>
+        <w:t xml:space="preserve"> of Classified</w:t>
+      </w:r>
+      <w:r>
+        <w:rPr>
+          <w:rFonts w:ascii="Roboto" w:hAnsi="Roboto"/>
+          <w:sz w:val="28"/>
+          <w:szCs w:val="36"/>
+        </w:rPr>
+        <w:t xml:space="preserve"> Information</w:t>
+      </w:r>
+      <w:r>
+        <w:rPr>
+          <w:rFonts w:ascii="Roboto" w:hAnsi="Roboto"/>
+          <w:sz w:val="28"/>
+          <w:szCs w:val="36"/>
+        </w:rPr>
+        <w:t>" at the end of the contract).</w:t>
+      </w:r>
+    </w:p>
+    <w:p>
+      <w:pPr>
+        <w:rPr>
+          <w:rFonts w:ascii="Roboto" w:hAnsi="Roboto"/>
+          <w:sz w:val="28"/>
+          <w:szCs w:val="36"/>
+        </w:rPr>
+      </w:pPr>
+      <w:r>
+        <w:rPr>
+          <w:rFonts w:ascii="Roboto" w:hAnsi="Roboto"/>
+          <w:sz w:val="28"/>
+          <w:szCs w:val="36"/>
+        </w:rPr>
+        <w:t>3. The United States and its allies will declare the territory uninhabitable after all personnel has died as a result of a catastrophic nuclear-related failure.</w:t>
+      </w:r>
+    </w:p>
+    <w:p>
+      <w:pPr>
+        <w:rPr>
+          <w:rFonts w:ascii="Roboto" w:hAnsi="Roboto"/>
+          <w:sz w:val="28"/>
+          <w:szCs w:val="36"/>
+        </w:rPr>
+      </w:pPr>
+      <w:r>
+        <w:rPr>
+          <w:rFonts w:ascii="Roboto" w:hAnsi="Roboto"/>
+          <w:sz w:val="28"/>
+          <w:szCs w:val="36"/>
+        </w:rPr>
+        <w:t>4. An anti-</w:t>
       </w:r>
       <w:r>
         <w:rPr>
@@ -3515,354 +2778,6 @@
           <w:sz w:val="28"/>
           <w:szCs w:val="36"/>
         </w:rPr>
-        <w:t xml:space="preserve"> barriers finally made it out of the lab and onto the battlefield near the end of 1943. The barrier demonstrates its worth by assisting the Allies in achieving victory on D-Day and beyond.</w:t>
-      </w:r>
-    </w:p>
-    <w:p>
-      <w:pPr>
-        <w:rPr>
-          <w:rFonts w:ascii="Roboto" w:hAnsi="Roboto"/>
-          <w:sz w:val="28"/>
-          <w:szCs w:val="36"/>
-        </w:rPr>
-      </w:pPr>
-      <w:r>
-        <w:rPr>
-          <w:rFonts w:ascii="Roboto" w:hAnsi="Roboto"/>
-          <w:sz w:val="28"/>
-          <w:szCs w:val="36"/>
-        </w:rPr>
-        <w:tab/>
-      </w:r>
-      <w:r>
-        <w:rPr>
-          <w:rFonts w:ascii="Roboto" w:hAnsi="Roboto"/>
-          <w:sz w:val="28"/>
-          <w:szCs w:val="36"/>
-        </w:rPr>
-        <w:t xml:space="preserve">Following the tragic events of </w:t>
-      </w:r>
-      <w:r>
-        <w:rPr>
-          <w:rFonts w:ascii="Roboto" w:hAnsi="Roboto"/>
-          <w:sz w:val="28"/>
-          <w:szCs w:val="36"/>
-        </w:rPr>
-        <w:t>the atomic bombings of Hiroshima and Nagasaki</w:t>
-      </w:r>
-      <w:r>
-        <w:rPr>
-          <w:rFonts w:ascii="Roboto" w:hAnsi="Roboto"/>
-          <w:sz w:val="28"/>
-          <w:szCs w:val="36"/>
-        </w:rPr>
-        <w:t xml:space="preserve">, a riot emerged throughout the territory, led by the Japanese and pacifists. The rioters accused the United States of being too cruel and demanded that they </w:t>
-      </w:r>
-      <w:r>
-        <w:rPr>
-          <w:rFonts w:ascii="Roboto" w:hAnsi="Roboto"/>
-          <w:sz w:val="28"/>
-          <w:szCs w:val="36"/>
-        </w:rPr>
-        <w:t>depart</w:t>
-      </w:r>
-      <w:r>
-        <w:rPr>
-          <w:rFonts w:ascii="Roboto" w:hAnsi="Roboto"/>
-          <w:sz w:val="28"/>
-          <w:szCs w:val="36"/>
-        </w:rPr>
-        <w:t xml:space="preserve"> the territory immediately. The riot lasted for weeks before being put down by </w:t>
-      </w:r>
-      <w:r>
-        <w:rPr>
-          <w:rFonts w:ascii="Roboto" w:hAnsi="Roboto"/>
-          <w:sz w:val="28"/>
-          <w:szCs w:val="36"/>
-        </w:rPr>
-        <w:t>the United States</w:t>
-      </w:r>
-      <w:r>
-        <w:rPr>
-          <w:rFonts w:ascii="Roboto" w:hAnsi="Roboto"/>
-          <w:sz w:val="28"/>
-          <w:szCs w:val="36"/>
-        </w:rPr>
-        <w:t xml:space="preserve"> forces, resulting in numerous casualties and injuries.</w:t>
-      </w:r>
-    </w:p>
-    <w:p>
-      <w:pPr>
-        <w:ind w:firstLine="720"/>
-        <w:rPr>
-          <w:rFonts w:ascii="Roboto" w:hAnsi="Roboto"/>
-          <w:sz w:val="28"/>
-          <w:szCs w:val="36"/>
-        </w:rPr>
-      </w:pPr>
-      <w:r>
-        <w:rPr>
-          <w:rFonts w:ascii="Roboto" w:hAnsi="Roboto"/>
-          <w:sz w:val="28"/>
-          <w:szCs w:val="36"/>
-        </w:rPr>
-        <w:t xml:space="preserve">To deescalate the situation, the </w:t>
-      </w:r>
-      <w:r>
-        <w:rPr>
-          <w:rFonts w:ascii="Roboto" w:hAnsi="Roboto"/>
-          <w:sz w:val="28"/>
-          <w:szCs w:val="36"/>
-        </w:rPr>
-        <w:t>United States</w:t>
-      </w:r>
-      <w:r>
-        <w:rPr>
-          <w:rFonts w:ascii="Roboto" w:hAnsi="Roboto"/>
-          <w:sz w:val="28"/>
-          <w:szCs w:val="36"/>
-        </w:rPr>
-        <w:t xml:space="preserve"> reached an agreement with </w:t>
-      </w:r>
-      <w:proofErr w:type="spellStart"/>
-      <w:r>
-        <w:rPr>
-          <w:rFonts w:ascii="Roboto" w:hAnsi="Roboto"/>
-          <w:sz w:val="28"/>
-          <w:szCs w:val="36"/>
-        </w:rPr>
-        <w:t>Epistimia's</w:t>
-      </w:r>
-      <w:proofErr w:type="spellEnd"/>
-      <w:r>
-        <w:rPr>
-          <w:rFonts w:ascii="Roboto" w:hAnsi="Roboto"/>
-          <w:sz w:val="28"/>
-          <w:szCs w:val="36"/>
-        </w:rPr>
-        <w:t xml:space="preserve"> representative, Dr. Bentley Parr, on the following: </w:t>
-      </w:r>
-    </w:p>
-    <w:p>
-      <w:pPr>
-        <w:rPr>
-          <w:rFonts w:ascii="Roboto" w:hAnsi="Roboto"/>
-          <w:sz w:val="28"/>
-          <w:szCs w:val="36"/>
-        </w:rPr>
-      </w:pPr>
-      <w:r>
-        <w:rPr>
-          <w:rFonts w:ascii="Roboto" w:hAnsi="Roboto"/>
-          <w:sz w:val="28"/>
-          <w:szCs w:val="36"/>
-        </w:rPr>
-        <w:t>[</w:t>
-      </w:r>
-      <w:r>
-        <w:rPr>
-          <w:rFonts w:ascii="Roboto" w:hAnsi="Roboto"/>
-          <w:sz w:val="28"/>
-          <w:szCs w:val="36"/>
-        </w:rPr>
-        <w:t>Excerpt</w:t>
-      </w:r>
-      <w:r>
-        <w:rPr>
-          <w:rFonts w:ascii="Roboto" w:hAnsi="Roboto"/>
-          <w:sz w:val="28"/>
-          <w:szCs w:val="36"/>
-        </w:rPr>
-        <w:t xml:space="preserve"> from “</w:t>
-      </w:r>
-      <w:r>
-        <w:rPr>
-          <w:rFonts w:ascii="Roboto" w:hAnsi="Roboto"/>
-          <w:sz w:val="28"/>
-          <w:szCs w:val="36"/>
-        </w:rPr>
-        <w:t xml:space="preserve">The </w:t>
-      </w:r>
-      <w:proofErr w:type="spellStart"/>
-      <w:r>
-        <w:rPr>
-          <w:rFonts w:ascii="Roboto" w:hAnsi="Roboto"/>
-          <w:sz w:val="28"/>
-          <w:szCs w:val="36"/>
-        </w:rPr>
-        <w:t>Epistimia</w:t>
-      </w:r>
-      <w:proofErr w:type="spellEnd"/>
-      <w:r>
-        <w:rPr>
-          <w:rFonts w:ascii="Roboto" w:hAnsi="Roboto"/>
-          <w:sz w:val="28"/>
-          <w:szCs w:val="36"/>
-        </w:rPr>
-        <w:t xml:space="preserve"> Contract of 1945"]</w:t>
-      </w:r>
-    </w:p>
-    <w:p>
-      <w:pPr>
-        <w:rPr>
-          <w:rFonts w:ascii="Roboto" w:hAnsi="Roboto"/>
-          <w:sz w:val="28"/>
-          <w:szCs w:val="36"/>
-        </w:rPr>
-      </w:pPr>
-      <w:r>
-        <w:rPr>
-          <w:rFonts w:ascii="Roboto" w:hAnsi="Roboto"/>
-          <w:sz w:val="28"/>
-          <w:szCs w:val="36"/>
-        </w:rPr>
-        <w:t xml:space="preserve">1. </w:t>
-      </w:r>
-      <w:r>
-        <w:rPr>
-          <w:rFonts w:ascii="Roboto" w:hAnsi="Roboto"/>
-          <w:sz w:val="28"/>
-          <w:szCs w:val="36"/>
-        </w:rPr>
-        <w:t xml:space="preserve">No individual (with </w:t>
-      </w:r>
-      <w:r>
-        <w:rPr>
-          <w:rFonts w:ascii="Roboto" w:hAnsi="Roboto"/>
-          <w:sz w:val="28"/>
-          <w:szCs w:val="36"/>
-        </w:rPr>
-        <w:t>exception</w:t>
-      </w:r>
-      <w:r>
-        <w:rPr>
-          <w:rFonts w:ascii="Roboto" w:hAnsi="Roboto"/>
-          <w:sz w:val="28"/>
-          <w:szCs w:val="36"/>
-        </w:rPr>
-        <w:t>s</w:t>
-      </w:r>
-      <w:r>
-        <w:rPr>
-          <w:rFonts w:ascii="Roboto" w:hAnsi="Roboto"/>
-          <w:sz w:val="28"/>
-          <w:szCs w:val="36"/>
-        </w:rPr>
-        <w:t>, see number 7) is permitted to leave the island’s designated perimeter.</w:t>
-      </w:r>
-    </w:p>
-    <w:p>
-      <w:pPr>
-        <w:rPr>
-          <w:rFonts w:ascii="Roboto" w:hAnsi="Roboto"/>
-          <w:sz w:val="28"/>
-          <w:szCs w:val="36"/>
-        </w:rPr>
-      </w:pPr>
-      <w:r>
-        <w:rPr>
-          <w:rFonts w:ascii="Roboto" w:hAnsi="Roboto"/>
-          <w:sz w:val="28"/>
-          <w:szCs w:val="36"/>
-        </w:rPr>
-        <w:t>2. No individual (with</w:t>
-      </w:r>
-      <w:r>
-        <w:rPr>
-          <w:rFonts w:ascii="Roboto" w:hAnsi="Roboto"/>
-          <w:sz w:val="28"/>
-          <w:szCs w:val="36"/>
-        </w:rPr>
-        <w:t xml:space="preserve"> exception</w:t>
-      </w:r>
-      <w:r>
-        <w:rPr>
-          <w:rFonts w:ascii="Roboto" w:hAnsi="Roboto"/>
-          <w:sz w:val="28"/>
-          <w:szCs w:val="36"/>
-        </w:rPr>
-        <w:t>s</w:t>
-      </w:r>
-      <w:r>
-        <w:rPr>
-          <w:rFonts w:ascii="Roboto" w:hAnsi="Roboto"/>
-          <w:sz w:val="28"/>
-          <w:szCs w:val="36"/>
-        </w:rPr>
-        <w:t>, see number 7) is permitted to disclose information related to the island to anybody who is not authorized (for more details, read the attached document “Management and Authorization</w:t>
-      </w:r>
-      <w:r>
-        <w:rPr>
-          <w:rFonts w:ascii="Roboto" w:hAnsi="Roboto"/>
-          <w:sz w:val="28"/>
-          <w:szCs w:val="36"/>
-        </w:rPr>
-        <w:t xml:space="preserve"> of Classified</w:t>
-      </w:r>
-      <w:r>
-        <w:rPr>
-          <w:rFonts w:ascii="Roboto" w:hAnsi="Roboto"/>
-          <w:sz w:val="28"/>
-          <w:szCs w:val="36"/>
-        </w:rPr>
-        <w:t xml:space="preserve"> Information</w:t>
-      </w:r>
-      <w:r>
-        <w:rPr>
-          <w:rFonts w:ascii="Roboto" w:hAnsi="Roboto"/>
-          <w:sz w:val="28"/>
-          <w:szCs w:val="36"/>
-        </w:rPr>
-        <w:t>" at the end of the contract).</w:t>
-      </w:r>
-    </w:p>
-    <w:p>
-      <w:pPr>
-        <w:rPr>
-          <w:rFonts w:ascii="Roboto" w:hAnsi="Roboto"/>
-          <w:sz w:val="28"/>
-          <w:szCs w:val="36"/>
-        </w:rPr>
-      </w:pPr>
-      <w:r>
-        <w:rPr>
-          <w:rFonts w:ascii="Roboto" w:hAnsi="Roboto"/>
-          <w:sz w:val="28"/>
-          <w:szCs w:val="36"/>
-        </w:rPr>
-        <w:t>3. The United States and its allies will declare the territory uninhabitable after all personnel has died as a result of a catastrophic nuclear-related failure.</w:t>
-      </w:r>
-    </w:p>
-    <w:p>
-      <w:pPr>
-        <w:rPr>
-          <w:rFonts w:ascii="Roboto" w:hAnsi="Roboto"/>
-          <w:sz w:val="28"/>
-          <w:szCs w:val="36"/>
-        </w:rPr>
-      </w:pPr>
-      <w:r>
-        <w:rPr>
-          <w:rFonts w:ascii="Roboto" w:hAnsi="Roboto"/>
-          <w:sz w:val="28"/>
-          <w:szCs w:val="36"/>
-        </w:rPr>
-        <w:t>4. An anti-</w:t>
-      </w:r>
-      <w:r>
-        <w:rPr>
-          <w:rFonts w:ascii="Roboto" w:hAnsi="Roboto"/>
-          <w:sz w:val="28"/>
-          <w:szCs w:val="36"/>
-        </w:rPr>
-        <w:t>organic</w:t>
-      </w:r>
-      <w:r>
-        <w:rPr>
-          <w:rFonts w:ascii="Roboto" w:hAnsi="Roboto"/>
-          <w:sz w:val="28"/>
-          <w:szCs w:val="36"/>
-        </w:rPr>
         <w:t xml:space="preserve"> barrier will be erected in the shape of a </w:t>
       </w:r>
       <w:r>
@@ -3928,7 +2843,6 @@
           <w:sz w:val="28"/>
           <w:szCs w:val="36"/>
         </w:rPr>
-        <w:lastRenderedPageBreak/>
         <w:t>5. This island remains a territory of the United States of America, but it is permitted to adopt and apply its own constitution.</w:t>
       </w:r>
     </w:p>
@@ -4280,6 +3194,7 @@
           <w:sz w:val="28"/>
           <w:szCs w:val="36"/>
         </w:rPr>
+        <w:lastRenderedPageBreak/>
         <w:t xml:space="preserve">         In the eye</w:t>
       </w:r>
       <w:r>
@@ -4369,7 +3284,7 @@
           <w:szCs w:val="44"/>
         </w:rPr>
       </w:pPr>
-      <w:bookmarkStart w:id="11" w:name="_Toc100488855"/>
+      <w:bookmarkStart w:id="5" w:name="_Toc100488855"/>
       <w:r>
         <w:rPr>
           <w:rFonts w:ascii="Roboto" w:hAnsi="Roboto"/>
@@ -4380,7 +3295,7 @@
         </w:rPr>
         <w:t>Politics</w:t>
       </w:r>
-      <w:bookmarkEnd w:id="11"/>
+      <w:bookmarkEnd w:id="5"/>
     </w:p>
     <w:p>
       <w:pPr>
@@ -4393,7 +3308,7 @@
           <w:szCs w:val="40"/>
         </w:rPr>
       </w:pPr>
-      <w:bookmarkStart w:id="12" w:name="_Toc100488856"/>
+      <w:bookmarkStart w:id="6" w:name="_Toc100488856"/>
       <w:r>
         <w:rPr>
           <w:rFonts w:ascii="Roboto" w:hAnsi="Roboto"/>
@@ -4404,7 +3319,7 @@
         </w:rPr>
         <w:t>Governing Structure</w:t>
       </w:r>
-      <w:bookmarkEnd w:id="12"/>
+      <w:bookmarkEnd w:id="6"/>
     </w:p>
     <w:p>
       <w:pPr>
@@ -4522,8 +3437,351 @@
           <w:sz w:val="28"/>
           <w:szCs w:val="36"/>
         </w:rPr>
-        <w:t xml:space="preserve">House of </w:t>
-      </w:r>
+        <w:t>House of Representatives</w:t>
+      </w:r>
+      <w:r>
+        <w:rPr>
+          <w:rFonts w:ascii="Roboto" w:hAnsi="Roboto"/>
+          <w:sz w:val="28"/>
+          <w:szCs w:val="36"/>
+        </w:rPr>
+        <w:t xml:space="preserve">. </w:t>
+      </w:r>
+      <w:proofErr w:type="spellStart"/>
+      <w:r>
+        <w:rPr>
+          <w:rFonts w:ascii="Roboto" w:hAnsi="Roboto"/>
+          <w:sz w:val="28"/>
+          <w:szCs w:val="36"/>
+        </w:rPr>
+        <w:t>Epistimia</w:t>
+      </w:r>
+      <w:proofErr w:type="spellEnd"/>
+      <w:r>
+        <w:rPr>
+          <w:rFonts w:ascii="Roboto" w:hAnsi="Roboto"/>
+          <w:sz w:val="28"/>
+          <w:szCs w:val="36"/>
+        </w:rPr>
+        <w:t>, on the other hand, is unicameral (consisting of only representatives) because it is considered to be a more democratic and effective way of legislating. The territorial assembly has a total of 50 members, each of whom represents approximately 80,000 people (from a 4.1 million population).</w:t>
+      </w:r>
+      <w:r>
+        <w:rPr>
+          <w:rFonts w:ascii="Roboto" w:hAnsi="Roboto"/>
+          <w:sz w:val="28"/>
+          <w:szCs w:val="36"/>
+        </w:rPr>
+        <w:t xml:space="preserve"> </w:t>
+      </w:r>
+      <w:r>
+        <w:rPr>
+          <w:rFonts w:ascii="Roboto" w:hAnsi="Roboto"/>
+          <w:sz w:val="28"/>
+          <w:szCs w:val="36"/>
+        </w:rPr>
+        <w:t xml:space="preserve">Another unique responsibility of the </w:t>
+      </w:r>
+      <w:proofErr w:type="spellStart"/>
+      <w:r>
+        <w:rPr>
+          <w:rFonts w:ascii="Roboto" w:hAnsi="Roboto"/>
+          <w:sz w:val="28"/>
+          <w:szCs w:val="36"/>
+        </w:rPr>
+        <w:t>Epistimia’s</w:t>
+      </w:r>
+      <w:proofErr w:type="spellEnd"/>
+      <w:r>
+        <w:rPr>
+          <w:rFonts w:ascii="Roboto" w:hAnsi="Roboto"/>
+          <w:sz w:val="28"/>
+          <w:szCs w:val="36"/>
+        </w:rPr>
+        <w:t xml:space="preserve"> </w:t>
+      </w:r>
+      <w:r>
+        <w:rPr>
+          <w:rFonts w:ascii="Roboto" w:hAnsi="Roboto"/>
+          <w:sz w:val="28"/>
+          <w:szCs w:val="36"/>
+        </w:rPr>
+        <w:t>legislative branch</w:t>
+      </w:r>
+      <w:r>
+        <w:rPr>
+          <w:rFonts w:ascii="Roboto" w:hAnsi="Roboto"/>
+          <w:sz w:val="28"/>
+          <w:szCs w:val="36"/>
+        </w:rPr>
+        <w:t xml:space="preserve"> is to appoint a State Agent to act as a territorial representative outside of </w:t>
+      </w:r>
+      <w:proofErr w:type="spellStart"/>
+      <w:r>
+        <w:rPr>
+          <w:rFonts w:ascii="Roboto" w:hAnsi="Roboto"/>
+          <w:sz w:val="28"/>
+          <w:szCs w:val="36"/>
+        </w:rPr>
+        <w:t>Epistimia</w:t>
+      </w:r>
+      <w:proofErr w:type="spellEnd"/>
+      <w:r>
+        <w:rPr>
+          <w:rFonts w:ascii="Roboto" w:hAnsi="Roboto"/>
+          <w:sz w:val="28"/>
+          <w:szCs w:val="36"/>
+        </w:rPr>
+        <w:t>.</w:t>
+      </w:r>
+    </w:p>
+    <w:p>
+      <w:pPr>
+        <w:ind w:firstLine="720"/>
+        <w:rPr>
+          <w:rFonts w:ascii="Roboto" w:hAnsi="Roboto"/>
+          <w:sz w:val="28"/>
+          <w:szCs w:val="36"/>
+        </w:rPr>
+      </w:pPr>
+      <w:r>
+        <w:rPr>
+          <w:rFonts w:ascii="Roboto" w:hAnsi="Roboto"/>
+          <w:sz w:val="28"/>
+          <w:szCs w:val="36"/>
+        </w:rPr>
+        <w:t xml:space="preserve">The executive branch is in charge of enforcing and executing laws. It consists primarily of </w:t>
+      </w:r>
+      <w:r>
+        <w:rPr>
+          <w:rFonts w:ascii="Roboto" w:hAnsi="Roboto"/>
+          <w:sz w:val="28"/>
+          <w:szCs w:val="36"/>
+        </w:rPr>
+        <w:t>the President, Vice P</w:t>
+      </w:r>
+      <w:r>
+        <w:rPr>
+          <w:rFonts w:ascii="Roboto" w:hAnsi="Roboto"/>
+          <w:sz w:val="28"/>
+          <w:szCs w:val="36"/>
+        </w:rPr>
+        <w:t xml:space="preserve">resident, and Cabinet. In contrast to the United States, the President is elected directly by citizens, rather than through the Electoral College. </w:t>
+      </w:r>
+      <w:r>
+        <w:rPr>
+          <w:rFonts w:ascii="Roboto" w:hAnsi="Roboto"/>
+          <w:sz w:val="28"/>
+          <w:szCs w:val="36"/>
+        </w:rPr>
+        <w:t>The Vice P</w:t>
+      </w:r>
+      <w:r>
+        <w:rPr>
+          <w:rFonts w:ascii="Roboto" w:hAnsi="Roboto"/>
+          <w:sz w:val="28"/>
+          <w:szCs w:val="36"/>
+        </w:rPr>
+        <w:t>resident, as well as the Cabine</w:t>
+      </w:r>
+      <w:r>
+        <w:rPr>
+          <w:rFonts w:ascii="Roboto" w:hAnsi="Roboto"/>
+          <w:sz w:val="28"/>
+          <w:szCs w:val="36"/>
+        </w:rPr>
+        <w:t xml:space="preserve">t </w:t>
+      </w:r>
+      <w:r>
+        <w:rPr>
+          <w:rFonts w:ascii="Roboto" w:hAnsi="Roboto"/>
+          <w:sz w:val="28"/>
+          <w:szCs w:val="36"/>
+        </w:rPr>
+        <w:t>are appointed by the P</w:t>
+      </w:r>
+      <w:r>
+        <w:rPr>
+          <w:rFonts w:ascii="Roboto" w:hAnsi="Roboto"/>
+          <w:sz w:val="28"/>
+          <w:szCs w:val="36"/>
+        </w:rPr>
+        <w:t>resident.</w:t>
+      </w:r>
+      <w:r>
+        <w:rPr>
+          <w:rFonts w:ascii="Roboto" w:hAnsi="Roboto"/>
+          <w:sz w:val="28"/>
+          <w:szCs w:val="36"/>
+        </w:rPr>
+        <w:t xml:space="preserve"> </w:t>
+      </w:r>
+      <w:r>
+        <w:rPr>
+          <w:rFonts w:ascii="Roboto" w:hAnsi="Roboto"/>
+          <w:sz w:val="28"/>
+          <w:szCs w:val="36"/>
+        </w:rPr>
+        <w:t>Both the President and Vice P</w:t>
+      </w:r>
+      <w:r>
+        <w:rPr>
+          <w:rFonts w:ascii="Roboto" w:hAnsi="Roboto"/>
+          <w:sz w:val="28"/>
+          <w:szCs w:val="36"/>
+        </w:rPr>
+        <w:t>resident serve four-year terms, however they can be re-elected indefinitely.</w:t>
+      </w:r>
+      <w:r>
+        <w:rPr>
+          <w:rFonts w:ascii="Roboto" w:hAnsi="Roboto"/>
+          <w:sz w:val="28"/>
+          <w:szCs w:val="36"/>
+        </w:rPr>
+        <w:t xml:space="preserve"> The P</w:t>
+      </w:r>
+      <w:r>
+        <w:rPr>
+          <w:rFonts w:ascii="Roboto" w:hAnsi="Roboto"/>
+          <w:sz w:val="28"/>
+          <w:szCs w:val="36"/>
+        </w:rPr>
+        <w:t xml:space="preserve">resident </w:t>
+      </w:r>
+      <w:r>
+        <w:rPr>
+          <w:rFonts w:ascii="Roboto" w:hAnsi="Roboto"/>
+          <w:sz w:val="28"/>
+          <w:szCs w:val="36"/>
+        </w:rPr>
+        <w:t xml:space="preserve">and Vice President </w:t>
+      </w:r>
+      <w:r>
+        <w:rPr>
+          <w:rFonts w:ascii="Roboto" w:hAnsi="Roboto"/>
+          <w:sz w:val="28"/>
+          <w:szCs w:val="36"/>
+        </w:rPr>
+        <w:t xml:space="preserve">of </w:t>
+      </w:r>
+      <w:proofErr w:type="spellStart"/>
+      <w:r>
+        <w:rPr>
+          <w:rFonts w:ascii="Roboto" w:hAnsi="Roboto"/>
+          <w:sz w:val="28"/>
+          <w:szCs w:val="36"/>
+        </w:rPr>
+        <w:t>Epitimia</w:t>
+      </w:r>
+      <w:proofErr w:type="spellEnd"/>
+      <w:r>
+        <w:rPr>
+          <w:rFonts w:ascii="Roboto" w:hAnsi="Roboto"/>
+          <w:sz w:val="28"/>
+          <w:szCs w:val="36"/>
+        </w:rPr>
+        <w:t xml:space="preserve"> has the highest clearance level, which allows them to travel beyond the border and disclose classifi</w:t>
+      </w:r>
+      <w:r>
+        <w:rPr>
+          <w:rFonts w:ascii="Roboto" w:hAnsi="Roboto"/>
+          <w:sz w:val="28"/>
+          <w:szCs w:val="36"/>
+        </w:rPr>
+        <w:t>ed information directly to the P</w:t>
+      </w:r>
+      <w:r>
+        <w:rPr>
+          <w:rFonts w:ascii="Roboto" w:hAnsi="Roboto"/>
+          <w:sz w:val="28"/>
+          <w:szCs w:val="36"/>
+        </w:rPr>
+        <w:t>resident of the United States without restriction or exception.</w:t>
+      </w:r>
+      <w:r>
+        <w:rPr>
+          <w:rFonts w:ascii="Roboto" w:hAnsi="Roboto"/>
+          <w:sz w:val="28"/>
+          <w:szCs w:val="36"/>
+        </w:rPr>
+        <w:t xml:space="preserve"> </w:t>
+      </w:r>
+      <w:r>
+        <w:rPr>
+          <w:rFonts w:ascii="Roboto" w:hAnsi="Roboto"/>
+          <w:sz w:val="28"/>
+          <w:szCs w:val="36"/>
+        </w:rPr>
+        <w:t xml:space="preserve">The nomination of a State Agent from the legislative branch can be approved </w:t>
+      </w:r>
+      <w:r>
+        <w:rPr>
+          <w:rFonts w:ascii="Roboto" w:hAnsi="Roboto"/>
+          <w:sz w:val="28"/>
+          <w:szCs w:val="36"/>
+        </w:rPr>
+        <w:t xml:space="preserve">only </w:t>
+      </w:r>
+      <w:r>
+        <w:rPr>
+          <w:rFonts w:ascii="Roboto" w:hAnsi="Roboto"/>
+          <w:sz w:val="28"/>
+          <w:szCs w:val="36"/>
+        </w:rPr>
+        <w:t xml:space="preserve">by </w:t>
+      </w:r>
+      <w:r>
+        <w:rPr>
+          <w:rFonts w:ascii="Roboto" w:hAnsi="Roboto"/>
+          <w:sz w:val="28"/>
+          <w:szCs w:val="36"/>
+        </w:rPr>
+        <w:t xml:space="preserve">both </w:t>
+      </w:r>
+      <w:r>
+        <w:rPr>
+          <w:rFonts w:ascii="Roboto" w:hAnsi="Roboto"/>
+          <w:sz w:val="28"/>
+          <w:szCs w:val="36"/>
+        </w:rPr>
+        <w:t xml:space="preserve">the President of </w:t>
+      </w:r>
+      <w:proofErr w:type="spellStart"/>
+      <w:r>
+        <w:rPr>
+          <w:rFonts w:ascii="Roboto" w:hAnsi="Roboto"/>
+          <w:sz w:val="28"/>
+          <w:szCs w:val="36"/>
+        </w:rPr>
+        <w:t>Epistimia</w:t>
+      </w:r>
+      <w:proofErr w:type="spellEnd"/>
+      <w:r>
+        <w:rPr>
+          <w:rFonts w:ascii="Roboto" w:hAnsi="Roboto"/>
+          <w:sz w:val="28"/>
+          <w:szCs w:val="36"/>
+        </w:rPr>
+        <w:t xml:space="preserve"> and the United States.</w:t>
+      </w:r>
+    </w:p>
+    <w:p>
+      <w:pPr>
+        <w:ind w:firstLine="720"/>
+        <w:rPr>
+          <w:rFonts w:ascii="Roboto" w:hAnsi="Roboto"/>
+          <w:sz w:val="28"/>
+          <w:szCs w:val="36"/>
+        </w:rPr>
+      </w:pPr>
+      <w:r>
+        <w:rPr>
+          <w:rFonts w:ascii="Roboto" w:hAnsi="Roboto"/>
+          <w:sz w:val="28"/>
+          <w:szCs w:val="36"/>
+        </w:rPr>
+        <w:t xml:space="preserve">The judicial branch is then in charge of interpreting the laws and determining whether they violate the Constitution. There isn't much of a difference between the judicial systems of the United States and </w:t>
+      </w:r>
+      <w:proofErr w:type="spellStart"/>
       <w:r>
         <w:rPr>
           <w:rFonts w:ascii="Roboto" w:hAnsi="Roboto"/>
@@ -4531,357 +3789,6 @@
           <w:szCs w:val="36"/>
         </w:rPr>
         <w:lastRenderedPageBreak/>
-        <w:t>Representatives</w:t>
-      </w:r>
-      <w:r>
-        <w:rPr>
-          <w:rFonts w:ascii="Roboto" w:hAnsi="Roboto"/>
-          <w:sz w:val="28"/>
-          <w:szCs w:val="36"/>
-        </w:rPr>
-        <w:t xml:space="preserve">. </w:t>
-      </w:r>
-      <w:proofErr w:type="spellStart"/>
-      <w:r>
-        <w:rPr>
-          <w:rFonts w:ascii="Roboto" w:hAnsi="Roboto"/>
-          <w:sz w:val="28"/>
-          <w:szCs w:val="36"/>
-        </w:rPr>
-        <w:t>Epistimia</w:t>
-      </w:r>
-      <w:proofErr w:type="spellEnd"/>
-      <w:r>
-        <w:rPr>
-          <w:rFonts w:ascii="Roboto" w:hAnsi="Roboto"/>
-          <w:sz w:val="28"/>
-          <w:szCs w:val="36"/>
-        </w:rPr>
-        <w:t>, on the other hand, is unicameral (consisting of only representatives) because it is considered to be a more democratic and effective way of legislating. The territorial assembly has a total of 50 members, each of whom represents approximately 80,000 people (from a 4.1 million population).</w:t>
-      </w:r>
-      <w:r>
-        <w:rPr>
-          <w:rFonts w:ascii="Roboto" w:hAnsi="Roboto"/>
-          <w:sz w:val="28"/>
-          <w:szCs w:val="36"/>
-        </w:rPr>
-        <w:t xml:space="preserve"> </w:t>
-      </w:r>
-      <w:r>
-        <w:rPr>
-          <w:rFonts w:ascii="Roboto" w:hAnsi="Roboto"/>
-          <w:sz w:val="28"/>
-          <w:szCs w:val="36"/>
-        </w:rPr>
-        <w:t xml:space="preserve">Another unique responsibility of the </w:t>
-      </w:r>
-      <w:proofErr w:type="spellStart"/>
-      <w:r>
-        <w:rPr>
-          <w:rFonts w:ascii="Roboto" w:hAnsi="Roboto"/>
-          <w:sz w:val="28"/>
-          <w:szCs w:val="36"/>
-        </w:rPr>
-        <w:t>Epistimia’s</w:t>
-      </w:r>
-      <w:proofErr w:type="spellEnd"/>
-      <w:r>
-        <w:rPr>
-          <w:rFonts w:ascii="Roboto" w:hAnsi="Roboto"/>
-          <w:sz w:val="28"/>
-          <w:szCs w:val="36"/>
-        </w:rPr>
-        <w:t xml:space="preserve"> </w:t>
-      </w:r>
-      <w:r>
-        <w:rPr>
-          <w:rFonts w:ascii="Roboto" w:hAnsi="Roboto"/>
-          <w:sz w:val="28"/>
-          <w:szCs w:val="36"/>
-        </w:rPr>
-        <w:t>legislative branch</w:t>
-      </w:r>
-      <w:r>
-        <w:rPr>
-          <w:rFonts w:ascii="Roboto" w:hAnsi="Roboto"/>
-          <w:sz w:val="28"/>
-          <w:szCs w:val="36"/>
-        </w:rPr>
-        <w:t xml:space="preserve"> is to appoint a State Agent to act as a territorial representative outside of </w:t>
-      </w:r>
-      <w:proofErr w:type="spellStart"/>
-      <w:r>
-        <w:rPr>
-          <w:rFonts w:ascii="Roboto" w:hAnsi="Roboto"/>
-          <w:sz w:val="28"/>
-          <w:szCs w:val="36"/>
-        </w:rPr>
-        <w:t>Epistimia</w:t>
-      </w:r>
-      <w:proofErr w:type="spellEnd"/>
-      <w:r>
-        <w:rPr>
-          <w:rFonts w:ascii="Roboto" w:hAnsi="Roboto"/>
-          <w:sz w:val="28"/>
-          <w:szCs w:val="36"/>
-        </w:rPr>
-        <w:t>.</w:t>
-      </w:r>
-    </w:p>
-    <w:p>
-      <w:pPr>
-        <w:ind w:firstLine="720"/>
-        <w:rPr>
-          <w:rFonts w:ascii="Roboto" w:hAnsi="Roboto"/>
-          <w:sz w:val="28"/>
-          <w:szCs w:val="36"/>
-        </w:rPr>
-      </w:pPr>
-      <w:r>
-        <w:rPr>
-          <w:rFonts w:ascii="Roboto" w:hAnsi="Roboto"/>
-          <w:sz w:val="28"/>
-          <w:szCs w:val="36"/>
-        </w:rPr>
-        <w:t xml:space="preserve">The executive branch is in charge of enforcing and executing laws. It consists primarily of </w:t>
-      </w:r>
-      <w:r>
-        <w:rPr>
-          <w:rFonts w:ascii="Roboto" w:hAnsi="Roboto"/>
-          <w:sz w:val="28"/>
-          <w:szCs w:val="36"/>
-        </w:rPr>
-        <w:t>the President, Vice P</w:t>
-      </w:r>
-      <w:r>
-        <w:rPr>
-          <w:rFonts w:ascii="Roboto" w:hAnsi="Roboto"/>
-          <w:sz w:val="28"/>
-          <w:szCs w:val="36"/>
-        </w:rPr>
-        <w:t xml:space="preserve">resident, and Cabinet. In contrast to the United States, the President is elected directly by citizens, rather than through the Electoral College. </w:t>
-      </w:r>
-      <w:r>
-        <w:rPr>
-          <w:rFonts w:ascii="Roboto" w:hAnsi="Roboto"/>
-          <w:sz w:val="28"/>
-          <w:szCs w:val="36"/>
-        </w:rPr>
-        <w:t>The Vice P</w:t>
-      </w:r>
-      <w:r>
-        <w:rPr>
-          <w:rFonts w:ascii="Roboto" w:hAnsi="Roboto"/>
-          <w:sz w:val="28"/>
-          <w:szCs w:val="36"/>
-        </w:rPr>
-        <w:t>resident, as well as the Cabine</w:t>
-      </w:r>
-      <w:r>
-        <w:rPr>
-          <w:rFonts w:ascii="Roboto" w:hAnsi="Roboto"/>
-          <w:sz w:val="28"/>
-          <w:szCs w:val="36"/>
-        </w:rPr>
-        <w:t xml:space="preserve">t </w:t>
-      </w:r>
-      <w:r>
-        <w:rPr>
-          <w:rFonts w:ascii="Roboto" w:hAnsi="Roboto"/>
-          <w:sz w:val="28"/>
-          <w:szCs w:val="36"/>
-        </w:rPr>
-        <w:t>are appointed by the P</w:t>
-      </w:r>
-      <w:r>
-        <w:rPr>
-          <w:rFonts w:ascii="Roboto" w:hAnsi="Roboto"/>
-          <w:sz w:val="28"/>
-          <w:szCs w:val="36"/>
-        </w:rPr>
-        <w:t>resident.</w:t>
-      </w:r>
-      <w:r>
-        <w:rPr>
-          <w:rFonts w:ascii="Roboto" w:hAnsi="Roboto"/>
-          <w:sz w:val="28"/>
-          <w:szCs w:val="36"/>
-        </w:rPr>
-        <w:t xml:space="preserve"> </w:t>
-      </w:r>
-      <w:r>
-        <w:rPr>
-          <w:rFonts w:ascii="Roboto" w:hAnsi="Roboto"/>
-          <w:sz w:val="28"/>
-          <w:szCs w:val="36"/>
-        </w:rPr>
-        <w:t>Both the President and Vice P</w:t>
-      </w:r>
-      <w:r>
-        <w:rPr>
-          <w:rFonts w:ascii="Roboto" w:hAnsi="Roboto"/>
-          <w:sz w:val="28"/>
-          <w:szCs w:val="36"/>
-        </w:rPr>
-        <w:t>resident serve four-year terms, however they can be re-elected indefinitely.</w:t>
-      </w:r>
-      <w:r>
-        <w:rPr>
-          <w:rFonts w:ascii="Roboto" w:hAnsi="Roboto"/>
-          <w:sz w:val="28"/>
-          <w:szCs w:val="36"/>
-        </w:rPr>
-        <w:t xml:space="preserve"> The P</w:t>
-      </w:r>
-      <w:r>
-        <w:rPr>
-          <w:rFonts w:ascii="Roboto" w:hAnsi="Roboto"/>
-          <w:sz w:val="28"/>
-          <w:szCs w:val="36"/>
-        </w:rPr>
-        <w:t xml:space="preserve">resident </w:t>
-      </w:r>
-      <w:r>
-        <w:rPr>
-          <w:rFonts w:ascii="Roboto" w:hAnsi="Roboto"/>
-          <w:sz w:val="28"/>
-          <w:szCs w:val="36"/>
-        </w:rPr>
-        <w:t xml:space="preserve">and Vice President </w:t>
-      </w:r>
-      <w:r>
-        <w:rPr>
-          <w:rFonts w:ascii="Roboto" w:hAnsi="Roboto"/>
-          <w:sz w:val="28"/>
-          <w:szCs w:val="36"/>
-        </w:rPr>
-        <w:t xml:space="preserve">of </w:t>
-      </w:r>
-      <w:proofErr w:type="spellStart"/>
-      <w:r>
-        <w:rPr>
-          <w:rFonts w:ascii="Roboto" w:hAnsi="Roboto"/>
-          <w:sz w:val="28"/>
-          <w:szCs w:val="36"/>
-        </w:rPr>
-        <w:t>Epitimia</w:t>
-      </w:r>
-      <w:proofErr w:type="spellEnd"/>
-      <w:r>
-        <w:rPr>
-          <w:rFonts w:ascii="Roboto" w:hAnsi="Roboto"/>
-          <w:sz w:val="28"/>
-          <w:szCs w:val="36"/>
-        </w:rPr>
-        <w:t xml:space="preserve"> has the highest clearance level, which allows them to travel beyond the border and disclose classifi</w:t>
-      </w:r>
-      <w:r>
-        <w:rPr>
-          <w:rFonts w:ascii="Roboto" w:hAnsi="Roboto"/>
-          <w:sz w:val="28"/>
-          <w:szCs w:val="36"/>
-        </w:rPr>
-        <w:t>ed information directly to the P</w:t>
-      </w:r>
-      <w:r>
-        <w:rPr>
-          <w:rFonts w:ascii="Roboto" w:hAnsi="Roboto"/>
-          <w:sz w:val="28"/>
-          <w:szCs w:val="36"/>
-        </w:rPr>
-        <w:t>resident of the United States without restriction or exception.</w:t>
-      </w:r>
-      <w:r>
-        <w:rPr>
-          <w:rFonts w:ascii="Roboto" w:hAnsi="Roboto"/>
-          <w:sz w:val="28"/>
-          <w:szCs w:val="36"/>
-        </w:rPr>
-        <w:t xml:space="preserve"> </w:t>
-      </w:r>
-      <w:r>
-        <w:rPr>
-          <w:rFonts w:ascii="Roboto" w:hAnsi="Roboto"/>
-          <w:sz w:val="28"/>
-          <w:szCs w:val="36"/>
-        </w:rPr>
-        <w:t xml:space="preserve">The nomination of a State Agent from the legislative branch can be approved </w:t>
-      </w:r>
-      <w:r>
-        <w:rPr>
-          <w:rFonts w:ascii="Roboto" w:hAnsi="Roboto"/>
-          <w:sz w:val="28"/>
-          <w:szCs w:val="36"/>
-        </w:rPr>
-        <w:t xml:space="preserve">only </w:t>
-      </w:r>
-      <w:r>
-        <w:rPr>
-          <w:rFonts w:ascii="Roboto" w:hAnsi="Roboto"/>
-          <w:sz w:val="28"/>
-          <w:szCs w:val="36"/>
-        </w:rPr>
-        <w:t xml:space="preserve">by </w:t>
-      </w:r>
-      <w:r>
-        <w:rPr>
-          <w:rFonts w:ascii="Roboto" w:hAnsi="Roboto"/>
-          <w:sz w:val="28"/>
-          <w:szCs w:val="36"/>
-        </w:rPr>
-        <w:t xml:space="preserve">both </w:t>
-      </w:r>
-      <w:r>
-        <w:rPr>
-          <w:rFonts w:ascii="Roboto" w:hAnsi="Roboto"/>
-          <w:sz w:val="28"/>
-          <w:szCs w:val="36"/>
-        </w:rPr>
-        <w:t xml:space="preserve">the President of </w:t>
-      </w:r>
-      <w:proofErr w:type="spellStart"/>
-      <w:r>
-        <w:rPr>
-          <w:rFonts w:ascii="Roboto" w:hAnsi="Roboto"/>
-          <w:sz w:val="28"/>
-          <w:szCs w:val="36"/>
-        </w:rPr>
-        <w:t>Epistimia</w:t>
-      </w:r>
-      <w:proofErr w:type="spellEnd"/>
-      <w:r>
-        <w:rPr>
-          <w:rFonts w:ascii="Roboto" w:hAnsi="Roboto"/>
-          <w:sz w:val="28"/>
-          <w:szCs w:val="36"/>
-        </w:rPr>
-        <w:t xml:space="preserve"> and the United States.</w:t>
-      </w:r>
-    </w:p>
-    <w:p>
-      <w:pPr>
-        <w:ind w:firstLine="720"/>
-        <w:rPr>
-          <w:rFonts w:ascii="Roboto" w:hAnsi="Roboto"/>
-          <w:sz w:val="28"/>
-          <w:szCs w:val="36"/>
-        </w:rPr>
-      </w:pPr>
-      <w:r>
-        <w:rPr>
-          <w:rFonts w:ascii="Roboto" w:hAnsi="Roboto"/>
-          <w:sz w:val="28"/>
-          <w:szCs w:val="36"/>
-        </w:rPr>
-        <w:t xml:space="preserve">The judicial branch is then in charge of interpreting the laws and determining whether they violate the Constitution. There isn't much of a difference between the judicial systems of the United States and </w:t>
-      </w:r>
-      <w:proofErr w:type="spellStart"/>
-      <w:r>
-        <w:rPr>
-          <w:rFonts w:ascii="Roboto" w:hAnsi="Roboto"/>
-          <w:sz w:val="28"/>
-          <w:szCs w:val="36"/>
-        </w:rPr>
         <w:t>Epistimia</w:t>
       </w:r>
       <w:proofErr w:type="spellEnd"/>
@@ -4921,7 +3828,7 @@
           <w:szCs w:val="40"/>
         </w:rPr>
       </w:pPr>
-      <w:bookmarkStart w:id="13" w:name="_Toc100488857"/>
+      <w:bookmarkStart w:id="7" w:name="_Toc100488857"/>
       <w:r>
         <w:rPr>
           <w:rFonts w:ascii="Roboto" w:hAnsi="Roboto"/>
@@ -4932,7 +3839,7 @@
         </w:rPr>
         <w:t>Notable Agencies</w:t>
       </w:r>
-      <w:bookmarkEnd w:id="13"/>
+      <w:bookmarkEnd w:id="7"/>
     </w:p>
     <w:p>
       <w:pPr>
@@ -5039,16 +3946,7 @@
           <w:sz w:val="28"/>
           <w:szCs w:val="36"/>
         </w:rPr>
-        <w:t xml:space="preserve">, at which many scientists and engineers display their latest innovations. The institute will support and fund the innovations that have piqued its utmost interest. Dr. Hino Susumu, the institute's current head director, </w:t>
-      </w:r>
-      <w:r>
-        <w:rPr>
-          <w:rFonts w:ascii="Roboto" w:hAnsi="Roboto"/>
-          <w:sz w:val="28"/>
-          <w:szCs w:val="36"/>
-        </w:rPr>
-        <w:lastRenderedPageBreak/>
-        <w:t xml:space="preserve">and a Japanese Electrical Engineering Ph.D. refers to E-SEF as </w:t>
+        <w:t xml:space="preserve">, at which many scientists and engineers display their latest innovations. The institute will support and fund the innovations that have piqued its utmost interest. Dr. Hino Susumu, the institute's current head director, and a Japanese Electrical Engineering Ph.D. refers to E-SEF as </w:t>
       </w:r>
       <w:r>
         <w:rPr>
@@ -5306,7 +4204,7 @@
           <w:szCs w:val="40"/>
         </w:rPr>
       </w:pPr>
-      <w:bookmarkStart w:id="14" w:name="_Toc100488858"/>
+      <w:bookmarkStart w:id="8" w:name="_Toc100488858"/>
       <w:r>
         <w:rPr>
           <w:rFonts w:ascii="Roboto" w:hAnsi="Roboto"/>
@@ -5315,9 +4213,10 @@
           <w:sz w:val="32"/>
           <w:szCs w:val="40"/>
         </w:rPr>
+        <w:lastRenderedPageBreak/>
         <w:t>State Agent</w:t>
       </w:r>
-      <w:bookmarkEnd w:id="14"/>
+      <w:bookmarkEnd w:id="8"/>
     </w:p>
     <w:p>
       <w:pPr>
@@ -5394,16 +4293,7 @@
           <w:sz w:val="28"/>
           <w:szCs w:val="36"/>
         </w:rPr>
-        <w:t xml:space="preserve">. State Agents were </w:t>
-      </w:r>
-      <w:r>
-        <w:rPr>
-          <w:rFonts w:ascii="Roboto" w:hAnsi="Roboto"/>
-          <w:sz w:val="28"/>
-          <w:szCs w:val="36"/>
-        </w:rPr>
-        <w:lastRenderedPageBreak/>
-        <w:t xml:space="preserve">expected to carry the gadget with them at all times, though they </w:t>
+        <w:t xml:space="preserve">. State Agents were expected to carry the gadget with them at all times, though they </w:t>
       </w:r>
       <w:r>
         <w:rPr>
@@ -5484,7 +4374,7 @@
           <w:szCs w:val="40"/>
         </w:rPr>
       </w:pPr>
-      <w:bookmarkStart w:id="15" w:name="_Toc100488859"/>
+      <w:bookmarkStart w:id="9" w:name="_Toc100488859"/>
       <w:r>
         <w:rPr>
           <w:rFonts w:ascii="Roboto" w:hAnsi="Roboto"/>
@@ -5495,7 +4385,7 @@
         </w:rPr>
         <w:t>Political Orientations &amp; Parties</w:t>
       </w:r>
-      <w:bookmarkEnd w:id="15"/>
+      <w:bookmarkEnd w:id="9"/>
     </w:p>
     <w:p>
       <w:pPr>
@@ -5610,7 +4500,16 @@
           <w:sz w:val="28"/>
           <w:szCs w:val="36"/>
         </w:rPr>
-        <w:t>elites to exploit the people. They propose that the contract be forcefully terminated because the orthodox procedure (agreement number ten in the contract) requires unnecessary</w:t>
+        <w:t xml:space="preserve">elites to exploit the people. They propose that the contract be forcefully terminated </w:t>
+      </w:r>
+      <w:r>
+        <w:rPr>
+          <w:rFonts w:ascii="Roboto" w:hAnsi="Roboto"/>
+          <w:sz w:val="28"/>
+          <w:szCs w:val="36"/>
+        </w:rPr>
+        <w:lastRenderedPageBreak/>
+        <w:t>because the orthodox procedure (agreement number ten in the contract) requires unnecessary</w:t>
       </w:r>
       <w:r>
         <w:rPr>
@@ -5800,16 +4699,7 @@
           <w:sz w:val="28"/>
           <w:szCs w:val="36"/>
         </w:rPr>
-        <w:t xml:space="preserve">liberal’s idea </w:t>
-      </w:r>
-      <w:r>
-        <w:rPr>
-          <w:rFonts w:ascii="Roboto" w:hAnsi="Roboto"/>
-          <w:sz w:val="28"/>
-          <w:szCs w:val="36"/>
-        </w:rPr>
-        <w:lastRenderedPageBreak/>
-        <w:t>of</w:t>
+        <w:t>liberal’s idea of</w:t>
       </w:r>
       <w:r>
         <w:rPr>
@@ -6033,7 +4923,7 @@
           <w:szCs w:val="40"/>
         </w:rPr>
       </w:pPr>
-      <w:bookmarkStart w:id="16" w:name="_Toc100488860"/>
+      <w:bookmarkStart w:id="10" w:name="_Toc100488860"/>
       <w:r>
         <w:rPr>
           <w:rFonts w:ascii="Roboto" w:hAnsi="Roboto"/>
@@ -6044,7 +4934,7 @@
         </w:rPr>
         <w:t>Economy</w:t>
       </w:r>
-      <w:bookmarkEnd w:id="16"/>
+      <w:bookmarkEnd w:id="10"/>
     </w:p>
     <w:p>
       <w:pPr>
@@ -6122,6 +5012,7 @@
           <w:sz w:val="28"/>
           <w:szCs w:val="36"/>
         </w:rPr>
+        <w:lastRenderedPageBreak/>
         <w:t>However, the free market is not without flaws. With a few regulations, some more successful business firms can gain control of the majority of the market share and thus become a monopoly in disguise. For example, Fontaine Autos controls nearly 60% of the automobile industry and remains the only option for the majority of middle-class people. With a monopoly on the market, a company can raise prices arbitrarily and push out low-quality products whenever they want.</w:t>
       </w:r>
     </w:p>
@@ -6172,7 +5063,7 @@
           <w:szCs w:val="40"/>
         </w:rPr>
       </w:pPr>
-      <w:bookmarkStart w:id="17" w:name="_Toc100488861"/>
+      <w:bookmarkStart w:id="11" w:name="_Toc100488861"/>
       <w:r>
         <w:rPr>
           <w:rFonts w:ascii="Roboto" w:hAnsi="Roboto"/>
@@ -6181,10 +5072,9 @@
           <w:sz w:val="32"/>
           <w:szCs w:val="40"/>
         </w:rPr>
-        <w:lastRenderedPageBreak/>
         <w:t>Geography</w:t>
       </w:r>
-      <w:bookmarkEnd w:id="17"/>
+      <w:bookmarkEnd w:id="11"/>
     </w:p>
     <w:p>
       <w:pPr>
@@ -7025,6 +5915,7 @@
           <w:sz w:val="28"/>
           <w:szCs w:val="36"/>
         </w:rPr>
+        <w:lastRenderedPageBreak/>
         <w:t xml:space="preserve">Furthermore, the province still has some of the best barren ground for explosion testing, as </w:t>
       </w:r>
       <w:r>
@@ -7407,16 +6298,7 @@
           <w:sz w:val="28"/>
           <w:szCs w:val="36"/>
         </w:rPr>
-        <w:t xml:space="preserve"> never </w:t>
-      </w:r>
-      <w:r>
-        <w:rPr>
-          <w:rFonts w:ascii="Roboto" w:hAnsi="Roboto"/>
-          <w:sz w:val="28"/>
-          <w:szCs w:val="36"/>
-        </w:rPr>
-        <w:lastRenderedPageBreak/>
-        <w:t xml:space="preserve">officially designated a capital city, Mobius — the largest and most prosperous city — is widely regarded as </w:t>
+        <w:t xml:space="preserve"> never officially designated a capital city, Mobius — the largest and most prosperous city — is widely regarded as </w:t>
       </w:r>
       <w:r>
         <w:rPr>
@@ -7776,7 +6658,16 @@
           <w:sz w:val="28"/>
           <w:szCs w:val="36"/>
         </w:rPr>
-        <w:t>, a group of vigilant volunteers who handle any kind of emergency. Some speculate that the low crime rate is due to the high quality of life, while others argue that it is due to a wise investment in security.</w:t>
+        <w:t xml:space="preserve">, a group of vigilant volunteers who handle any kind of emergency. Some speculate that the low crime rate is due to the high </w:t>
+      </w:r>
+      <w:r>
+        <w:rPr>
+          <w:rFonts w:ascii="Roboto" w:hAnsi="Roboto"/>
+          <w:sz w:val="28"/>
+          <w:szCs w:val="36"/>
+        </w:rPr>
+        <w:lastRenderedPageBreak/>
+        <w:t>quality of life, while others argue that it is due to a wise investment in security.</w:t>
       </w:r>
       <w:r>
         <w:rPr>
@@ -7832,7 +6723,7 @@
           <w:szCs w:val="40"/>
         </w:rPr>
       </w:pPr>
-      <w:bookmarkStart w:id="18" w:name="_Toc100488862"/>
+      <w:bookmarkStart w:id="12" w:name="_Toc100488862"/>
       <w:r>
         <w:rPr>
           <w:rFonts w:ascii="Roboto" w:hAnsi="Roboto"/>
@@ -7843,7 +6734,7 @@
         </w:rPr>
         <w:t>Criminal Organization</w:t>
       </w:r>
-      <w:bookmarkEnd w:id="18"/>
+      <w:bookmarkEnd w:id="12"/>
     </w:p>
     <w:p>
       <w:pPr>
@@ -7980,16 +6871,7 @@
           <w:sz w:val="28"/>
           <w:szCs w:val="36"/>
         </w:rPr>
-        <w:t xml:space="preserve"> criminal families. The exact year the organization was founded is unknown, but it is thought to be in the 1950s. Despite the organization's name, Quintus, which means "five" in Latin, it is unclear how many families are </w:t>
-      </w:r>
-      <w:r>
-        <w:rPr>
-          <w:rFonts w:ascii="Roboto" w:hAnsi="Roboto"/>
-          <w:sz w:val="28"/>
-          <w:szCs w:val="36"/>
-        </w:rPr>
-        <w:lastRenderedPageBreak/>
-        <w:t>involved. The number five could refer to the five major crimes they commit: drugs, human trafficking, robbery, sabotage, and assassination; however, this claim has not been verified.</w:t>
+        <w:t xml:space="preserve"> criminal families. The exact year the organization was founded is unknown, but it is thought to be in the 1950s. Despite the organization's name, Quintus, which means "five" in Latin, it is unclear how many families are involved. The number five could refer to the five major crimes they commit: drugs, human trafficking, robbery, sabotage, and assassination; however, this claim has not been verified.</w:t>
       </w:r>
     </w:p>
     <w:p>
@@ -8143,22 +7025,12 @@
         </w:rPr>
         <w:t>does not help. It might be possible with civilian assistance, but who knows when that will happen.</w:t>
       </w:r>
-    </w:p>
-    <w:p>
-      <w:pPr>
-        <w:rPr>
-          <w:rFonts w:ascii="Roboto" w:hAnsi="Roboto"/>
-          <w:sz w:val="28"/>
-          <w:szCs w:val="36"/>
-        </w:rPr>
-      </w:pPr>
-      <w:r>
-        <w:rPr>
-          <w:rFonts w:ascii="Roboto" w:hAnsi="Roboto"/>
-          <w:sz w:val="28"/>
-          <w:szCs w:val="36"/>
-        </w:rPr>
-        <w:tab/>
+      <w:r>
+        <w:rPr>
+          <w:rFonts w:ascii="Roboto" w:hAnsi="Roboto"/>
+          <w:sz w:val="28"/>
+          <w:szCs w:val="36"/>
+        </w:rPr>
         <w:t xml:space="preserve"> </w:t>
       </w:r>
     </w:p>
@@ -8173,7 +7045,7 @@
           <w:szCs w:val="44"/>
         </w:rPr>
       </w:pPr>
-      <w:bookmarkStart w:id="19" w:name="_Toc100488863"/>
+      <w:bookmarkStart w:id="13" w:name="_Toc100488863"/>
       <w:r>
         <w:rPr>
           <w:rFonts w:ascii="Roboto" w:hAnsi="Roboto"/>
@@ -8182,9 +7054,10 @@
           <w:sz w:val="36"/>
           <w:szCs w:val="44"/>
         </w:rPr>
+        <w:lastRenderedPageBreak/>
         <w:t>Cultures</w:t>
       </w:r>
-      <w:bookmarkEnd w:id="19"/>
+      <w:bookmarkEnd w:id="13"/>
     </w:p>
     <w:p>
       <w:pPr>
@@ -8362,7 +7235,6 @@
           <w:sz w:val="28"/>
           <w:szCs w:val="36"/>
         </w:rPr>
-        <w:lastRenderedPageBreak/>
         <w:t>Oceania 0.28</w:t>
       </w:r>
       <w:r>
@@ -8678,8 +7550,11 @@
           <w:szCs w:val="44"/>
         </w:rPr>
       </w:pPr>
-      <w:bookmarkStart w:id="20" w:name="_Toc100488864"/>
-      <w:r>
+      <w:bookmarkStart w:id="14" w:name="_Toc100488864"/>
+    </w:p>
+    <w:p>
+      <w:pPr>
+        <w:outlineLvl w:val="1"/>
         <w:rPr>
           <w:rFonts w:ascii="Roboto" w:hAnsi="Roboto"/>
           <w:b/>
@@ -8687,9 +7562,31 @@
           <w:sz w:val="36"/>
           <w:szCs w:val="44"/>
         </w:rPr>
+      </w:pPr>
+    </w:p>
+    <w:p>
+      <w:pPr>
+        <w:outlineLvl w:val="1"/>
+        <w:rPr>
+          <w:rFonts w:ascii="Roboto" w:hAnsi="Roboto"/>
+          <w:b/>
+          <w:bCs/>
+          <w:sz w:val="36"/>
+          <w:szCs w:val="44"/>
+        </w:rPr>
+      </w:pPr>
+      <w:r>
+        <w:rPr>
+          <w:rFonts w:ascii="Roboto" w:hAnsi="Roboto"/>
+          <w:b/>
+          <w:bCs/>
+          <w:sz w:val="36"/>
+          <w:szCs w:val="44"/>
+        </w:rPr>
+        <w:lastRenderedPageBreak/>
         <w:t>Notable Technology</w:t>
       </w:r>
-      <w:bookmarkEnd w:id="20"/>
+      <w:bookmarkEnd w:id="14"/>
     </w:p>
     <w:p>
       <w:pPr>
@@ -8702,7 +7599,7 @@
           <w:szCs w:val="40"/>
         </w:rPr>
       </w:pPr>
-      <w:bookmarkStart w:id="21" w:name="_Toc100488865"/>
+      <w:bookmarkStart w:id="15" w:name="_Toc100488865"/>
       <w:r>
         <w:rPr>
           <w:rFonts w:ascii="Roboto" w:hAnsi="Roboto"/>
@@ -8733,7 +7630,7 @@
         </w:rPr>
         <w:t xml:space="preserve"> Barrier</w:t>
       </w:r>
-      <w:bookmarkEnd w:id="21"/>
+      <w:bookmarkEnd w:id="15"/>
     </w:p>
     <w:p>
       <w:pPr>
@@ -8933,7 +7830,127 @@
           <w:sz w:val="28"/>
           <w:szCs w:val="36"/>
         </w:rPr>
-        <w:t xml:space="preserve"> Ph.D. </w:t>
+        <w:t xml:space="preserve"> Ph.D. — developed a lens that can reflect Gamma radiation using a virtual particle (associated with quantum physics) as a prism. Now that the radiation can be directed, all that remains is a proof of concept.</w:t>
+      </w:r>
+    </w:p>
+    <w:p>
+      <w:pPr>
+        <w:ind w:firstLine="720"/>
+        <w:rPr>
+          <w:rFonts w:ascii="Roboto" w:hAnsi="Roboto"/>
+          <w:sz w:val="28"/>
+          <w:szCs w:val="36"/>
+        </w:rPr>
+      </w:pPr>
+      <w:r>
+        <w:rPr>
+          <w:rFonts w:ascii="Roboto" w:hAnsi="Roboto"/>
+          <w:sz w:val="28"/>
+          <w:szCs w:val="36"/>
+        </w:rPr>
+        <w:t>The</w:t>
+      </w:r>
+      <w:r>
+        <w:rPr>
+          <w:rFonts w:ascii="Roboto" w:hAnsi="Roboto"/>
+          <w:sz w:val="28"/>
+          <w:szCs w:val="36"/>
+        </w:rPr>
+        <w:t xml:space="preserve"> prototype was in the form of a rectangular box; 3 meters in height, 7 meters in width, and 6 meters in depth. Fundamentally, </w:t>
+      </w:r>
+      <w:r>
+        <w:rPr>
+          <w:rFonts w:ascii="Roboto" w:hAnsi="Roboto"/>
+          <w:sz w:val="28"/>
+          <w:szCs w:val="36"/>
+        </w:rPr>
+        <w:t>it</w:t>
+      </w:r>
+      <w:r>
+        <w:rPr>
+          <w:rFonts w:ascii="Roboto" w:hAnsi="Roboto"/>
+          <w:sz w:val="28"/>
+          <w:szCs w:val="36"/>
+        </w:rPr>
+        <w:t xml:space="preserve"> is made up of a</w:t>
+      </w:r>
+      <w:r>
+        <w:rPr>
+          <w:rFonts w:ascii="Roboto" w:hAnsi="Roboto"/>
+          <w:sz w:val="28"/>
+          <w:szCs w:val="36"/>
+        </w:rPr>
+        <w:t xml:space="preserve"> nuclear reactor, liquid helium cooling, and numerous lenses that direct the radiation upward. The radiation doses measured were 200 </w:t>
+      </w:r>
+      <w:proofErr w:type="spellStart"/>
+      <w:r>
+        <w:rPr>
+          <w:rFonts w:ascii="Roboto" w:hAnsi="Roboto"/>
+          <w:sz w:val="28"/>
+          <w:szCs w:val="36"/>
+        </w:rPr>
+        <w:t>Gy</w:t>
+      </w:r>
+      <w:proofErr w:type="spellEnd"/>
+      <w:r>
+        <w:rPr>
+          <w:rFonts w:ascii="Roboto" w:hAnsi="Roboto"/>
+          <w:sz w:val="28"/>
+          <w:szCs w:val="36"/>
+        </w:rPr>
+        <w:t>, which is more than enough to kill any organic being instantly.</w:t>
+      </w:r>
+    </w:p>
+    <w:p>
+      <w:pPr>
+        <w:ind w:firstLine="720"/>
+        <w:rPr>
+          <w:rFonts w:ascii="Roboto" w:hAnsi="Roboto"/>
+          <w:sz w:val="28"/>
+          <w:szCs w:val="36"/>
+        </w:rPr>
+      </w:pPr>
+      <w:r>
+        <w:rPr>
+          <w:rFonts w:ascii="Roboto" w:hAnsi="Roboto"/>
+          <w:sz w:val="28"/>
+          <w:szCs w:val="36"/>
+        </w:rPr>
+        <w:t xml:space="preserve">Further designs emphasize size reduction, improved heat ventilation, and proper radiation shielding. The AB160 version is the design that made it out of the lab in 1943. This design has a smaller reactor, but it covers a larger area and a shorter height. Liquid helium and water were used to cool the system, absorbing excess heat and generating electricity. Because Gamma radiation is invisible to the naked eye, a fog machine and a laser were </w:t>
+      </w:r>
+      <w:r>
+        <w:rPr>
+          <w:rFonts w:ascii="Roboto" w:hAnsi="Roboto"/>
+          <w:sz w:val="28"/>
+          <w:szCs w:val="36"/>
+        </w:rPr>
+        <w:t>implemented</w:t>
+      </w:r>
+      <w:r>
+        <w:rPr>
+          <w:rFonts w:ascii="Roboto" w:hAnsi="Roboto"/>
+          <w:sz w:val="28"/>
+          <w:szCs w:val="36"/>
+        </w:rPr>
+        <w:t xml:space="preserve"> to indicate the device's location.</w:t>
+      </w:r>
+    </w:p>
+    <w:p>
+      <w:pPr>
+        <w:ind w:firstLine="720"/>
+        <w:rPr>
+          <w:rFonts w:ascii="Roboto" w:hAnsi="Roboto"/>
+          <w:sz w:val="28"/>
+          <w:szCs w:val="36"/>
+        </w:rPr>
+      </w:pPr>
+      <w:r>
+        <w:rPr>
+          <w:rFonts w:ascii="Roboto" w:hAnsi="Roboto"/>
+          <w:sz w:val="28"/>
+          <w:szCs w:val="36"/>
+        </w:rPr>
+        <w:t xml:space="preserve">The barrier's only flaw so far has been neutron radiation, which is also produced by nuclear fission. Neutron radiation penetrates deeper </w:t>
       </w:r>
       <w:r>
         <w:rPr>
@@ -8942,127 +7959,7 @@
           <w:szCs w:val="36"/>
         </w:rPr>
         <w:lastRenderedPageBreak/>
-        <w:t>— developed a lens that can reflect Gamma radiation using a virtual particle (associated with quantum physics) as a prism. Now that the radiation can be directed, all that remains is a proof of concept.</w:t>
-      </w:r>
-    </w:p>
-    <w:p>
-      <w:pPr>
-        <w:ind w:firstLine="720"/>
-        <w:rPr>
-          <w:rFonts w:ascii="Roboto" w:hAnsi="Roboto"/>
-          <w:sz w:val="28"/>
-          <w:szCs w:val="36"/>
-        </w:rPr>
-      </w:pPr>
-      <w:r>
-        <w:rPr>
-          <w:rFonts w:ascii="Roboto" w:hAnsi="Roboto"/>
-          <w:sz w:val="28"/>
-          <w:szCs w:val="36"/>
-        </w:rPr>
-        <w:t>The</w:t>
-      </w:r>
-      <w:r>
-        <w:rPr>
-          <w:rFonts w:ascii="Roboto" w:hAnsi="Roboto"/>
-          <w:sz w:val="28"/>
-          <w:szCs w:val="36"/>
-        </w:rPr>
-        <w:t xml:space="preserve"> prototype was in the form of a rectangular box; 3 meters in height, 7 meters in width, and 6 meters in depth. Fundamentally, </w:t>
-      </w:r>
-      <w:r>
-        <w:rPr>
-          <w:rFonts w:ascii="Roboto" w:hAnsi="Roboto"/>
-          <w:sz w:val="28"/>
-          <w:szCs w:val="36"/>
-        </w:rPr>
-        <w:t>it</w:t>
-      </w:r>
-      <w:r>
-        <w:rPr>
-          <w:rFonts w:ascii="Roboto" w:hAnsi="Roboto"/>
-          <w:sz w:val="28"/>
-          <w:szCs w:val="36"/>
-        </w:rPr>
-        <w:t xml:space="preserve"> is made up of a</w:t>
-      </w:r>
-      <w:r>
-        <w:rPr>
-          <w:rFonts w:ascii="Roboto" w:hAnsi="Roboto"/>
-          <w:sz w:val="28"/>
-          <w:szCs w:val="36"/>
-        </w:rPr>
-        <w:t xml:space="preserve"> nuclear reactor, liquid helium cooling, and numerous lenses that direct the radiation upward. The radiation doses measured were 200 </w:t>
-      </w:r>
-      <w:proofErr w:type="spellStart"/>
-      <w:r>
-        <w:rPr>
-          <w:rFonts w:ascii="Roboto" w:hAnsi="Roboto"/>
-          <w:sz w:val="28"/>
-          <w:szCs w:val="36"/>
-        </w:rPr>
-        <w:t>Gy</w:t>
-      </w:r>
-      <w:proofErr w:type="spellEnd"/>
-      <w:r>
-        <w:rPr>
-          <w:rFonts w:ascii="Roboto" w:hAnsi="Roboto"/>
-          <w:sz w:val="28"/>
-          <w:szCs w:val="36"/>
-        </w:rPr>
-        <w:t>, which is more than enough to kill any organic being instantly.</w:t>
-      </w:r>
-    </w:p>
-    <w:p>
-      <w:pPr>
-        <w:ind w:firstLine="720"/>
-        <w:rPr>
-          <w:rFonts w:ascii="Roboto" w:hAnsi="Roboto"/>
-          <w:sz w:val="28"/>
-          <w:szCs w:val="36"/>
-        </w:rPr>
-      </w:pPr>
-      <w:r>
-        <w:rPr>
-          <w:rFonts w:ascii="Roboto" w:hAnsi="Roboto"/>
-          <w:sz w:val="28"/>
-          <w:szCs w:val="36"/>
-        </w:rPr>
-        <w:t xml:space="preserve">Further designs emphasize size reduction, improved heat ventilation, and proper radiation shielding. The AB160 version is the design that made it out of the lab in 1943. This design has a smaller reactor, but it covers a larger area and a shorter height. Liquid helium and water were used to cool the system, absorbing excess heat and generating electricity. Because Gamma radiation is invisible to the naked eye, a fog machine and a laser were </w:t>
-      </w:r>
-      <w:r>
-        <w:rPr>
-          <w:rFonts w:ascii="Roboto" w:hAnsi="Roboto"/>
-          <w:sz w:val="28"/>
-          <w:szCs w:val="36"/>
-        </w:rPr>
-        <w:t>implemented</w:t>
-      </w:r>
-      <w:r>
-        <w:rPr>
-          <w:rFonts w:ascii="Roboto" w:hAnsi="Roboto"/>
-          <w:sz w:val="28"/>
-          <w:szCs w:val="36"/>
-        </w:rPr>
-        <w:t xml:space="preserve"> to indicate the device's location.</w:t>
-      </w:r>
-    </w:p>
-    <w:p>
-      <w:pPr>
-        <w:ind w:firstLine="720"/>
-        <w:rPr>
-          <w:rFonts w:ascii="Roboto" w:hAnsi="Roboto"/>
-          <w:sz w:val="28"/>
-          <w:szCs w:val="36"/>
-        </w:rPr>
-      </w:pPr>
-      <w:r>
-        <w:rPr>
-          <w:rFonts w:ascii="Roboto" w:hAnsi="Roboto"/>
-          <w:sz w:val="28"/>
-          <w:szCs w:val="36"/>
-        </w:rPr>
-        <w:t xml:space="preserve">The barrier's only flaw so far has been neutron radiation, which is also produced by nuclear fission. Neutron radiation penetrates deeper than Gamma radiation and can only be blocked by several inches of </w:t>
+        <w:t xml:space="preserve">than Gamma radiation and can only be blocked by several inches of </w:t>
       </w:r>
       <w:r>
         <w:rPr>
@@ -9269,7 +8166,7 @@
           <w:szCs w:val="40"/>
         </w:rPr>
       </w:pPr>
-      <w:bookmarkStart w:id="22" w:name="_Toc100488866"/>
+      <w:bookmarkStart w:id="16" w:name="_Toc100488866"/>
       <w:r>
         <w:rPr>
           <w:rFonts w:ascii="Roboto" w:hAnsi="Roboto"/>
@@ -9278,10 +8175,9 @@
           <w:sz w:val="32"/>
           <w:szCs w:val="40"/>
         </w:rPr>
-        <w:lastRenderedPageBreak/>
         <w:t>Augmentation</w:t>
       </w:r>
-      <w:bookmarkEnd w:id="22"/>
+      <w:bookmarkEnd w:id="16"/>
     </w:p>
     <w:p>
       <w:pPr>
@@ -9417,7 +8313,16 @@
           <w:sz w:val="28"/>
           <w:szCs w:val="36"/>
         </w:rPr>
-        <w:t xml:space="preserve"> are installed to the side of the forearm and consist of one sword and one chainsaw. The sword is a one-meter-long rapier. It is capable to stab through softer material with ease, making it an ideal weapon for close combat assault. Then there is the 1.3 meters chainsaw for clearing paths in the forest and cluttered area; however, it is not recommended to use a combat weapon because it is fragile and will break if it comes into contact with a harder object while activating.   </w:t>
+        <w:t xml:space="preserve"> are installed to the side of the forearm and consist of one sword and one chainsaw. The sword is a one-meter-</w:t>
+      </w:r>
+      <w:r>
+        <w:rPr>
+          <w:rFonts w:ascii="Roboto" w:hAnsi="Roboto"/>
+          <w:sz w:val="28"/>
+          <w:szCs w:val="36"/>
+        </w:rPr>
+        <w:lastRenderedPageBreak/>
+        <w:t xml:space="preserve">long rapier. It is capable to stab through softer material with ease, making it an ideal weapon for close combat assault. Then there is the 1.3 meters chainsaw for clearing paths in the forest and cluttered area; however, it is not recommended to use a combat weapon because it is fragile and will break if it comes into contact with a harder object while activating.   </w:t>
       </w:r>
     </w:p>
     <w:p>
@@ -9461,16 +8366,7 @@
           <w:sz w:val="28"/>
           <w:szCs w:val="36"/>
         </w:rPr>
-        <w:t xml:space="preserve">). To fire the bullet, the user must first disable the safety (the barrel opening on the palm will be opened) and insert the desired ammunition into the bullet chamber (the maximum amount varied by the size of the bullet). After the chamber has been closed, the bullet will be loaded into the barrel; it will take 2-3 seconds to adjust its size to fit the bullet's diameter. The user must then turn their palm in the desired direction </w:t>
-      </w:r>
-      <w:r>
-        <w:rPr>
-          <w:rFonts w:ascii="Roboto" w:hAnsi="Roboto"/>
-          <w:sz w:val="28"/>
-          <w:szCs w:val="36"/>
-        </w:rPr>
-        <w:lastRenderedPageBreak/>
-        <w:t>and strain their wrist to activate the firing mechanism. The only disadvantage of the firearm is the small clip size, which is why, despite the fact that it can fire sniper rifle ammunition, the most commonly used ammunition is a pistol bullet.</w:t>
+        <w:t>). To fire the bullet, the user must first disable the safety (the barrel opening on the palm will be opened) and insert the desired ammunition into the bullet chamber (the maximum amount varied by the size of the bullet). After the chamber has been closed, the bullet will be loaded into the barrel; it will take 2-3 seconds to adjust its size to fit the bullet's diameter. The user must then turn their palm in the desired direction and strain their wrist to activate the firing mechanism. The only disadvantage of the firearm is the small clip size, which is why, despite the fact that it can fire sniper rifle ammunition, the most commonly used ammunition is a pistol bullet.</w:t>
       </w:r>
     </w:p>
     <w:p>
@@ -9535,6 +8431,7 @@
           <w:sz w:val="28"/>
           <w:szCs w:val="36"/>
         </w:rPr>
+        <w:lastRenderedPageBreak/>
         <w:t>Epistimia</w:t>
       </w:r>
       <w:proofErr w:type="spellEnd"/>
@@ -9574,7 +8471,7 @@
           <w:szCs w:val="40"/>
         </w:rPr>
       </w:pPr>
-      <w:bookmarkStart w:id="23" w:name="_Toc100488867"/>
+      <w:bookmarkStart w:id="17" w:name="_Toc100488867"/>
       <w:proofErr w:type="spellStart"/>
       <w:r>
         <w:rPr>
@@ -9597,7 +8494,7 @@
         </w:rPr>
         <w:t>-power</w:t>
       </w:r>
-      <w:bookmarkEnd w:id="23"/>
+      <w:bookmarkEnd w:id="17"/>
     </w:p>
     <w:p>
       <w:pPr>
@@ -9757,16 +8654,7 @@
           <w:sz w:val="28"/>
           <w:szCs w:val="36"/>
         </w:rPr>
-        <w:t xml:space="preserve"> wealthiest </w:t>
-      </w:r>
-      <w:r>
-        <w:rPr>
-          <w:rFonts w:ascii="Roboto" w:hAnsi="Roboto"/>
-          <w:sz w:val="28"/>
-          <w:szCs w:val="36"/>
-        </w:rPr>
-        <w:lastRenderedPageBreak/>
-        <w:t xml:space="preserve">men. With his vast fortune, he sought to diversify his business, which led him to the </w:t>
+        <w:t xml:space="preserve"> wealthiest men. With his vast fortune, he sought to diversify his business, which led him to the </w:t>
       </w:r>
       <w:proofErr w:type="spellStart"/>
       <w:r>
@@ -9918,7 +8806,16 @@
           <w:sz w:val="28"/>
           <w:szCs w:val="36"/>
         </w:rPr>
-        <w:t xml:space="preserve"> have to do is think about the action </w:t>
+        <w:t xml:space="preserve"> have to do is think about the </w:t>
+      </w:r>
+      <w:r>
+        <w:rPr>
+          <w:rFonts w:ascii="Roboto" w:hAnsi="Roboto"/>
+          <w:sz w:val="28"/>
+          <w:szCs w:val="36"/>
+        </w:rPr>
+        <w:lastRenderedPageBreak/>
+        <w:t xml:space="preserve">action </w:t>
       </w:r>
       <w:r>
         <w:rPr>
@@ -10098,16 +8995,7 @@
           <w:sz w:val="28"/>
           <w:szCs w:val="36"/>
         </w:rPr>
-        <w:t xml:space="preserve">In recent years, the company has stated that within a decade, they will make another world-shattering breakthrough. Nobody knows what they meant by that </w:t>
-      </w:r>
-      <w:r>
-        <w:rPr>
-          <w:rFonts w:ascii="Roboto" w:hAnsi="Roboto"/>
-          <w:sz w:val="28"/>
-          <w:szCs w:val="36"/>
-        </w:rPr>
-        <w:lastRenderedPageBreak/>
-        <w:t>statement, but it has been reported that they have begun recruiting volunteers from all over the island to t</w:t>
+        <w:t>In recent years, the company has stated that within a decade, they will make another world-shattering breakthrough. Nobody knows what they meant by that statement, but it has been reported that they have begun recruiting volunteers from all over the island to t</w:t>
       </w:r>
       <w:r>
         <w:rPr>
@@ -10147,7 +9035,7 @@
           <w:szCs w:val="40"/>
         </w:rPr>
       </w:pPr>
-      <w:bookmarkStart w:id="24" w:name="_Toc100488868"/>
+      <w:bookmarkStart w:id="18" w:name="_Toc100488868"/>
       <w:r>
         <w:rPr>
           <w:rFonts w:ascii="Roboto" w:hAnsi="Roboto"/>
@@ -10168,7 +9056,7 @@
         </w:rPr>
         <w:t>No Fly Zone &amp; Astral Imagery Manipulation (AIM)</w:t>
       </w:r>
-      <w:bookmarkEnd w:id="24"/>
+      <w:bookmarkEnd w:id="18"/>
       <w:r>
         <w:rPr>
           <w:rFonts w:ascii="Roboto" w:hAnsi="Roboto"/>
@@ -10257,7 +9145,16 @@
           <w:sz w:val="28"/>
           <w:szCs w:val="36"/>
         </w:rPr>
-        <w:t xml:space="preserve">However, the problem persists because any commercial airline or private plane flying over the island is critical. It is not scientific to claim that radiation can pass through the thick walls of airplanes. The US eventually came up with the excuse that if an airplane malfunctioned and they had to make an emergency landing within the hot-zone parameter of the island, the effort to rescue would be impossible </w:t>
+        <w:t xml:space="preserve">However, the problem persists because any commercial airline or private plane flying over the island is critical. It is not scientific to claim that radiation can pass through the thick walls of airplanes. The US eventually came up with the excuse that if an airplane malfunctioned </w:t>
+      </w:r>
+      <w:r>
+        <w:rPr>
+          <w:rFonts w:ascii="Roboto" w:hAnsi="Roboto"/>
+          <w:sz w:val="28"/>
+          <w:szCs w:val="36"/>
+        </w:rPr>
+        <w:lastRenderedPageBreak/>
+        <w:t xml:space="preserve">and they had to make an emergency landing within the hot-zone parameter of the island, the effort to rescue would be impossible </w:t>
       </w:r>
       <w:r>
         <w:rPr>
@@ -10355,16 +9252,7 @@
           <w:sz w:val="28"/>
           <w:szCs w:val="36"/>
         </w:rPr>
-        <w:t xml:space="preserve"> is a hardware and software system that processes and manipulates imagery data received from </w:t>
-      </w:r>
-      <w:r>
-        <w:rPr>
-          <w:rFonts w:ascii="Roboto" w:hAnsi="Roboto"/>
-          <w:sz w:val="28"/>
-          <w:szCs w:val="36"/>
-        </w:rPr>
-        <w:lastRenderedPageBreak/>
-        <w:t xml:space="preserve">satellite sensors, specifically the </w:t>
+        <w:t xml:space="preserve"> is a hardware and software system that processes and manipulates imagery data received from satellite sensors, specifically the </w:t>
       </w:r>
       <w:proofErr w:type="spellStart"/>
       <w:r>
@@ -10451,8 +9339,12 @@
           <w:szCs w:val="48"/>
         </w:rPr>
       </w:pPr>
-      <w:bookmarkStart w:id="25" w:name="_Toc100488869"/>
-      <w:r>
+      <w:bookmarkStart w:id="19" w:name="_Toc100488869"/>
+    </w:p>
+    <w:p>
+      <w:pPr>
+        <w:jc w:val="center"/>
+        <w:outlineLvl w:val="0"/>
         <w:rPr>
           <w:rFonts w:ascii="Roboto" w:hAnsi="Roboto"/>
           <w:b/>
@@ -10460,9 +9352,19 @@
           <w:sz w:val="40"/>
           <w:szCs w:val="48"/>
         </w:rPr>
+      </w:pPr>
+      <w:r>
+        <w:rPr>
+          <w:rFonts w:ascii="Roboto" w:hAnsi="Roboto"/>
+          <w:b/>
+          <w:bCs/>
+          <w:sz w:val="40"/>
+          <w:szCs w:val="48"/>
+        </w:rPr>
+        <w:lastRenderedPageBreak/>
         <w:t>Micro-lore</w:t>
       </w:r>
-      <w:bookmarkEnd w:id="25"/>
+      <w:bookmarkEnd w:id="19"/>
     </w:p>
     <w:p>
       <w:pPr>
@@ -10475,7 +9377,7 @@
           <w:szCs w:val="44"/>
         </w:rPr>
       </w:pPr>
-      <w:bookmarkStart w:id="26" w:name="_Toc100488870"/>
+      <w:bookmarkStart w:id="20" w:name="_Toc100488870"/>
       <w:r>
         <w:rPr>
           <w:rFonts w:ascii="Roboto" w:hAnsi="Roboto"/>
@@ -10486,7 +9388,7 @@
         </w:rPr>
         <w:t>Ernest</w:t>
       </w:r>
-      <w:bookmarkEnd w:id="26"/>
+      <w:bookmarkEnd w:id="20"/>
     </w:p>
     <w:p>
       <w:pPr>
@@ -10647,8 +9549,6 @@
           <w:szCs w:val="36"/>
         </w:rPr>
       </w:pPr>
-      <w:bookmarkStart w:id="27" w:name="_GoBack"/>
-      <w:bookmarkEnd w:id="27"/>
     </w:p>
     <w:p>
       <w:pPr>
@@ -10671,8 +9571,12 @@
           <w:szCs w:val="48"/>
         </w:rPr>
       </w:pPr>
-      <w:bookmarkStart w:id="28" w:name="_Toc100488871"/>
-      <w:r>
+      <w:bookmarkStart w:id="21" w:name="_Toc100488871"/>
+    </w:p>
+    <w:p>
+      <w:pPr>
+        <w:jc w:val="center"/>
+        <w:outlineLvl w:val="0"/>
         <w:rPr>
           <w:rFonts w:ascii="Roboto" w:hAnsi="Roboto"/>
           <w:b/>
@@ -10680,10 +9584,123 @@
           <w:sz w:val="40"/>
           <w:szCs w:val="48"/>
         </w:rPr>
+      </w:pPr>
+    </w:p>
+    <w:p>
+      <w:pPr>
+        <w:jc w:val="center"/>
+        <w:outlineLvl w:val="0"/>
+        <w:rPr>
+          <w:rFonts w:ascii="Roboto" w:hAnsi="Roboto"/>
+          <w:b/>
+          <w:bCs/>
+          <w:sz w:val="40"/>
+          <w:szCs w:val="48"/>
+        </w:rPr>
+      </w:pPr>
+    </w:p>
+    <w:p>
+      <w:pPr>
+        <w:jc w:val="center"/>
+        <w:outlineLvl w:val="0"/>
+        <w:rPr>
+          <w:rFonts w:ascii="Roboto" w:hAnsi="Roboto"/>
+          <w:b/>
+          <w:bCs/>
+          <w:sz w:val="40"/>
+          <w:szCs w:val="48"/>
+        </w:rPr>
+      </w:pPr>
+    </w:p>
+    <w:p>
+      <w:pPr>
+        <w:jc w:val="center"/>
+        <w:outlineLvl w:val="0"/>
+        <w:rPr>
+          <w:rFonts w:ascii="Roboto" w:hAnsi="Roboto"/>
+          <w:b/>
+          <w:bCs/>
+          <w:sz w:val="40"/>
+          <w:szCs w:val="48"/>
+        </w:rPr>
+      </w:pPr>
+    </w:p>
+    <w:p>
+      <w:pPr>
+        <w:jc w:val="center"/>
+        <w:outlineLvl w:val="0"/>
+        <w:rPr>
+          <w:rFonts w:ascii="Roboto" w:hAnsi="Roboto"/>
+          <w:b/>
+          <w:bCs/>
+          <w:sz w:val="40"/>
+          <w:szCs w:val="48"/>
+        </w:rPr>
+      </w:pPr>
+    </w:p>
+    <w:p>
+      <w:pPr>
+        <w:jc w:val="center"/>
+        <w:outlineLvl w:val="0"/>
+        <w:rPr>
+          <w:rFonts w:ascii="Roboto" w:hAnsi="Roboto"/>
+          <w:b/>
+          <w:bCs/>
+          <w:sz w:val="40"/>
+          <w:szCs w:val="48"/>
+        </w:rPr>
+      </w:pPr>
+    </w:p>
+    <w:p>
+      <w:pPr>
+        <w:jc w:val="center"/>
+        <w:outlineLvl w:val="0"/>
+        <w:rPr>
+          <w:rFonts w:ascii="Roboto" w:hAnsi="Roboto"/>
+          <w:b/>
+          <w:bCs/>
+          <w:sz w:val="40"/>
+          <w:szCs w:val="48"/>
+        </w:rPr>
+      </w:pPr>
+    </w:p>
+    <w:p>
+      <w:pPr>
+        <w:jc w:val="center"/>
+        <w:outlineLvl w:val="0"/>
+        <w:rPr>
+          <w:rFonts w:ascii="Roboto" w:hAnsi="Roboto"/>
+          <w:b/>
+          <w:bCs/>
+          <w:sz w:val="40"/>
+          <w:szCs w:val="48"/>
+        </w:rPr>
+      </w:pPr>
+    </w:p>
+    <w:p>
+      <w:pPr>
+        <w:jc w:val="center"/>
+        <w:outlineLvl w:val="0"/>
+        <w:rPr>
+          <w:rFonts w:ascii="Roboto" w:hAnsi="Roboto"/>
+          <w:b/>
+          <w:bCs/>
+          <w:sz w:val="40"/>
+          <w:szCs w:val="48"/>
+        </w:rPr>
+      </w:pPr>
+      <w:r>
+        <w:rPr>
+          <w:rFonts w:ascii="Roboto" w:hAnsi="Roboto"/>
+          <w:b/>
+          <w:bCs/>
+          <w:sz w:val="40"/>
+          <w:szCs w:val="48"/>
+        </w:rPr>
         <w:lastRenderedPageBreak/>
         <w:t>Characters</w:t>
       </w:r>
-      <w:bookmarkEnd w:id="28"/>
+      <w:bookmarkEnd w:id="21"/>
     </w:p>
     <w:p>
       <w:pPr>
@@ -10696,7 +9713,7 @@
           <w:szCs w:val="44"/>
         </w:rPr>
       </w:pPr>
-      <w:bookmarkStart w:id="29" w:name="_Toc100488872"/>
+      <w:bookmarkStart w:id="22" w:name="_Toc100488872"/>
       <w:r>
         <w:rPr>
           <w:rFonts w:ascii="Roboto" w:hAnsi="Roboto"/>
@@ -10707,7 +9724,7 @@
         </w:rPr>
         <w:t>Main Characters</w:t>
       </w:r>
-      <w:bookmarkEnd w:id="29"/>
+      <w:bookmarkEnd w:id="22"/>
     </w:p>
     <w:p>
       <w:pPr>
@@ -10720,7 +9737,7 @@
           <w:szCs w:val="40"/>
         </w:rPr>
       </w:pPr>
-      <w:bookmarkStart w:id="30" w:name="_Toc100488873"/>
+      <w:bookmarkStart w:id="23" w:name="_Toc100488873"/>
       <w:r>
         <w:rPr>
           <w:rFonts w:ascii="Roboto" w:hAnsi="Roboto"/>
@@ -10731,7 +9748,7 @@
         </w:rPr>
         <w:t>Protagonist</w:t>
       </w:r>
-      <w:bookmarkEnd w:id="30"/>
+      <w:bookmarkEnd w:id="23"/>
     </w:p>
     <w:p>
       <w:pPr>
@@ -12376,7 +11393,7 @@
 </file>
 
 <file path=customXml/itemProps1.xml><?xml version="1.0" encoding="utf-8"?>
-<ds:datastoreItem xmlns:ds="http://schemas.openxmlformats.org/officeDocument/2006/customXml" ds:itemID="{9D0E591A-DAB7-4A5E-B188-CF3D8B5B48C3}">
+<ds:datastoreItem xmlns:ds="http://schemas.openxmlformats.org/officeDocument/2006/customXml" ds:itemID="{3572578F-8847-4973-8BF7-114861D88458}">
   <ds:schemaRefs>
     <ds:schemaRef ds:uri="http://schemas.openxmlformats.org/officeDocument/2006/bibliography"/>
   </ds:schemaRefs>

</xml_diff>

<commit_message>
Version 0.1.0.1 (w/ html)
1. Write new subcategories in Micro-lore/Ernest:
- Crime Family
- Local Precinct and Incident Inspector

2. Minor format adjustment
</commit_message>
<xml_diff>
--- a/Necessary Detective.docx
+++ b/Necessary Detective.docx
@@ -190,8 +190,6 @@
           <w:szCs w:val="56"/>
         </w:rPr>
       </w:pPr>
-      <w:bookmarkStart w:id="0" w:name="_GoBack"/>
-      <w:bookmarkEnd w:id="0"/>
     </w:p>
     <w:sdt>
       <w:sdtPr>
@@ -1777,8 +1775,8 @@
       </w:r>
     </w:p>
     <w:p>
-      <w:bookmarkStart w:id="1" w:name="_Toc97718554"/>
-      <w:bookmarkStart w:id="2" w:name="_Toc97721556"/>
+      <w:bookmarkStart w:id="0" w:name="_Toc97718554"/>
+      <w:bookmarkStart w:id="1" w:name="_Toc97721556"/>
     </w:p>
     <w:p/>
     <w:p>
@@ -1796,7 +1794,7 @@
           <w:szCs w:val="48"/>
         </w:rPr>
       </w:pPr>
-      <w:bookmarkStart w:id="3" w:name="_Toc100488853"/>
+      <w:bookmarkStart w:id="2" w:name="_Toc100488853"/>
     </w:p>
     <w:p>
       <w:pPr>
@@ -1857,9 +1855,9 @@
         </w:rPr>
         <w:t>ore</w:t>
       </w:r>
+      <w:bookmarkEnd w:id="0"/>
       <w:bookmarkEnd w:id="1"/>
       <w:bookmarkEnd w:id="2"/>
-      <w:bookmarkEnd w:id="3"/>
     </w:p>
     <w:p>
       <w:pPr>
@@ -1872,7 +1870,7 @@
           <w:szCs w:val="44"/>
         </w:rPr>
       </w:pPr>
-      <w:bookmarkStart w:id="4" w:name="_Toc100488854"/>
+      <w:bookmarkStart w:id="3" w:name="_Toc100488854"/>
       <w:r>
         <w:rPr>
           <w:rFonts w:ascii="Roboto" w:hAnsi="Roboto"/>
@@ -1904,7 +1902,7 @@
         </w:rPr>
         <w:t>Epistimia</w:t>
       </w:r>
-      <w:bookmarkEnd w:id="4"/>
+      <w:bookmarkEnd w:id="3"/>
       <w:proofErr w:type="spellEnd"/>
     </w:p>
     <w:p>
@@ -3284,7 +3282,7 @@
           <w:szCs w:val="44"/>
         </w:rPr>
       </w:pPr>
-      <w:bookmarkStart w:id="5" w:name="_Toc100488855"/>
+      <w:bookmarkStart w:id="4" w:name="_Toc100488855"/>
       <w:r>
         <w:rPr>
           <w:rFonts w:ascii="Roboto" w:hAnsi="Roboto"/>
@@ -3295,7 +3293,7 @@
         </w:rPr>
         <w:t>Politics</w:t>
       </w:r>
-      <w:bookmarkEnd w:id="5"/>
+      <w:bookmarkEnd w:id="4"/>
     </w:p>
     <w:p>
       <w:pPr>
@@ -3308,7 +3306,7 @@
           <w:szCs w:val="40"/>
         </w:rPr>
       </w:pPr>
-      <w:bookmarkStart w:id="6" w:name="_Toc100488856"/>
+      <w:bookmarkStart w:id="5" w:name="_Toc100488856"/>
       <w:r>
         <w:rPr>
           <w:rFonts w:ascii="Roboto" w:hAnsi="Roboto"/>
@@ -3319,7 +3317,7 @@
         </w:rPr>
         <w:t>Governing Structure</w:t>
       </w:r>
-      <w:bookmarkEnd w:id="6"/>
+      <w:bookmarkEnd w:id="5"/>
     </w:p>
     <w:p>
       <w:pPr>
@@ -3828,7 +3826,7 @@
           <w:szCs w:val="40"/>
         </w:rPr>
       </w:pPr>
-      <w:bookmarkStart w:id="7" w:name="_Toc100488857"/>
+      <w:bookmarkStart w:id="6" w:name="_Toc100488857"/>
       <w:r>
         <w:rPr>
           <w:rFonts w:ascii="Roboto" w:hAnsi="Roboto"/>
@@ -3839,7 +3837,7 @@
         </w:rPr>
         <w:t>Notable Agencies</w:t>
       </w:r>
-      <w:bookmarkEnd w:id="7"/>
+      <w:bookmarkEnd w:id="6"/>
     </w:p>
     <w:p>
       <w:pPr>
@@ -4204,7 +4202,7 @@
           <w:szCs w:val="40"/>
         </w:rPr>
       </w:pPr>
-      <w:bookmarkStart w:id="8" w:name="_Toc100488858"/>
+      <w:bookmarkStart w:id="7" w:name="_Toc100488858"/>
       <w:r>
         <w:rPr>
           <w:rFonts w:ascii="Roboto" w:hAnsi="Roboto"/>
@@ -4216,7 +4214,7 @@
         <w:lastRenderedPageBreak/>
         <w:t>State Agent</w:t>
       </w:r>
-      <w:bookmarkEnd w:id="8"/>
+      <w:bookmarkEnd w:id="7"/>
     </w:p>
     <w:p>
       <w:pPr>
@@ -4374,7 +4372,7 @@
           <w:szCs w:val="40"/>
         </w:rPr>
       </w:pPr>
-      <w:bookmarkStart w:id="9" w:name="_Toc100488859"/>
+      <w:bookmarkStart w:id="8" w:name="_Toc100488859"/>
       <w:r>
         <w:rPr>
           <w:rFonts w:ascii="Roboto" w:hAnsi="Roboto"/>
@@ -4385,7 +4383,7 @@
         </w:rPr>
         <w:t>Political Orientations &amp; Parties</w:t>
       </w:r>
-      <w:bookmarkEnd w:id="9"/>
+      <w:bookmarkEnd w:id="8"/>
     </w:p>
     <w:p>
       <w:pPr>
@@ -4923,7 +4921,7 @@
           <w:szCs w:val="40"/>
         </w:rPr>
       </w:pPr>
-      <w:bookmarkStart w:id="10" w:name="_Toc100488860"/>
+      <w:bookmarkStart w:id="9" w:name="_Toc100488860"/>
       <w:r>
         <w:rPr>
           <w:rFonts w:ascii="Roboto" w:hAnsi="Roboto"/>
@@ -4934,7 +4932,7 @@
         </w:rPr>
         <w:t>Economy</w:t>
       </w:r>
-      <w:bookmarkEnd w:id="10"/>
+      <w:bookmarkEnd w:id="9"/>
     </w:p>
     <w:p>
       <w:pPr>
@@ -5063,7 +5061,7 @@
           <w:szCs w:val="40"/>
         </w:rPr>
       </w:pPr>
-      <w:bookmarkStart w:id="11" w:name="_Toc100488861"/>
+      <w:bookmarkStart w:id="10" w:name="_Toc100488861"/>
       <w:r>
         <w:rPr>
           <w:rFonts w:ascii="Roboto" w:hAnsi="Roboto"/>
@@ -5074,7 +5072,7 @@
         </w:rPr>
         <w:t>Geography</w:t>
       </w:r>
-      <w:bookmarkEnd w:id="11"/>
+      <w:bookmarkEnd w:id="10"/>
     </w:p>
     <w:p>
       <w:pPr>
@@ -6640,7 +6638,23 @@
           <w:sz w:val="28"/>
           <w:szCs w:val="36"/>
         </w:rPr>
-        <w:t xml:space="preserve">Ernest, a small city between the mountain peak and the beach, is also notable for its minuscule 13-year criminal record, which resulted in the shutdown of the local police precinct and the formation of the </w:t>
+        <w:t xml:space="preserve">Ernest, a small city between the mountain peak and the beach, is also notable for its minuscule 13-year criminal record, which resulted in the </w:t>
+      </w:r>
+      <w:r>
+        <w:rPr>
+          <w:rFonts w:ascii="Roboto" w:hAnsi="Roboto"/>
+          <w:sz w:val="28"/>
+          <w:szCs w:val="36"/>
+        </w:rPr>
+        <w:t>unofficial disbanding</w:t>
+      </w:r>
+      <w:r>
+        <w:rPr>
+          <w:rFonts w:ascii="Roboto" w:hAnsi="Roboto"/>
+          <w:sz w:val="28"/>
+          <w:szCs w:val="36"/>
+        </w:rPr>
+        <w:t xml:space="preserve"> of the local police precinct and the formation of the </w:t>
       </w:r>
       <w:r>
         <w:rPr>
@@ -6658,7 +6672,7 @@
           <w:sz w:val="28"/>
           <w:szCs w:val="36"/>
         </w:rPr>
-        <w:t xml:space="preserve">, a group of vigilant volunteers who handle any kind of emergency. Some speculate that the low crime rate is due to the high </w:t>
+        <w:t xml:space="preserve">, a group of vigilant volunteers who handle any kind of emergency. Some speculate that the low crime rate is due to the </w:t>
       </w:r>
       <w:r>
         <w:rPr>
@@ -6667,7 +6681,7 @@
           <w:szCs w:val="36"/>
         </w:rPr>
         <w:lastRenderedPageBreak/>
-        <w:t>quality of life, while others argue that it is due to a wise investment in security.</w:t>
+        <w:t>high quality of life, while others argue that it is due to a wise investment in security.</w:t>
       </w:r>
       <w:r>
         <w:rPr>
@@ -6723,7 +6737,7 @@
           <w:szCs w:val="40"/>
         </w:rPr>
       </w:pPr>
-      <w:bookmarkStart w:id="12" w:name="_Toc100488862"/>
+      <w:bookmarkStart w:id="11" w:name="_Toc100488862"/>
       <w:r>
         <w:rPr>
           <w:rFonts w:ascii="Roboto" w:hAnsi="Roboto"/>
@@ -6734,7 +6748,7 @@
         </w:rPr>
         <w:t>Criminal Organization</w:t>
       </w:r>
-      <w:bookmarkEnd w:id="12"/>
+      <w:bookmarkEnd w:id="11"/>
     </w:p>
     <w:p>
       <w:pPr>
@@ -7045,7 +7059,7 @@
           <w:szCs w:val="44"/>
         </w:rPr>
       </w:pPr>
-      <w:bookmarkStart w:id="13" w:name="_Toc100488863"/>
+      <w:bookmarkStart w:id="12" w:name="_Toc100488863"/>
       <w:r>
         <w:rPr>
           <w:rFonts w:ascii="Roboto" w:hAnsi="Roboto"/>
@@ -7057,7 +7071,7 @@
         <w:lastRenderedPageBreak/>
         <w:t>Cultures</w:t>
       </w:r>
-      <w:bookmarkEnd w:id="13"/>
+      <w:bookmarkEnd w:id="12"/>
     </w:p>
     <w:p>
       <w:pPr>
@@ -7550,7 +7564,7 @@
           <w:szCs w:val="44"/>
         </w:rPr>
       </w:pPr>
-      <w:bookmarkStart w:id="14" w:name="_Toc100488864"/>
+      <w:bookmarkStart w:id="13" w:name="_Toc100488864"/>
     </w:p>
     <w:p>
       <w:pPr>
@@ -7586,7 +7600,7 @@
         <w:lastRenderedPageBreak/>
         <w:t>Notable Technology</w:t>
       </w:r>
-      <w:bookmarkEnd w:id="14"/>
+      <w:bookmarkEnd w:id="13"/>
     </w:p>
     <w:p>
       <w:pPr>
@@ -7599,7 +7613,7 @@
           <w:szCs w:val="40"/>
         </w:rPr>
       </w:pPr>
-      <w:bookmarkStart w:id="15" w:name="_Toc100488865"/>
+      <w:bookmarkStart w:id="14" w:name="_Toc100488865"/>
       <w:r>
         <w:rPr>
           <w:rFonts w:ascii="Roboto" w:hAnsi="Roboto"/>
@@ -7630,7 +7644,7 @@
         </w:rPr>
         <w:t xml:space="preserve"> Barrier</w:t>
       </w:r>
-      <w:bookmarkEnd w:id="15"/>
+      <w:bookmarkEnd w:id="14"/>
     </w:p>
     <w:p>
       <w:pPr>
@@ -8166,7 +8180,7 @@
           <w:szCs w:val="40"/>
         </w:rPr>
       </w:pPr>
-      <w:bookmarkStart w:id="16" w:name="_Toc100488866"/>
+      <w:bookmarkStart w:id="15" w:name="_Toc100488866"/>
       <w:r>
         <w:rPr>
           <w:rFonts w:ascii="Roboto" w:hAnsi="Roboto"/>
@@ -8177,7 +8191,7 @@
         </w:rPr>
         <w:t>Augmentation</w:t>
       </w:r>
-      <w:bookmarkEnd w:id="16"/>
+      <w:bookmarkEnd w:id="15"/>
     </w:p>
     <w:p>
       <w:pPr>
@@ -8471,7 +8485,7 @@
           <w:szCs w:val="40"/>
         </w:rPr>
       </w:pPr>
-      <w:bookmarkStart w:id="17" w:name="_Toc100488867"/>
+      <w:bookmarkStart w:id="16" w:name="_Toc100488867"/>
       <w:proofErr w:type="spellStart"/>
       <w:r>
         <w:rPr>
@@ -8494,7 +8508,7 @@
         </w:rPr>
         <w:t>-power</w:t>
       </w:r>
-      <w:bookmarkEnd w:id="17"/>
+      <w:bookmarkEnd w:id="16"/>
     </w:p>
     <w:p>
       <w:pPr>
@@ -9035,7 +9049,7 @@
           <w:szCs w:val="40"/>
         </w:rPr>
       </w:pPr>
-      <w:bookmarkStart w:id="18" w:name="_Toc100488868"/>
+      <w:bookmarkStart w:id="17" w:name="_Toc100488868"/>
       <w:r>
         <w:rPr>
           <w:rFonts w:ascii="Roboto" w:hAnsi="Roboto"/>
@@ -9056,7 +9070,7 @@
         </w:rPr>
         <w:t>No Fly Zone &amp; Astral Imagery Manipulation (AIM)</w:t>
       </w:r>
-      <w:bookmarkEnd w:id="18"/>
+      <w:bookmarkEnd w:id="17"/>
       <w:r>
         <w:rPr>
           <w:rFonts w:ascii="Roboto" w:hAnsi="Roboto"/>
@@ -9339,7 +9353,7 @@
           <w:szCs w:val="48"/>
         </w:rPr>
       </w:pPr>
-      <w:bookmarkStart w:id="19" w:name="_Toc100488869"/>
+      <w:bookmarkStart w:id="18" w:name="_Toc100488869"/>
     </w:p>
     <w:p>
       <w:pPr>
@@ -9364,7 +9378,7 @@
         <w:lastRenderedPageBreak/>
         <w:t>Micro-lore</w:t>
       </w:r>
-      <w:bookmarkEnd w:id="19"/>
+      <w:bookmarkEnd w:id="18"/>
     </w:p>
     <w:p>
       <w:pPr>
@@ -9377,7 +9391,7 @@
           <w:szCs w:val="44"/>
         </w:rPr>
       </w:pPr>
-      <w:bookmarkStart w:id="20" w:name="_Toc100488870"/>
+      <w:bookmarkStart w:id="19" w:name="_Toc100488870"/>
       <w:r>
         <w:rPr>
           <w:rFonts w:ascii="Roboto" w:hAnsi="Roboto"/>
@@ -9388,7 +9402,7 @@
         </w:rPr>
         <w:t>Ernest</w:t>
       </w:r>
-      <w:bookmarkEnd w:id="20"/>
+      <w:bookmarkEnd w:id="19"/>
     </w:p>
     <w:p>
       <w:pPr>
@@ -9545,10 +9559,814 @@
       <w:pPr>
         <w:rPr>
           <w:rFonts w:ascii="Roboto" w:hAnsi="Roboto"/>
-          <w:sz w:val="28"/>
-          <w:szCs w:val="36"/>
-        </w:rPr>
-      </w:pPr>
+          <w:b/>
+          <w:bCs/>
+          <w:sz w:val="28"/>
+          <w:szCs w:val="36"/>
+        </w:rPr>
+      </w:pPr>
+      <w:r>
+        <w:rPr>
+          <w:rFonts w:ascii="Roboto" w:hAnsi="Roboto"/>
+          <w:b/>
+          <w:bCs/>
+          <w:sz w:val="28"/>
+          <w:szCs w:val="36"/>
+        </w:rPr>
+        <w:t>Crime Family</w:t>
+      </w:r>
+    </w:p>
+    <w:p>
+      <w:pPr>
+        <w:rPr>
+          <w:rFonts w:ascii="Roboto" w:hAnsi="Roboto"/>
+          <w:sz w:val="28"/>
+          <w:szCs w:val="36"/>
+        </w:rPr>
+      </w:pPr>
+      <w:r>
+        <w:rPr>
+          <w:rFonts w:ascii="Roboto" w:hAnsi="Roboto"/>
+          <w:b/>
+          <w:bCs/>
+          <w:sz w:val="28"/>
+          <w:szCs w:val="36"/>
+        </w:rPr>
+        <w:tab/>
+      </w:r>
+      <w:r>
+        <w:rPr>
+          <w:rFonts w:ascii="Roboto" w:hAnsi="Roboto"/>
+          <w:sz w:val="28"/>
+          <w:szCs w:val="36"/>
+        </w:rPr>
+        <w:t>The Quintus pre</w:t>
+      </w:r>
+      <w:r>
+        <w:rPr>
+          <w:rFonts w:ascii="Roboto" w:hAnsi="Roboto"/>
+          <w:sz w:val="28"/>
+          <w:szCs w:val="36"/>
+        </w:rPr>
+        <w:t xml:space="preserve">sence spread across the island down </w:t>
+      </w:r>
+      <w:r>
+        <w:rPr>
+          <w:rFonts w:ascii="Roboto" w:hAnsi="Roboto"/>
+          <w:sz w:val="28"/>
+          <w:szCs w:val="36"/>
+        </w:rPr>
+        <w:t xml:space="preserve">to </w:t>
+      </w:r>
+      <w:r>
+        <w:rPr>
+          <w:rFonts w:ascii="Roboto" w:hAnsi="Roboto"/>
+          <w:sz w:val="28"/>
+          <w:szCs w:val="36"/>
+        </w:rPr>
+        <w:t xml:space="preserve">the very </w:t>
+      </w:r>
+      <w:r>
+        <w:rPr>
+          <w:rFonts w:ascii="Roboto" w:hAnsi="Roboto"/>
+          <w:sz w:val="28"/>
+          <w:szCs w:val="36"/>
+        </w:rPr>
+        <w:t>inches. Ernest</w:t>
+      </w:r>
+      <w:r>
+        <w:rPr>
+          <w:rFonts w:ascii="Roboto" w:hAnsi="Roboto"/>
+          <w:sz w:val="28"/>
+          <w:szCs w:val="36"/>
+        </w:rPr>
+        <w:t>,</w:t>
+      </w:r>
+      <w:r>
+        <w:rPr>
+          <w:rFonts w:ascii="Roboto" w:hAnsi="Roboto"/>
+          <w:sz w:val="28"/>
+          <w:szCs w:val="36"/>
+        </w:rPr>
+        <w:t xml:space="preserve"> in the past</w:t>
+      </w:r>
+      <w:r>
+        <w:rPr>
+          <w:rFonts w:ascii="Roboto" w:hAnsi="Roboto"/>
+          <w:sz w:val="28"/>
+          <w:szCs w:val="36"/>
+        </w:rPr>
+        <w:t>,</w:t>
+      </w:r>
+      <w:r>
+        <w:rPr>
+          <w:rFonts w:ascii="Roboto" w:hAnsi="Roboto"/>
+          <w:sz w:val="28"/>
+          <w:szCs w:val="36"/>
+        </w:rPr>
+        <w:t xml:space="preserve"> habited the </w:t>
+      </w:r>
+      <w:r>
+        <w:rPr>
+          <w:rFonts w:ascii="Roboto" w:hAnsi="Roboto"/>
+          <w:sz w:val="28"/>
+          <w:szCs w:val="36"/>
+        </w:rPr>
+        <w:t>Bernard Cartel, the medium</w:t>
+      </w:r>
+      <w:r>
+        <w:rPr>
+          <w:rFonts w:ascii="Roboto" w:hAnsi="Roboto"/>
+          <w:sz w:val="28"/>
+          <w:szCs w:val="36"/>
+        </w:rPr>
+        <w:t>-</w:t>
+      </w:r>
+      <w:r>
+        <w:rPr>
+          <w:rFonts w:ascii="Roboto" w:hAnsi="Roboto"/>
+          <w:sz w:val="28"/>
+          <w:szCs w:val="36"/>
+        </w:rPr>
+        <w:t>size</w:t>
+      </w:r>
+      <w:r>
+        <w:rPr>
+          <w:rFonts w:ascii="Roboto" w:hAnsi="Roboto"/>
+          <w:sz w:val="28"/>
+          <w:szCs w:val="36"/>
+        </w:rPr>
+        <w:t>d</w:t>
+      </w:r>
+      <w:r>
+        <w:rPr>
+          <w:rFonts w:ascii="Roboto" w:hAnsi="Roboto"/>
+          <w:sz w:val="28"/>
+          <w:szCs w:val="36"/>
+        </w:rPr>
+        <w:t xml:space="preserve"> crime family specialize</w:t>
+      </w:r>
+      <w:r>
+        <w:rPr>
+          <w:rFonts w:ascii="Roboto" w:hAnsi="Roboto"/>
+          <w:sz w:val="28"/>
+          <w:szCs w:val="36"/>
+        </w:rPr>
+        <w:t>d</w:t>
+      </w:r>
+      <w:r>
+        <w:rPr>
+          <w:rFonts w:ascii="Roboto" w:hAnsi="Roboto"/>
+          <w:sz w:val="28"/>
+          <w:szCs w:val="36"/>
+        </w:rPr>
+        <w:t xml:space="preserve"> in manufactur</w:t>
+      </w:r>
+      <w:r>
+        <w:rPr>
+          <w:rFonts w:ascii="Roboto" w:hAnsi="Roboto"/>
+          <w:sz w:val="28"/>
+          <w:szCs w:val="36"/>
+        </w:rPr>
+        <w:t xml:space="preserve">e </w:t>
+      </w:r>
+      <w:r>
+        <w:rPr>
+          <w:rFonts w:ascii="Roboto" w:hAnsi="Roboto"/>
+          <w:sz w:val="28"/>
+          <w:szCs w:val="36"/>
+        </w:rPr>
+        <w:t xml:space="preserve">and distribution of illegal substances. The police in the city was hopeless against them, so the “collaboration” happened as usual. The family </w:t>
+      </w:r>
+      <w:r>
+        <w:rPr>
+          <w:rFonts w:ascii="Roboto" w:hAnsi="Roboto"/>
+          <w:sz w:val="28"/>
+          <w:szCs w:val="36"/>
+        </w:rPr>
+        <w:t>ruled the city until 1982</w:t>
+      </w:r>
+      <w:r>
+        <w:rPr>
+          <w:rFonts w:ascii="Roboto" w:hAnsi="Roboto"/>
+          <w:sz w:val="28"/>
+          <w:szCs w:val="36"/>
+        </w:rPr>
+        <w:t xml:space="preserve"> when a certain detective specialize</w:t>
+      </w:r>
+      <w:r>
+        <w:rPr>
+          <w:rFonts w:ascii="Roboto" w:hAnsi="Roboto"/>
+          <w:sz w:val="28"/>
+          <w:szCs w:val="36"/>
+        </w:rPr>
+        <w:t>d</w:t>
+      </w:r>
+      <w:r>
+        <w:rPr>
+          <w:rFonts w:ascii="Roboto" w:hAnsi="Roboto"/>
+          <w:sz w:val="28"/>
+          <w:szCs w:val="36"/>
+        </w:rPr>
+        <w:t xml:space="preserve"> in organized crime was transferred to the local precinct. </w:t>
+      </w:r>
+      <w:r>
+        <w:rPr>
+          <w:rFonts w:ascii="Roboto" w:hAnsi="Roboto"/>
+          <w:sz w:val="28"/>
+          <w:szCs w:val="36"/>
+        </w:rPr>
+        <w:t>The detective investigated the family and discovered many secrets, which caused some turmoil.</w:t>
+      </w:r>
+      <w:r>
+        <w:rPr>
+          <w:rFonts w:ascii="Roboto" w:hAnsi="Roboto"/>
+          <w:sz w:val="28"/>
+          <w:szCs w:val="36"/>
+        </w:rPr>
+        <w:t xml:space="preserve"> </w:t>
+      </w:r>
+      <w:r>
+        <w:rPr>
+          <w:rFonts w:ascii="Roboto" w:hAnsi="Roboto"/>
+          <w:sz w:val="28"/>
+          <w:szCs w:val="36"/>
+        </w:rPr>
+        <w:t xml:space="preserve">While the investigation was underway, the family experienced significant instability, causing the family to split into two distinct groups that waged war on each other. According to rumors, one of the capos </w:t>
+      </w:r>
+      <w:r>
+        <w:rPr>
+          <w:rFonts w:ascii="Roboto" w:hAnsi="Roboto"/>
+          <w:sz w:val="28"/>
+          <w:szCs w:val="36"/>
+        </w:rPr>
+        <w:t>tried</w:t>
+      </w:r>
+      <w:r>
+        <w:rPr>
+          <w:rFonts w:ascii="Roboto" w:hAnsi="Roboto"/>
+          <w:sz w:val="28"/>
+          <w:szCs w:val="36"/>
+        </w:rPr>
+        <w:t xml:space="preserve"> to depose the current family leader. It makes no difference whether that was true or not because the family had become so weak that in 1984, the police arrested the prominent leaders and dispersed the family. Unfortunately, the renowned detective was poisoned the same year, most likely as a form of retali</w:t>
+      </w:r>
+      <w:r>
+        <w:rPr>
+          <w:rFonts w:ascii="Roboto" w:hAnsi="Roboto"/>
+          <w:sz w:val="28"/>
+          <w:szCs w:val="36"/>
+        </w:rPr>
+        <w:t>ation by a remnant of the mafia.</w:t>
+      </w:r>
+    </w:p>
+    <w:p>
+      <w:pPr>
+        <w:rPr>
+          <w:rFonts w:ascii="Roboto" w:hAnsi="Roboto"/>
+          <w:b/>
+          <w:bCs/>
+          <w:sz w:val="28"/>
+          <w:szCs w:val="36"/>
+        </w:rPr>
+      </w:pPr>
+    </w:p>
+    <w:p>
+      <w:pPr>
+        <w:rPr>
+          <w:rFonts w:ascii="Roboto" w:hAnsi="Roboto"/>
+          <w:b/>
+          <w:bCs/>
+          <w:sz w:val="28"/>
+          <w:szCs w:val="36"/>
+        </w:rPr>
+      </w:pPr>
+      <w:r>
+        <w:rPr>
+          <w:rFonts w:ascii="Roboto" w:hAnsi="Roboto"/>
+          <w:b/>
+          <w:bCs/>
+          <w:sz w:val="28"/>
+          <w:szCs w:val="36"/>
+        </w:rPr>
+        <w:lastRenderedPageBreak/>
+        <w:t>Local Precinct</w:t>
+      </w:r>
+      <w:r>
+        <w:rPr>
+          <w:rFonts w:ascii="Roboto" w:hAnsi="Roboto"/>
+          <w:b/>
+          <w:bCs/>
+          <w:sz w:val="28"/>
+          <w:szCs w:val="36"/>
+        </w:rPr>
+        <w:t xml:space="preserve"> and Incident Inspector</w:t>
+      </w:r>
+    </w:p>
+    <w:p>
+      <w:pPr>
+        <w:rPr>
+          <w:rFonts w:ascii="Roboto" w:hAnsi="Roboto"/>
+          <w:sz w:val="28"/>
+          <w:szCs w:val="36"/>
+        </w:rPr>
+      </w:pPr>
+      <w:r>
+        <w:rPr>
+          <w:rFonts w:ascii="Roboto" w:hAnsi="Roboto"/>
+          <w:sz w:val="28"/>
+          <w:szCs w:val="36"/>
+        </w:rPr>
+        <w:tab/>
+      </w:r>
+      <w:r>
+        <w:rPr>
+          <w:rFonts w:ascii="Roboto" w:hAnsi="Roboto"/>
+          <w:sz w:val="28"/>
+          <w:szCs w:val="36"/>
+        </w:rPr>
+        <w:t>Since the crime family was disbanded, the crime has been strangely quiet, almost unbelievable quiet. Of course, some crimes continued to occur, but they were minor in nature, such as shoplifting, drunk driving, petty theft, and so on.</w:t>
+      </w:r>
+      <w:r>
+        <w:rPr>
+          <w:rFonts w:ascii="Roboto" w:hAnsi="Roboto"/>
+          <w:sz w:val="28"/>
+          <w:szCs w:val="36"/>
+        </w:rPr>
+        <w:tab/>
+      </w:r>
+    </w:p>
+    <w:p>
+      <w:pPr>
+        <w:ind w:firstLine="720"/>
+        <w:rPr>
+          <w:rFonts w:ascii="Roboto" w:hAnsi="Roboto"/>
+          <w:sz w:val="28"/>
+          <w:szCs w:val="36"/>
+        </w:rPr>
+      </w:pPr>
+      <w:r>
+        <w:rPr>
+          <w:rFonts w:ascii="Roboto" w:hAnsi="Roboto"/>
+          <w:sz w:val="28"/>
+          <w:szCs w:val="36"/>
+        </w:rPr>
+        <w:t xml:space="preserve">In 1990, Helen Haven was elected as a mayor of the city. </w:t>
+      </w:r>
+      <w:r>
+        <w:rPr>
+          <w:rFonts w:ascii="Roboto" w:hAnsi="Roboto"/>
+          <w:sz w:val="28"/>
+          <w:szCs w:val="36"/>
+        </w:rPr>
+        <w:t xml:space="preserve">She was well-known for her controversial policy of establishing a local volunteer </w:t>
+      </w:r>
+      <w:r>
+        <w:rPr>
+          <w:rFonts w:ascii="Roboto" w:hAnsi="Roboto"/>
+          <w:sz w:val="28"/>
+          <w:szCs w:val="36"/>
+        </w:rPr>
+        <w:t>group, Incident Inspector (I.I.</w:t>
+      </w:r>
+      <w:r>
+        <w:rPr>
+          <w:rFonts w:ascii="Roboto" w:hAnsi="Roboto"/>
+          <w:sz w:val="28"/>
+          <w:szCs w:val="36"/>
+        </w:rPr>
+        <w:t>), to assist in responding to emergency situations, including crime. Many questioned the idea because it sounded like she was attempting to replace the police. Haven stated that the group will assist the police as much as possible because the decision to enforce the law is the responsibility of the police. Her plan turned out to be more successful than anyone had anticipated. The I.I.'s effectiveness is exemplary because it is entirely local, requiring fewer steps to report the emergency</w:t>
+      </w:r>
+      <w:r>
+        <w:rPr>
+          <w:rFonts w:ascii="Roboto" w:hAnsi="Roboto"/>
+          <w:sz w:val="28"/>
+          <w:szCs w:val="36"/>
+        </w:rPr>
+        <w:t>,</w:t>
+      </w:r>
+      <w:r>
+        <w:rPr>
+          <w:rFonts w:ascii="Roboto" w:hAnsi="Roboto"/>
+          <w:sz w:val="28"/>
+          <w:szCs w:val="36"/>
+        </w:rPr>
+        <w:t xml:space="preserve"> resulting in a faster time of arrival.</w:t>
+      </w:r>
+      <w:r>
+        <w:rPr>
+          <w:rFonts w:ascii="Roboto" w:hAnsi="Roboto"/>
+          <w:sz w:val="28"/>
+          <w:szCs w:val="36"/>
+        </w:rPr>
+        <w:t xml:space="preserve"> </w:t>
+      </w:r>
+      <w:r>
+        <w:rPr>
+          <w:rFonts w:ascii="Roboto" w:hAnsi="Roboto"/>
+          <w:sz w:val="28"/>
+          <w:szCs w:val="36"/>
+        </w:rPr>
+        <w:t>The I.I. also has many branches of service, including but not limited to medical, technological, engineering, and many others. Consider being able to call the I.I. to repair your cable TV, tow your car, or transport you to a nearby hospital.</w:t>
+      </w:r>
+      <w:r>
+        <w:rPr>
+          <w:rFonts w:ascii="Roboto" w:hAnsi="Roboto"/>
+          <w:sz w:val="28"/>
+          <w:szCs w:val="36"/>
+        </w:rPr>
+        <w:tab/>
+        <w:t xml:space="preserve"> </w:t>
+      </w:r>
+    </w:p>
+    <w:p>
+      <w:pPr>
+        <w:rPr>
+          <w:rFonts w:ascii="Roboto" w:hAnsi="Roboto"/>
+          <w:sz w:val="28"/>
+          <w:szCs w:val="36"/>
+        </w:rPr>
+      </w:pPr>
+      <w:r>
+        <w:rPr>
+          <w:rFonts w:ascii="Roboto" w:hAnsi="Roboto"/>
+          <w:sz w:val="28"/>
+          <w:szCs w:val="36"/>
+        </w:rPr>
+        <w:tab/>
+      </w:r>
+      <w:r>
+        <w:rPr>
+          <w:rFonts w:ascii="Roboto" w:hAnsi="Roboto"/>
+          <w:sz w:val="28"/>
+          <w:szCs w:val="36"/>
+        </w:rPr>
+        <w:t xml:space="preserve">Expectedly, </w:t>
+      </w:r>
+      <w:r>
+        <w:rPr>
+          <w:rFonts w:ascii="Roboto" w:hAnsi="Roboto"/>
+          <w:sz w:val="28"/>
+          <w:szCs w:val="36"/>
+        </w:rPr>
+        <w:t>The I.I. overshadowed the police not only in terms of effectiveness, but also in terms of salary. Volunteers in I.I. earn roughly 1.6 times</w:t>
+      </w:r>
+      <w:r>
+        <w:rPr>
+          <w:rFonts w:ascii="Roboto" w:hAnsi="Roboto"/>
+          <w:sz w:val="28"/>
+          <w:szCs w:val="36"/>
+        </w:rPr>
+        <w:t xml:space="preserve"> more than a new police recruit. </w:t>
+      </w:r>
+      <w:r>
+        <w:rPr>
+          <w:rFonts w:ascii="Roboto" w:hAnsi="Roboto"/>
+          <w:sz w:val="28"/>
+          <w:szCs w:val="36"/>
+        </w:rPr>
+        <w:t xml:space="preserve">Over the decade, many police </w:t>
+      </w:r>
+      <w:r>
+        <w:rPr>
+          <w:rFonts w:ascii="Roboto" w:hAnsi="Roboto"/>
+          <w:sz w:val="28"/>
+          <w:szCs w:val="36"/>
+        </w:rPr>
+        <w:t xml:space="preserve">officers </w:t>
+      </w:r>
+      <w:r>
+        <w:rPr>
+          <w:rFonts w:ascii="Roboto" w:hAnsi="Roboto"/>
+          <w:sz w:val="28"/>
+          <w:szCs w:val="36"/>
+        </w:rPr>
+        <w:t>resigned and joined the I.I. Haven also</w:t>
+      </w:r>
+      <w:r>
+        <w:rPr>
+          <w:rFonts w:ascii="Roboto" w:hAnsi="Roboto"/>
+          <w:sz w:val="28"/>
+          <w:szCs w:val="36"/>
+        </w:rPr>
+        <w:t xml:space="preserve"> reported to the </w:t>
+      </w:r>
+      <w:r>
+        <w:rPr>
+          <w:rFonts w:ascii="Roboto" w:hAnsi="Roboto"/>
+          <w:sz w:val="28"/>
+          <w:szCs w:val="36"/>
+        </w:rPr>
+        <w:t>law enforcement agency</w:t>
+      </w:r>
+      <w:r>
+        <w:rPr>
+          <w:rFonts w:ascii="Roboto" w:hAnsi="Roboto"/>
+          <w:sz w:val="28"/>
+          <w:szCs w:val="36"/>
+        </w:rPr>
+        <w:t xml:space="preserve"> and</w:t>
+      </w:r>
+      <w:r>
+        <w:rPr>
+          <w:rFonts w:ascii="Roboto" w:hAnsi="Roboto"/>
+          <w:sz w:val="28"/>
+          <w:szCs w:val="36"/>
+        </w:rPr>
+        <w:t xml:space="preserve"> </w:t>
+      </w:r>
+      <w:r>
+        <w:rPr>
+          <w:rFonts w:ascii="Roboto" w:hAnsi="Roboto"/>
+          <w:sz w:val="28"/>
+          <w:szCs w:val="36"/>
+        </w:rPr>
+        <w:t>r</w:t>
+      </w:r>
+      <w:r>
+        <w:rPr>
+          <w:rFonts w:ascii="Roboto" w:hAnsi="Roboto"/>
+          <w:sz w:val="28"/>
+          <w:szCs w:val="36"/>
+        </w:rPr>
+        <w:t>equested no further reassign</w:t>
+      </w:r>
+      <w:r>
+        <w:rPr>
+          <w:rFonts w:ascii="Roboto" w:hAnsi="Roboto"/>
+          <w:sz w:val="28"/>
+          <w:szCs w:val="36"/>
+        </w:rPr>
+        <w:t xml:space="preserve">ment of the police officer. By </w:t>
+      </w:r>
+      <w:r>
+        <w:rPr>
+          <w:rFonts w:ascii="Roboto" w:hAnsi="Roboto"/>
+          <w:sz w:val="28"/>
+          <w:szCs w:val="36"/>
+        </w:rPr>
+        <w:t>2004, the remaining officers public</w:t>
+      </w:r>
+      <w:r>
+        <w:rPr>
+          <w:rFonts w:ascii="Roboto" w:hAnsi="Roboto"/>
+          <w:sz w:val="28"/>
+          <w:szCs w:val="36"/>
+        </w:rPr>
+        <w:t>l</w:t>
+      </w:r>
+      <w:r>
+        <w:rPr>
+          <w:rFonts w:ascii="Roboto" w:hAnsi="Roboto"/>
+          <w:sz w:val="28"/>
+          <w:szCs w:val="36"/>
+        </w:rPr>
+        <w:t>y announced the discontinuation of police service in the city</w:t>
+      </w:r>
+      <w:r>
+        <w:rPr>
+          <w:rFonts w:ascii="Roboto" w:hAnsi="Roboto"/>
+          <w:sz w:val="28"/>
+          <w:szCs w:val="36"/>
+        </w:rPr>
+        <w:t>.</w:t>
+      </w:r>
+      <w:r>
+        <w:rPr>
+          <w:rFonts w:ascii="Roboto" w:hAnsi="Roboto"/>
+          <w:sz w:val="28"/>
+          <w:szCs w:val="36"/>
+        </w:rPr>
+        <w:t xml:space="preserve"> </w:t>
+      </w:r>
+      <w:r>
+        <w:rPr>
+          <w:rFonts w:ascii="Roboto" w:hAnsi="Roboto"/>
+          <w:sz w:val="28"/>
+          <w:szCs w:val="36"/>
+        </w:rPr>
+        <w:t xml:space="preserve">This means </w:t>
+      </w:r>
+      <w:r>
+        <w:rPr>
+          <w:rFonts w:ascii="Roboto" w:hAnsi="Roboto"/>
+          <w:sz w:val="28"/>
+          <w:szCs w:val="36"/>
+        </w:rPr>
+        <w:t>that they w</w:t>
+      </w:r>
+      <w:r>
+        <w:rPr>
+          <w:rFonts w:ascii="Roboto" w:hAnsi="Roboto"/>
+          <w:sz w:val="28"/>
+          <w:szCs w:val="36"/>
+        </w:rPr>
+        <w:t>ould no longer</w:t>
+      </w:r>
+      <w:r>
+        <w:rPr>
+          <w:rFonts w:ascii="Roboto" w:hAnsi="Roboto"/>
+          <w:sz w:val="28"/>
+          <w:szCs w:val="36"/>
+        </w:rPr>
+        <w:t xml:space="preserve"> respond to emergency and w</w:t>
+      </w:r>
+      <w:r>
+        <w:rPr>
+          <w:rFonts w:ascii="Roboto" w:hAnsi="Roboto"/>
+          <w:sz w:val="28"/>
+          <w:szCs w:val="36"/>
+        </w:rPr>
+        <w:t>ould instead focus</w:t>
+      </w:r>
+      <w:r>
+        <w:rPr>
+          <w:rFonts w:ascii="Roboto" w:hAnsi="Roboto"/>
+          <w:sz w:val="28"/>
+          <w:szCs w:val="36"/>
+        </w:rPr>
+        <w:t xml:space="preserve"> on making an official arrest (if the criminal need</w:t>
+      </w:r>
+      <w:r>
+        <w:rPr>
+          <w:rFonts w:ascii="Roboto" w:hAnsi="Roboto"/>
+          <w:sz w:val="28"/>
+          <w:szCs w:val="36"/>
+        </w:rPr>
+        <w:t>ed</w:t>
+      </w:r>
+      <w:r>
+        <w:rPr>
+          <w:rFonts w:ascii="Roboto" w:hAnsi="Roboto"/>
+          <w:sz w:val="28"/>
+          <w:szCs w:val="36"/>
+        </w:rPr>
+        <w:t xml:space="preserve"> to be transferred to the correctional facility) and issuing legal document</w:t>
+      </w:r>
+      <w:r>
+        <w:rPr>
+          <w:rFonts w:ascii="Roboto" w:hAnsi="Roboto"/>
+          <w:sz w:val="28"/>
+          <w:szCs w:val="36"/>
+        </w:rPr>
+        <w:t>s</w:t>
+      </w:r>
+      <w:r>
+        <w:rPr>
+          <w:rFonts w:ascii="Roboto" w:hAnsi="Roboto"/>
+          <w:sz w:val="28"/>
+          <w:szCs w:val="36"/>
+        </w:rPr>
+        <w:t xml:space="preserve">. </w:t>
+      </w:r>
+    </w:p>
+    <w:p>
+      <w:pPr>
+        <w:rPr>
+          <w:rFonts w:ascii="Roboto" w:hAnsi="Roboto"/>
+          <w:sz w:val="28"/>
+          <w:szCs w:val="36"/>
+        </w:rPr>
+      </w:pPr>
+      <w:r>
+        <w:rPr>
+          <w:rFonts w:ascii="Roboto" w:hAnsi="Roboto"/>
+          <w:sz w:val="28"/>
+          <w:szCs w:val="36"/>
+        </w:rPr>
+        <w:tab/>
+      </w:r>
+      <w:r>
+        <w:rPr>
+          <w:rFonts w:ascii="Roboto" w:hAnsi="Roboto"/>
+          <w:sz w:val="28"/>
+          <w:szCs w:val="36"/>
+        </w:rPr>
+        <w:t>By</w:t>
+      </w:r>
+      <w:bookmarkStart w:id="20" w:name="_GoBack"/>
+      <w:bookmarkEnd w:id="20"/>
+      <w:r>
+        <w:rPr>
+          <w:rFonts w:ascii="Roboto" w:hAnsi="Roboto"/>
+          <w:sz w:val="28"/>
+          <w:szCs w:val="36"/>
+        </w:rPr>
+        <w:t xml:space="preserve"> 2017, the precinct only remains one police officer, Todd Callas. He </w:t>
+      </w:r>
+      <w:r>
+        <w:rPr>
+          <w:rFonts w:ascii="Roboto" w:hAnsi="Roboto"/>
+          <w:sz w:val="28"/>
+          <w:szCs w:val="36"/>
+        </w:rPr>
+        <w:t xml:space="preserve">has been a police officer since the crime family was still active. He never explained the reason why he is still staying. </w:t>
+      </w:r>
+      <w:r>
+        <w:rPr>
+          <w:rFonts w:ascii="Roboto" w:hAnsi="Roboto"/>
+          <w:sz w:val="28"/>
+          <w:szCs w:val="36"/>
+        </w:rPr>
+        <w:t>Perhaps he simply enjoys his job, or perhaps he has nowhere else to go.</w:t>
+      </w:r>
+      <w:r>
+        <w:rPr>
+          <w:rFonts w:ascii="Roboto" w:hAnsi="Roboto"/>
+          <w:sz w:val="28"/>
+          <w:szCs w:val="36"/>
+        </w:rPr>
+        <w:t xml:space="preserve"> </w:t>
+      </w:r>
+      <w:r>
+        <w:rPr>
+          <w:rFonts w:ascii="Roboto" w:hAnsi="Roboto"/>
+          <w:sz w:val="28"/>
+          <w:szCs w:val="36"/>
+        </w:rPr>
+        <w:t xml:space="preserve">He also donates </w:t>
+      </w:r>
+      <w:r>
+        <w:rPr>
+          <w:rFonts w:ascii="Roboto" w:hAnsi="Roboto"/>
+          <w:sz w:val="28"/>
+          <w:szCs w:val="36"/>
+        </w:rPr>
+        <w:t xml:space="preserve">his entire </w:t>
+      </w:r>
+      <w:r>
+        <w:rPr>
+          <w:rFonts w:ascii="Roboto" w:hAnsi="Roboto"/>
+          <w:sz w:val="28"/>
+          <w:szCs w:val="36"/>
+        </w:rPr>
+        <w:t xml:space="preserve">salary, claiming that the work is so insignificant that he does </w:t>
+      </w:r>
+      <w:r>
+        <w:rPr>
+          <w:rFonts w:ascii="Roboto" w:hAnsi="Roboto"/>
+          <w:sz w:val="28"/>
+          <w:szCs w:val="36"/>
+        </w:rPr>
+        <w:t>not deserve to be paid.</w:t>
+      </w:r>
+      <w:r>
+        <w:rPr>
+          <w:rFonts w:ascii="Roboto" w:hAnsi="Roboto"/>
+          <w:sz w:val="28"/>
+          <w:szCs w:val="36"/>
+        </w:rPr>
+        <w:t xml:space="preserve"> </w:t>
+      </w:r>
+      <w:r>
+        <w:rPr>
+          <w:rFonts w:ascii="Roboto" w:hAnsi="Roboto"/>
+          <w:sz w:val="28"/>
+          <w:szCs w:val="36"/>
+        </w:rPr>
+        <w:t xml:space="preserve">He apparently has a record store as a side business (or in this situation, </w:t>
+      </w:r>
+      <w:r>
+        <w:rPr>
+          <w:rFonts w:ascii="Roboto" w:hAnsi="Roboto"/>
+          <w:sz w:val="28"/>
+          <w:szCs w:val="36"/>
+        </w:rPr>
+        <w:t xml:space="preserve">maybe as </w:t>
+      </w:r>
+      <w:r>
+        <w:rPr>
+          <w:rFonts w:ascii="Roboto" w:hAnsi="Roboto"/>
+          <w:sz w:val="28"/>
+          <w:szCs w:val="36"/>
+        </w:rPr>
+        <w:t>a main job).</w:t>
+      </w:r>
+      <w:bookmarkStart w:id="21" w:name="_Toc100488871"/>
+      <w:r>
+        <w:rPr>
+          <w:rFonts w:ascii="Roboto" w:hAnsi="Roboto"/>
+          <w:sz w:val="28"/>
+          <w:szCs w:val="36"/>
+        </w:rPr>
+        <w:t xml:space="preserve"> </w:t>
+      </w:r>
+      <w:r>
+        <w:rPr>
+          <w:rFonts w:ascii="Roboto" w:hAnsi="Roboto"/>
+          <w:sz w:val="28"/>
+          <w:szCs w:val="36"/>
+        </w:rPr>
+        <w:t xml:space="preserve">Todd is like a small </w:t>
+      </w:r>
+      <w:r>
+        <w:rPr>
+          <w:rFonts w:ascii="Roboto" w:hAnsi="Roboto"/>
+          <w:sz w:val="28"/>
+          <w:szCs w:val="36"/>
+        </w:rPr>
+        <w:lastRenderedPageBreak/>
+        <w:t>cog that appears insignificant but is absolutely vital to the city. Without him, the I.I. will undoubtedly struggle to deal with criminal matters.</w:t>
+      </w:r>
     </w:p>
     <w:p>
       <w:pPr>
@@ -9571,12 +10389,7 @@
           <w:szCs w:val="48"/>
         </w:rPr>
       </w:pPr>
-      <w:bookmarkStart w:id="21" w:name="_Toc100488871"/>
-    </w:p>
-    <w:p>
-      <w:pPr>
-        <w:jc w:val="center"/>
-        <w:outlineLvl w:val="0"/>
+      <w:r>
         <w:rPr>
           <w:rFonts w:ascii="Roboto" w:hAnsi="Roboto"/>
           <w:b/>
@@ -9584,120 +10397,6 @@
           <w:sz w:val="40"/>
           <w:szCs w:val="48"/>
         </w:rPr>
-      </w:pPr>
-    </w:p>
-    <w:p>
-      <w:pPr>
-        <w:jc w:val="center"/>
-        <w:outlineLvl w:val="0"/>
-        <w:rPr>
-          <w:rFonts w:ascii="Roboto" w:hAnsi="Roboto"/>
-          <w:b/>
-          <w:bCs/>
-          <w:sz w:val="40"/>
-          <w:szCs w:val="48"/>
-        </w:rPr>
-      </w:pPr>
-    </w:p>
-    <w:p>
-      <w:pPr>
-        <w:jc w:val="center"/>
-        <w:outlineLvl w:val="0"/>
-        <w:rPr>
-          <w:rFonts w:ascii="Roboto" w:hAnsi="Roboto"/>
-          <w:b/>
-          <w:bCs/>
-          <w:sz w:val="40"/>
-          <w:szCs w:val="48"/>
-        </w:rPr>
-      </w:pPr>
-    </w:p>
-    <w:p>
-      <w:pPr>
-        <w:jc w:val="center"/>
-        <w:outlineLvl w:val="0"/>
-        <w:rPr>
-          <w:rFonts w:ascii="Roboto" w:hAnsi="Roboto"/>
-          <w:b/>
-          <w:bCs/>
-          <w:sz w:val="40"/>
-          <w:szCs w:val="48"/>
-        </w:rPr>
-      </w:pPr>
-    </w:p>
-    <w:p>
-      <w:pPr>
-        <w:jc w:val="center"/>
-        <w:outlineLvl w:val="0"/>
-        <w:rPr>
-          <w:rFonts w:ascii="Roboto" w:hAnsi="Roboto"/>
-          <w:b/>
-          <w:bCs/>
-          <w:sz w:val="40"/>
-          <w:szCs w:val="48"/>
-        </w:rPr>
-      </w:pPr>
-    </w:p>
-    <w:p>
-      <w:pPr>
-        <w:jc w:val="center"/>
-        <w:outlineLvl w:val="0"/>
-        <w:rPr>
-          <w:rFonts w:ascii="Roboto" w:hAnsi="Roboto"/>
-          <w:b/>
-          <w:bCs/>
-          <w:sz w:val="40"/>
-          <w:szCs w:val="48"/>
-        </w:rPr>
-      </w:pPr>
-    </w:p>
-    <w:p>
-      <w:pPr>
-        <w:jc w:val="center"/>
-        <w:outlineLvl w:val="0"/>
-        <w:rPr>
-          <w:rFonts w:ascii="Roboto" w:hAnsi="Roboto"/>
-          <w:b/>
-          <w:bCs/>
-          <w:sz w:val="40"/>
-          <w:szCs w:val="48"/>
-        </w:rPr>
-      </w:pPr>
-    </w:p>
-    <w:p>
-      <w:pPr>
-        <w:jc w:val="center"/>
-        <w:outlineLvl w:val="0"/>
-        <w:rPr>
-          <w:rFonts w:ascii="Roboto" w:hAnsi="Roboto"/>
-          <w:b/>
-          <w:bCs/>
-          <w:sz w:val="40"/>
-          <w:szCs w:val="48"/>
-        </w:rPr>
-      </w:pPr>
-    </w:p>
-    <w:p>
-      <w:pPr>
-        <w:jc w:val="center"/>
-        <w:outlineLvl w:val="0"/>
-        <w:rPr>
-          <w:rFonts w:ascii="Roboto" w:hAnsi="Roboto"/>
-          <w:b/>
-          <w:bCs/>
-          <w:sz w:val="40"/>
-          <w:szCs w:val="48"/>
-        </w:rPr>
-      </w:pPr>
-      <w:r>
-        <w:rPr>
-          <w:rFonts w:ascii="Roboto" w:hAnsi="Roboto"/>
-          <w:b/>
-          <w:bCs/>
-          <w:sz w:val="40"/>
-          <w:szCs w:val="48"/>
-        </w:rPr>
-        <w:lastRenderedPageBreak/>
         <w:t>Characters</w:t>
       </w:r>
       <w:bookmarkEnd w:id="21"/>
@@ -10090,7 +10789,16 @@
           <w:sz w:val="28"/>
           <w:szCs w:val="36"/>
         </w:rPr>
-        <w:t>Whatever the reason, he will soon be confronted with an event that will change his life forever...</w:t>
+        <w:t xml:space="preserve">Whatever the reason, </w:t>
+      </w:r>
+      <w:r>
+        <w:rPr>
+          <w:rFonts w:ascii="Roboto" w:hAnsi="Roboto"/>
+          <w:sz w:val="28"/>
+          <w:szCs w:val="36"/>
+        </w:rPr>
+        <w:lastRenderedPageBreak/>
+        <w:t>he will soon be confronted with an event that will change his life forever...</w:t>
       </w:r>
     </w:p>
     <w:p>
@@ -10129,7 +10837,6 @@
           <w:sz w:val="28"/>
           <w:szCs w:val="36"/>
         </w:rPr>
-        <w:lastRenderedPageBreak/>
         <w:tab/>
       </w:r>
       <w:r>
@@ -10296,16 +11003,8 @@
           <w:sz w:val="28"/>
           <w:szCs w:val="36"/>
         </w:rPr>
-        <w:t>As explained previously, the choice of Lucas' personality is entirely up to the player. To be more specific, players can customize Lucas' sexuality, demeanor, and political affiliation as they see fit. The decisions made by the players will have an impact on how the rest of the world reacts to Lucas. The difference is most noticeable in non-</w:t>
-      </w:r>
-      <w:r>
-        <w:rPr>
-          <w:rFonts w:ascii="Roboto" w:hAnsi="Roboto"/>
-          <w:sz w:val="28"/>
-          <w:szCs w:val="36"/>
-        </w:rPr>
         <w:lastRenderedPageBreak/>
-        <w:t xml:space="preserve">playable characters such as Lucas' romantic interests, allies, and even his </w:t>
+        <w:t xml:space="preserve">As explained previously, the choice of Lucas' personality is entirely up to the player. To be more specific, players can customize Lucas' sexuality, demeanor, and political affiliation as they see fit. The decisions made by the players will have an impact on how the rest of the world reacts to Lucas. The difference is most noticeable in non-playable characters such as Lucas' romantic interests, allies, and even his </w:t>
       </w:r>
       <w:r>
         <w:rPr>
@@ -11393,7 +12092,7 @@
 </file>
 
 <file path=customXml/itemProps1.xml><?xml version="1.0" encoding="utf-8"?>
-<ds:datastoreItem xmlns:ds="http://schemas.openxmlformats.org/officeDocument/2006/customXml" ds:itemID="{3572578F-8847-4973-8BF7-114861D88458}">
+<ds:datastoreItem xmlns:ds="http://schemas.openxmlformats.org/officeDocument/2006/customXml" ds:itemID="{345BEB09-2ADE-40CF-9057-C47ECE3620B0}">
   <ds:schemaRefs>
     <ds:schemaRef ds:uri="http://schemas.openxmlformats.org/officeDocument/2006/bibliography"/>
   </ds:schemaRefs>

</xml_diff>